<commit_message>
cambios nuevo formato de pagina
cambios pablo davila
</commit_message>
<xml_diff>
--- a/GitHub - Taller6.docx
+++ b/GitHub - Taller6.docx
@@ -1,6 +1,6 @@
 
 <file path=word/document.xml><?xml version="1.0" encoding="utf-8"?>
-<w:document xmlns:wpc="http://schemas.microsoft.com/office/word/2010/wordprocessingCanvas" xmlns:mc="http://schemas.openxmlformats.org/markup-compatibility/2006" xmlns:o="urn:schemas-microsoft-com:office:office" xmlns:r="http://schemas.openxmlformats.org/officeDocument/2006/relationships" xmlns:m="http://schemas.openxmlformats.org/officeDocument/2006/math" xmlns:v="urn:schemas-microsoft-com:vml" xmlns:wp14="http://schemas.microsoft.com/office/word/2010/wordprocessingDrawing" xmlns:wp="http://schemas.openxmlformats.org/drawingml/2006/wordprocessingDrawing" xmlns:w10="urn:schemas-microsoft-com:office:word" xmlns:w="http://schemas.openxmlformats.org/wordprocessingml/2006/main" xmlns:w14="http://schemas.microsoft.com/office/word/2010/wordml" xmlns:w15="http://schemas.microsoft.com/office/word/2012/wordml" xmlns:wpg="http://schemas.microsoft.com/office/word/2010/wordprocessingGroup" xmlns:wpi="http://schemas.microsoft.com/office/word/2010/wordprocessingInk" xmlns:wne="http://schemas.microsoft.com/office/word/2006/wordml" xmlns:wps="http://schemas.microsoft.com/office/word/2010/wordprocessingShape" mc:Ignorable="w14 w15 wp14">
+<w:document xmlns:ve="http://schemas.openxmlformats.org/markup-compatibility/2006" xmlns:o="urn:schemas-microsoft-com:office:office" xmlns:r="http://schemas.openxmlformats.org/officeDocument/2006/relationships" xmlns:m="http://schemas.openxmlformats.org/officeDocument/2006/math" xmlns:v="urn:schemas-microsoft-com:vml" xmlns:wp="http://schemas.openxmlformats.org/drawingml/2006/wordprocessingDrawing" xmlns:w10="urn:schemas-microsoft-com:office:word" xmlns:w="http://schemas.openxmlformats.org/wordprocessingml/2006/main" xmlns:wne="http://schemas.microsoft.com/office/word/2006/wordml">
   <w:body>
     <w:p>
       <w:pPr>
@@ -94,7 +94,7 @@
                     <a:blip r:embed="rId7">
                       <a:extLst>
                         <a:ext uri="{28A0092B-C50C-407E-A947-70E740481C1C}">
-                          <a14:useLocalDpi xmlns:a14="http://schemas.microsoft.com/office/drawing/2010/main" val="0"/>
+                          <a14:useLocalDpi xmlns:a14="http://schemas.microsoft.com/office/drawing/2010/main" xmlns:wps="http://schemas.microsoft.com/office/word/2010/wordprocessingShape" xmlns:wpi="http://schemas.microsoft.com/office/word/2010/wordprocessingInk" xmlns:wpg="http://schemas.microsoft.com/office/word/2010/wordprocessingGroup" xmlns:w15="http://schemas.microsoft.com/office/word/2012/wordml" xmlns:w14="http://schemas.microsoft.com/office/word/2010/wordml" xmlns:w="http://schemas.openxmlformats.org/wordprocessingml/2006/main" xmlns:w10="urn:schemas-microsoft-com:office:word" xmlns:wp14="http://schemas.microsoft.com/office/word/2010/wordprocessingDrawing" xmlns:v="urn:schemas-microsoft-com:vml" xmlns:o="urn:schemas-microsoft-com:office:office" xmlns:mc="http://schemas.openxmlformats.org/markup-compatibility/2006" xmlns:wpc="http://schemas.microsoft.com/office/word/2010/wordprocessingCanvas" xmlns="" val="0"/>
                         </a:ext>
                       </a:extLst>
                     </a:blip>
@@ -167,7 +167,7 @@
                     <a:blip r:embed="rId8" cstate="print">
                       <a:extLst>
                         <a:ext uri="{28A0092B-C50C-407E-A947-70E740481C1C}">
-                          <a14:useLocalDpi xmlns:a14="http://schemas.microsoft.com/office/drawing/2010/main" val="0"/>
+                          <a14:useLocalDpi xmlns:a14="http://schemas.microsoft.com/office/drawing/2010/main" xmlns:wps="http://schemas.microsoft.com/office/word/2010/wordprocessingShape" xmlns:wpi="http://schemas.microsoft.com/office/word/2010/wordprocessingInk" xmlns:wpg="http://schemas.microsoft.com/office/word/2010/wordprocessingGroup" xmlns:w15="http://schemas.microsoft.com/office/word/2012/wordml" xmlns:w14="http://schemas.microsoft.com/office/word/2010/wordml" xmlns:w="http://schemas.openxmlformats.org/wordprocessingml/2006/main" xmlns:w10="urn:schemas-microsoft-com:office:word" xmlns:wp14="http://schemas.microsoft.com/office/word/2010/wordprocessingDrawing" xmlns:v="urn:schemas-microsoft-com:vml" xmlns:o="urn:schemas-microsoft-com:office:office" xmlns:mc="http://schemas.openxmlformats.org/markup-compatibility/2006" xmlns:wpc="http://schemas.microsoft.com/office/word/2010/wordprocessingCanvas" xmlns="" val="0"/>
                         </a:ext>
                       </a:extLst>
                     </a:blip>
@@ -443,22 +443,13 @@
           <w:u w:val="single"/>
         </w:rPr>
       </w:pPr>
-      <w:proofErr w:type="spellStart"/>
       <w:r>
         <w:rPr>
           <w:b/>
           <w:u w:val="single"/>
         </w:rPr>
         <w:lastRenderedPageBreak/>
-        <w:t>Write</w:t>
-      </w:r>
-      <w:proofErr w:type="spellEnd"/>
-      <w:r>
-        <w:rPr>
-          <w:b/>
-          <w:u w:val="single"/>
-        </w:rPr>
-        <w:t xml:space="preserve"> up</w:t>
+        <w:t>Write up</w:t>
       </w:r>
     </w:p>
     <w:p>
@@ -468,7 +459,7 @@
           <w:lang w:eastAsia="es-EC"/>
         </w:rPr>
         <w:drawing>
-          <wp:inline distT="0" distB="0" distL="0" distR="0" wp14:anchorId="49AE90C4" wp14:editId="36E8C332">
+          <wp:inline distT="0" distB="0" distL="0" distR="0">
             <wp:extent cx="5400040" cy="3411855"/>
             <wp:effectExtent l="0" t="0" r="0" b="0"/>
             <wp:docPr id="1" name="Imagen 1"/>
@@ -506,7 +497,7 @@
     </w:p>
     <w:p>
       <w:pPr>
-        <w:pStyle w:val="Descripcin"/>
+        <w:pStyle w:val="Epgrafe"/>
       </w:pPr>
       <w:r>
         <w:t xml:space="preserve">Figura </w:t>
@@ -587,7 +578,7 @@
     </w:p>
     <w:p>
       <w:pPr>
-        <w:pStyle w:val="Descripcin"/>
+        <w:pStyle w:val="Epgrafe"/>
       </w:pPr>
       <w:r>
         <w:t xml:space="preserve">Figura </w:t>
@@ -628,7 +619,7 @@
         </w:rPr>
         <w:lastRenderedPageBreak/>
         <w:drawing>
-          <wp:inline distT="0" distB="0" distL="0" distR="0" wp14:anchorId="718D5249" wp14:editId="2C1EDD08">
+          <wp:inline distT="0" distB="0" distL="0" distR="0">
             <wp:extent cx="5400040" cy="3693160"/>
             <wp:effectExtent l="0" t="0" r="0" b="0"/>
             <wp:docPr id="6" name="Imagen 6"/>
@@ -666,7 +657,7 @@
     </w:p>
     <w:p>
       <w:pPr>
-        <w:pStyle w:val="Descripcin"/>
+        <w:pStyle w:val="Epgrafe"/>
       </w:pPr>
       <w:r>
         <w:t xml:space="preserve">Figura </w:t>
@@ -701,15 +692,11 @@
     </w:p>
     <w:p>
       <w:r>
-        <w:rPr>
-          <w:noProof/>
-          <w:lang w:eastAsia="es-EC"/>
-        </w:rPr>
         <w:drawing>
           <wp:inline distT="0" distB="0" distL="0" distR="0">
-            <wp:extent cx="5400040" cy="4051612"/>
+            <wp:extent cx="5400040" cy="2816745"/>
             <wp:effectExtent l="19050" t="0" r="0" b="0"/>
-            <wp:docPr id="2" name="Imagen 1"/>
+            <wp:docPr id="8" name="Imagen 2"/>
             <wp:cNvGraphicFramePr/>
             <a:graphic xmlns:a="http://schemas.openxmlformats.org/drawingml/2006/main">
               <a:graphicData uri="http://schemas.openxmlformats.org/drawingml/2006/picture">
@@ -722,7 +709,7 @@
                   </pic:nvPicPr>
                   <pic:blipFill>
                     <a:blip r:embed="rId13"/>
-                    <a:srcRect/>
+                    <a:srcRect t="10866" b="19645"/>
                     <a:stretch>
                       <a:fillRect/>
                     </a:stretch>
@@ -730,7 +717,7 @@
                   <pic:spPr bwMode="auto">
                     <a:xfrm>
                       <a:off x="0" y="0"/>
-                      <a:ext cx="5400040" cy="4051612"/>
+                      <a:ext cx="5400040" cy="2816745"/>
                     </a:xfrm>
                     <a:prstGeom prst="rect">
                       <a:avLst/>
@@ -752,7 +739,7 @@
     </w:p>
     <w:p>
       <w:pPr>
-        <w:pStyle w:val="Descripcin"/>
+        <w:pStyle w:val="Epgrafe"/>
       </w:pPr>
       <w:r>
         <w:t xml:space="preserve">Figura </w:t>
@@ -782,20 +769,18 @@
         <w:t xml:space="preserve">. </w:t>
       </w:r>
       <w:r>
-        <w:t xml:space="preserve">Desarrollo de la </w:t>
-      </w:r>
-      <w:proofErr w:type="gramStart"/>
-      <w:r>
-        <w:t>pagina</w:t>
+        <w:t>Desarrollo de la</w:t>
       </w:r>
       <w:bookmarkStart w:id="0" w:name="_GoBack"/>
       <w:bookmarkEnd w:id="0"/>
-      <w:proofErr w:type="gramEnd"/>
+      <w:r>
+        <w:t xml:space="preserve"> nueva pagina de inicio (taller 6)</w:t>
+      </w:r>
     </w:p>
     <w:p/>
     <w:p>
       <w:pPr>
-        <w:pStyle w:val="Descripcin"/>
+        <w:pStyle w:val="Epgrafe"/>
         <w:rPr>
           <w:noProof/>
           <w:lang w:eastAsia="es-EC"/>
@@ -804,7 +789,7 @@
     </w:p>
     <w:p>
       <w:pPr>
-        <w:pStyle w:val="Descripcin"/>
+        <w:pStyle w:val="Epgrafe"/>
         <w:rPr>
           <w:noProof/>
           <w:lang w:eastAsia="es-EC"/>
@@ -813,101 +798,38 @@
     </w:p>
     <w:p>
       <w:pPr>
-        <w:pStyle w:val="Descripcin"/>
-      </w:pPr>
-    </w:p>
-    <w:p>
-      <w:pPr>
-        <w:pStyle w:val="Descripcin"/>
-      </w:pPr>
-      <w:r>
-        <w:rPr>
-          <w:noProof/>
-          <w:lang w:eastAsia="es-EC"/>
-        </w:rPr>
-        <w:drawing>
-          <wp:inline distT="0" distB="0" distL="0" distR="0" wp14:anchorId="5DC59ED7" wp14:editId="687FC917">
-            <wp:extent cx="5400040" cy="2119568"/>
-            <wp:effectExtent l="0" t="0" r="0" b="0"/>
-            <wp:docPr id="4" name="Picture 4"/>
-            <wp:cNvGraphicFramePr>
-              <a:graphicFrameLocks xmlns:a="http://schemas.openxmlformats.org/drawingml/2006/main" noChangeAspect="1"/>
-            </wp:cNvGraphicFramePr>
-            <a:graphic xmlns:a="http://schemas.openxmlformats.org/drawingml/2006/main">
-              <a:graphicData uri="http://schemas.openxmlformats.org/drawingml/2006/picture">
-                <pic:pic xmlns:pic="http://schemas.openxmlformats.org/drawingml/2006/picture">
-                  <pic:nvPicPr>
-                    <pic:cNvPr id="0" name=""/>
-                    <pic:cNvPicPr/>
-                  </pic:nvPicPr>
-                  <pic:blipFill>
-                    <a:blip r:embed="rId14"/>
-                    <a:stretch>
-                      <a:fillRect/>
-                    </a:stretch>
-                  </pic:blipFill>
-                  <pic:spPr>
-                    <a:xfrm>
-                      <a:off x="0" y="0"/>
-                      <a:ext cx="5400040" cy="2119568"/>
-                    </a:xfrm>
-                    <a:prstGeom prst="rect">
-                      <a:avLst/>
-                    </a:prstGeom>
-                  </pic:spPr>
-                </pic:pic>
-              </a:graphicData>
-            </a:graphic>
-          </wp:inline>
-        </w:drawing>
-      </w:r>
-    </w:p>
-    <w:p>
-      <w:pPr>
-        <w:pStyle w:val="Descripcin"/>
-      </w:pPr>
-      <w:r>
-        <w:t xml:space="preserve">Figura 5. Desarrollo de la </w:t>
-      </w:r>
-      <w:r>
-        <w:t>página</w:t>
-      </w:r>
-      <w:r>
-        <w:t xml:space="preserve"> CANVAS</w:t>
-      </w:r>
-    </w:p>
-    <w:p>
-      <w:pPr>
-        <w:pStyle w:val="Descripcin"/>
-      </w:pPr>
-    </w:p>
-    <w:p>
-      <w:pPr>
-        <w:pStyle w:val="Descripcin"/>
-      </w:pPr>
-      <w:r>
-        <w:rPr>
-          <w:noProof/>
-          <w:lang w:eastAsia="es-EC"/>
-        </w:rPr>
+        <w:pStyle w:val="Epgrafe"/>
+      </w:pPr>
+    </w:p>
+    <w:p>
+      <w:pPr>
+        <w:pStyle w:val="Epgrafe"/>
+      </w:pPr>
+    </w:p>
+    <w:p>
+      <w:pPr>
+        <w:pStyle w:val="Epgrafe"/>
+      </w:pPr>
+      <w:r>
+        <w:lastRenderedPageBreak/>
         <w:drawing>
           <wp:inline distT="0" distB="0" distL="0" distR="0">
-            <wp:extent cx="5321828" cy="3370521"/>
+            <wp:extent cx="5400040" cy="2488978"/>
             <wp:effectExtent l="19050" t="0" r="0" b="0"/>
-            <wp:docPr id="3" name="Imagen 2"/>
+            <wp:docPr id="10" name="Imagen 4"/>
             <wp:cNvGraphicFramePr/>
             <a:graphic xmlns:a="http://schemas.openxmlformats.org/drawingml/2006/main">
               <a:graphicData uri="http://schemas.openxmlformats.org/drawingml/2006/picture">
                 <pic:pic xmlns:pic="http://schemas.openxmlformats.org/drawingml/2006/picture">
                   <pic:nvPicPr>
-                    <pic:cNvPr id="0" name="Picture 7"/>
+                    <pic:cNvPr id="0" name="Picture 4"/>
                     <pic:cNvPicPr>
                       <a:picLocks noChangeAspect="1" noChangeArrowheads="1"/>
                     </pic:cNvPicPr>
                   </pic:nvPicPr>
                   <pic:blipFill>
-                    <a:blip r:embed="rId15"/>
-                    <a:srcRect t="11364" r="5062" b="8538"/>
+                    <a:blip r:embed="rId14"/>
+                    <a:srcRect t="10867" b="27721"/>
                     <a:stretch>
                       <a:fillRect/>
                     </a:stretch>
@@ -915,7 +837,7 @@
                   <pic:spPr bwMode="auto">
                     <a:xfrm>
                       <a:off x="0" y="0"/>
-                      <a:ext cx="5321828" cy="3370521"/>
+                      <a:ext cx="5400040" cy="2488978"/>
                     </a:xfrm>
                     <a:prstGeom prst="rect">
                       <a:avLst/>
@@ -937,7 +859,7 @@
     </w:p>
     <w:p>
       <w:pPr>
-        <w:pStyle w:val="Descripcin"/>
+        <w:pStyle w:val="Epgrafe"/>
       </w:pPr>
       <w:r>
         <w:t xml:space="preserve">Figura </w:t>
@@ -949,7 +871,16 @@
         <w:t xml:space="preserve">. </w:t>
       </w:r>
       <w:r>
-        <w:t xml:space="preserve">Ejecución Pagina Web </w:t>
+        <w:t xml:space="preserve">Ejecución </w:t>
+      </w:r>
+      <w:r>
+        <w:t xml:space="preserve">nuevo diseño </w:t>
+      </w:r>
+      <w:r>
+        <w:t xml:space="preserve">Pagina Web </w:t>
+      </w:r>
+      <w:r>
+        <w:t>(taller 6)</w:t>
       </w:r>
     </w:p>
     <w:p/>
@@ -959,9 +890,8 @@
           <w:noProof/>
           <w:lang w:eastAsia="es-EC"/>
         </w:rPr>
-        <w:lastRenderedPageBreak/>
         <w:drawing>
-          <wp:inline distT="0" distB="0" distL="0" distR="0" wp14:anchorId="5ED69E68" wp14:editId="687E0DB2">
+          <wp:inline distT="0" distB="0" distL="0" distR="0">
             <wp:extent cx="5400040" cy="3738880"/>
             <wp:effectExtent l="0" t="0" r="0" b="0"/>
             <wp:docPr id="5" name="Imagen 5"/>
@@ -976,7 +906,7 @@
                     <pic:cNvPicPr/>
                   </pic:nvPicPr>
                   <pic:blipFill>
-                    <a:blip r:embed="rId16"/>
+                    <a:blip r:embed="rId15"/>
                     <a:stretch>
                       <a:fillRect/>
                     </a:stretch>
@@ -999,7 +929,7 @@
     </w:p>
     <w:p>
       <w:pPr>
-        <w:pStyle w:val="Descripcin"/>
+        <w:pStyle w:val="Epgrafe"/>
       </w:pPr>
       <w:r>
         <w:t xml:space="preserve">Figura </w:t>
@@ -1034,8 +964,8 @@
 </file>
 
 <file path=word/endnotes.xml><?xml version="1.0" encoding="utf-8"?>
-<w:endnotes xmlns:wpc="http://schemas.microsoft.com/office/word/2010/wordprocessingCanvas" xmlns:mc="http://schemas.openxmlformats.org/markup-compatibility/2006" xmlns:o="urn:schemas-microsoft-com:office:office" xmlns:r="http://schemas.openxmlformats.org/officeDocument/2006/relationships" xmlns:m="http://schemas.openxmlformats.org/officeDocument/2006/math" xmlns:v="urn:schemas-microsoft-com:vml" xmlns:wp14="http://schemas.microsoft.com/office/word/2010/wordprocessingDrawing" xmlns:wp="http://schemas.openxmlformats.org/drawingml/2006/wordprocessingDrawing" xmlns:w10="urn:schemas-microsoft-com:office:word" xmlns:w="http://schemas.openxmlformats.org/wordprocessingml/2006/main" xmlns:w14="http://schemas.microsoft.com/office/word/2010/wordml" xmlns:w15="http://schemas.microsoft.com/office/word/2012/wordml" xmlns:wpg="http://schemas.microsoft.com/office/word/2010/wordprocessingGroup" xmlns:wpi="http://schemas.microsoft.com/office/word/2010/wordprocessingInk" xmlns:wne="http://schemas.microsoft.com/office/word/2006/wordml" xmlns:wps="http://schemas.microsoft.com/office/word/2010/wordprocessingShape" mc:Ignorable="w14 w15 wp14">
-  <w:endnote w:type="separator" w:id="-1">
+<w:endnotes xmlns:ve="http://schemas.openxmlformats.org/markup-compatibility/2006" xmlns:o="urn:schemas-microsoft-com:office:office" xmlns:r="http://schemas.openxmlformats.org/officeDocument/2006/relationships" xmlns:m="http://schemas.openxmlformats.org/officeDocument/2006/math" xmlns:v="urn:schemas-microsoft-com:vml" xmlns:wp="http://schemas.openxmlformats.org/drawingml/2006/wordprocessingDrawing" xmlns:w10="urn:schemas-microsoft-com:office:word" xmlns:w="http://schemas.openxmlformats.org/wordprocessingml/2006/main" xmlns:wne="http://schemas.microsoft.com/office/word/2006/wordml">
+  <w:endnote w:type="separator" w:id="0">
     <w:p>
       <w:pPr>
         <w:spacing w:after="0" w:line="240" w:lineRule="auto"/>
@@ -1045,7 +975,7 @@
       </w:r>
     </w:p>
   </w:endnote>
-  <w:endnote w:type="continuationSeparator" w:id="0">
+  <w:endnote w:type="continuationSeparator" w:id="1">
     <w:p>
       <w:pPr>
         <w:spacing w:after="0" w:line="240" w:lineRule="auto"/>
@@ -1059,7 +989,7 @@
 </file>
 
 <file path=word/footer1.xml><?xml version="1.0" encoding="utf-8"?>
-<w:ftr xmlns:wpc="http://schemas.microsoft.com/office/word/2010/wordprocessingCanvas" xmlns:mc="http://schemas.openxmlformats.org/markup-compatibility/2006" xmlns:o="urn:schemas-microsoft-com:office:office" xmlns:r="http://schemas.openxmlformats.org/officeDocument/2006/relationships" xmlns:m="http://schemas.openxmlformats.org/officeDocument/2006/math" xmlns:v="urn:schemas-microsoft-com:vml" xmlns:wp14="http://schemas.microsoft.com/office/word/2010/wordprocessingDrawing" xmlns:wp="http://schemas.openxmlformats.org/drawingml/2006/wordprocessingDrawing" xmlns:w10="urn:schemas-microsoft-com:office:word" xmlns:w="http://schemas.openxmlformats.org/wordprocessingml/2006/main" xmlns:w14="http://schemas.microsoft.com/office/word/2010/wordml" xmlns:w15="http://schemas.microsoft.com/office/word/2012/wordml" xmlns:wpg="http://schemas.microsoft.com/office/word/2010/wordprocessingGroup" xmlns:wpi="http://schemas.microsoft.com/office/word/2010/wordprocessingInk" xmlns:wne="http://schemas.microsoft.com/office/word/2006/wordml" xmlns:wps="http://schemas.microsoft.com/office/word/2010/wordprocessingShape" mc:Ignorable="w14 w15 wp14">
+<w:ftr xmlns:ve="http://schemas.openxmlformats.org/markup-compatibility/2006" xmlns:o="urn:schemas-microsoft-com:office:office" xmlns:r="http://schemas.openxmlformats.org/officeDocument/2006/relationships" xmlns:m="http://schemas.openxmlformats.org/officeDocument/2006/math" xmlns:v="urn:schemas-microsoft-com:vml" xmlns:wp="http://schemas.openxmlformats.org/drawingml/2006/wordprocessingDrawing" xmlns:w10="urn:schemas-microsoft-com:office:word" xmlns:w="http://schemas.openxmlformats.org/wordprocessingml/2006/main" xmlns:wne="http://schemas.microsoft.com/office/word/2006/wordml">
   <w:p>
     <w:pPr>
       <w:pStyle w:val="Piedepgina"/>
@@ -1079,8 +1009,8 @@
 </file>
 
 <file path=word/footnotes.xml><?xml version="1.0" encoding="utf-8"?>
-<w:footnotes xmlns:wpc="http://schemas.microsoft.com/office/word/2010/wordprocessingCanvas" xmlns:mc="http://schemas.openxmlformats.org/markup-compatibility/2006" xmlns:o="urn:schemas-microsoft-com:office:office" xmlns:r="http://schemas.openxmlformats.org/officeDocument/2006/relationships" xmlns:m="http://schemas.openxmlformats.org/officeDocument/2006/math" xmlns:v="urn:schemas-microsoft-com:vml" xmlns:wp14="http://schemas.microsoft.com/office/word/2010/wordprocessingDrawing" xmlns:wp="http://schemas.openxmlformats.org/drawingml/2006/wordprocessingDrawing" xmlns:w10="urn:schemas-microsoft-com:office:word" xmlns:w="http://schemas.openxmlformats.org/wordprocessingml/2006/main" xmlns:w14="http://schemas.microsoft.com/office/word/2010/wordml" xmlns:w15="http://schemas.microsoft.com/office/word/2012/wordml" xmlns:wpg="http://schemas.microsoft.com/office/word/2010/wordprocessingGroup" xmlns:wpi="http://schemas.microsoft.com/office/word/2010/wordprocessingInk" xmlns:wne="http://schemas.microsoft.com/office/word/2006/wordml" xmlns:wps="http://schemas.microsoft.com/office/word/2010/wordprocessingShape" mc:Ignorable="w14 w15 wp14">
-  <w:footnote w:type="separator" w:id="-1">
+<w:footnotes xmlns:ve="http://schemas.openxmlformats.org/markup-compatibility/2006" xmlns:o="urn:schemas-microsoft-com:office:office" xmlns:r="http://schemas.openxmlformats.org/officeDocument/2006/relationships" xmlns:m="http://schemas.openxmlformats.org/officeDocument/2006/math" xmlns:v="urn:schemas-microsoft-com:vml" xmlns:wp="http://schemas.openxmlformats.org/drawingml/2006/wordprocessingDrawing" xmlns:w10="urn:schemas-microsoft-com:office:word" xmlns:w="http://schemas.openxmlformats.org/wordprocessingml/2006/main" xmlns:wne="http://schemas.microsoft.com/office/word/2006/wordml">
+  <w:footnote w:type="separator" w:id="0">
     <w:p>
       <w:pPr>
         <w:spacing w:after="0" w:line="240" w:lineRule="auto"/>
@@ -1090,7 +1020,7 @@
       </w:r>
     </w:p>
   </w:footnote>
-  <w:footnote w:type="continuationSeparator" w:id="0">
+  <w:footnote w:type="continuationSeparator" w:id="1">
     <w:p>
       <w:pPr>
         <w:spacing w:after="0" w:line="240" w:lineRule="auto"/>
@@ -1104,7 +1034,7 @@
 </file>
 
 <file path=word/styles.xml><?xml version="1.0" encoding="utf-8"?>
-<w:styles xmlns:mc="http://schemas.openxmlformats.org/markup-compatibility/2006" xmlns:r="http://schemas.openxmlformats.org/officeDocument/2006/relationships" xmlns:w="http://schemas.openxmlformats.org/wordprocessingml/2006/main" xmlns:w14="http://schemas.microsoft.com/office/word/2010/wordml" xmlns:w15="http://schemas.microsoft.com/office/word/2012/wordml" mc:Ignorable="w14 w15">
+<w:styles xmlns:r="http://schemas.openxmlformats.org/officeDocument/2006/relationships" xmlns:w="http://schemas.openxmlformats.org/wordprocessingml/2006/main">
   <w:docDefaults>
     <w:rPrDefault>
       <w:rPr>
@@ -1120,378 +1050,144 @@
       </w:pPr>
     </w:pPrDefault>
   </w:docDefaults>
-  <w:latentStyles w:defLockedState="0" w:defUIPriority="99" w:defSemiHidden="0" w:defUnhideWhenUsed="0" w:defQFormat="0" w:count="371">
-    <w:lsdException w:name="Normal" w:uiPriority="0" w:qFormat="1"/>
-    <w:lsdException w:name="heading 1" w:uiPriority="9" w:qFormat="1"/>
-    <w:lsdException w:name="heading 2" w:semiHidden="1" w:uiPriority="9" w:unhideWhenUsed="1" w:qFormat="1"/>
-    <w:lsdException w:name="heading 3" w:semiHidden="1" w:uiPriority="9" w:unhideWhenUsed="1" w:qFormat="1"/>
-    <w:lsdException w:name="heading 4" w:semiHidden="1" w:uiPriority="9" w:unhideWhenUsed="1" w:qFormat="1"/>
-    <w:lsdException w:name="heading 5" w:semiHidden="1" w:uiPriority="9" w:unhideWhenUsed="1" w:qFormat="1"/>
-    <w:lsdException w:name="heading 6" w:semiHidden="1" w:uiPriority="9" w:unhideWhenUsed="1" w:qFormat="1"/>
-    <w:lsdException w:name="heading 7" w:semiHidden="1" w:uiPriority="9" w:unhideWhenUsed="1" w:qFormat="1"/>
-    <w:lsdException w:name="heading 8" w:semiHidden="1" w:uiPriority="9" w:unhideWhenUsed="1" w:qFormat="1"/>
-    <w:lsdException w:name="heading 9" w:semiHidden="1" w:uiPriority="9" w:unhideWhenUsed="1" w:qFormat="1"/>
-    <w:lsdException w:name="index 1" w:semiHidden="1" w:unhideWhenUsed="1"/>
-    <w:lsdException w:name="index 2" w:semiHidden="1" w:unhideWhenUsed="1"/>
-    <w:lsdException w:name="index 3" w:semiHidden="1" w:unhideWhenUsed="1"/>
-    <w:lsdException w:name="index 4" w:semiHidden="1" w:unhideWhenUsed="1"/>
-    <w:lsdException w:name="index 5" w:semiHidden="1" w:unhideWhenUsed="1"/>
-    <w:lsdException w:name="index 6" w:semiHidden="1" w:unhideWhenUsed="1"/>
-    <w:lsdException w:name="index 7" w:semiHidden="1" w:unhideWhenUsed="1"/>
-    <w:lsdException w:name="index 8" w:semiHidden="1" w:unhideWhenUsed="1"/>
-    <w:lsdException w:name="index 9" w:semiHidden="1" w:unhideWhenUsed="1"/>
-    <w:lsdException w:name="toc 1" w:semiHidden="1" w:uiPriority="39" w:unhideWhenUsed="1"/>
-    <w:lsdException w:name="toc 2" w:semiHidden="1" w:uiPriority="39" w:unhideWhenUsed="1"/>
-    <w:lsdException w:name="toc 3" w:semiHidden="1" w:uiPriority="39" w:unhideWhenUsed="1"/>
-    <w:lsdException w:name="toc 4" w:semiHidden="1" w:uiPriority="39" w:unhideWhenUsed="1"/>
-    <w:lsdException w:name="toc 5" w:semiHidden="1" w:uiPriority="39" w:unhideWhenUsed="1"/>
-    <w:lsdException w:name="toc 6" w:semiHidden="1" w:uiPriority="39" w:unhideWhenUsed="1"/>
-    <w:lsdException w:name="toc 7" w:semiHidden="1" w:uiPriority="39" w:unhideWhenUsed="1"/>
-    <w:lsdException w:name="toc 8" w:semiHidden="1" w:uiPriority="39" w:unhideWhenUsed="1"/>
-    <w:lsdException w:name="toc 9" w:semiHidden="1" w:uiPriority="39" w:unhideWhenUsed="1"/>
-    <w:lsdException w:name="Normal Indent" w:semiHidden="1" w:unhideWhenUsed="1"/>
-    <w:lsdException w:name="footnote text" w:semiHidden="1" w:unhideWhenUsed="1"/>
-    <w:lsdException w:name="annotation text" w:semiHidden="1" w:unhideWhenUsed="1"/>
-    <w:lsdException w:name="header" w:semiHidden="1" w:unhideWhenUsed="1"/>
-    <w:lsdException w:name="footer" w:semiHidden="1" w:unhideWhenUsed="1"/>
-    <w:lsdException w:name="index heading" w:semiHidden="1" w:unhideWhenUsed="1"/>
-    <w:lsdException w:name="caption" w:semiHidden="1" w:uiPriority="35" w:unhideWhenUsed="1" w:qFormat="1"/>
-    <w:lsdException w:name="table of figures" w:semiHidden="1" w:unhideWhenUsed="1"/>
-    <w:lsdException w:name="envelope address" w:semiHidden="1" w:unhideWhenUsed="1"/>
-    <w:lsdException w:name="envelope return" w:semiHidden="1" w:unhideWhenUsed="1"/>
-    <w:lsdException w:name="footnote reference" w:semiHidden="1" w:unhideWhenUsed="1"/>
-    <w:lsdException w:name="annotation reference" w:semiHidden="1" w:unhideWhenUsed="1"/>
-    <w:lsdException w:name="line number" w:semiHidden="1" w:unhideWhenUsed="1"/>
-    <w:lsdException w:name="page number" w:semiHidden="1" w:unhideWhenUsed="1"/>
-    <w:lsdException w:name="endnote reference" w:semiHidden="1" w:unhideWhenUsed="1"/>
-    <w:lsdException w:name="endnote text" w:semiHidden="1" w:unhideWhenUsed="1"/>
-    <w:lsdException w:name="table of authorities" w:semiHidden="1" w:unhideWhenUsed="1"/>
-    <w:lsdException w:name="macro" w:semiHidden="1" w:unhideWhenUsed="1"/>
-    <w:lsdException w:name="toa heading" w:semiHidden="1" w:unhideWhenUsed="1"/>
-    <w:lsdException w:name="List" w:semiHidden="1" w:unhideWhenUsed="1"/>
-    <w:lsdException w:name="List Bullet" w:semiHidden="1" w:unhideWhenUsed="1"/>
-    <w:lsdException w:name="List Number" w:semiHidden="1" w:unhideWhenUsed="1"/>
-    <w:lsdException w:name="List 2" w:semiHidden="1" w:unhideWhenUsed="1"/>
-    <w:lsdException w:name="List 3" w:semiHidden="1" w:unhideWhenUsed="1"/>
-    <w:lsdException w:name="List 4" w:semiHidden="1" w:unhideWhenUsed="1"/>
-    <w:lsdException w:name="List 5" w:semiHidden="1" w:unhideWhenUsed="1"/>
-    <w:lsdException w:name="List Bullet 2" w:semiHidden="1" w:unhideWhenUsed="1"/>
-    <w:lsdException w:name="List Bullet 3" w:semiHidden="1" w:unhideWhenUsed="1"/>
-    <w:lsdException w:name="List Bullet 4" w:semiHidden="1" w:unhideWhenUsed="1"/>
-    <w:lsdException w:name="List Bullet 5" w:semiHidden="1" w:unhideWhenUsed="1"/>
-    <w:lsdException w:name="List Number 2" w:semiHidden="1" w:unhideWhenUsed="1"/>
-    <w:lsdException w:name="List Number 3" w:semiHidden="1" w:unhideWhenUsed="1"/>
-    <w:lsdException w:name="List Number 4" w:semiHidden="1" w:unhideWhenUsed="1"/>
-    <w:lsdException w:name="List Number 5" w:semiHidden="1" w:unhideWhenUsed="1"/>
-    <w:lsdException w:name="Title" w:uiPriority="10" w:qFormat="1"/>
-    <w:lsdException w:name="Closing" w:semiHidden="1" w:unhideWhenUsed="1"/>
-    <w:lsdException w:name="Signature" w:semiHidden="1" w:unhideWhenUsed="1"/>
-    <w:lsdException w:name="Default Paragraph Font" w:semiHidden="1" w:uiPriority="1" w:unhideWhenUsed="1"/>
-    <w:lsdException w:name="Body Text" w:semiHidden="1" w:unhideWhenUsed="1"/>
-    <w:lsdException w:name="Body Text Indent" w:semiHidden="1" w:unhideWhenUsed="1"/>
-    <w:lsdException w:name="List Continue" w:semiHidden="1" w:unhideWhenUsed="1"/>
-    <w:lsdException w:name="List Continue 2" w:semiHidden="1" w:unhideWhenUsed="1"/>
-    <w:lsdException w:name="List Continue 3" w:semiHidden="1" w:unhideWhenUsed="1"/>
-    <w:lsdException w:name="List Continue 4" w:semiHidden="1" w:unhideWhenUsed="1"/>
-    <w:lsdException w:name="List Continue 5" w:semiHidden="1" w:unhideWhenUsed="1"/>
-    <w:lsdException w:name="Message Header" w:semiHidden="1" w:unhideWhenUsed="1"/>
-    <w:lsdException w:name="Subtitle" w:uiPriority="11" w:qFormat="1"/>
-    <w:lsdException w:name="Salutation" w:semiHidden="1" w:unhideWhenUsed="1"/>
-    <w:lsdException w:name="Date" w:semiHidden="1" w:unhideWhenUsed="1"/>
-    <w:lsdException w:name="Body Text First Indent" w:semiHidden="1" w:unhideWhenUsed="1"/>
-    <w:lsdException w:name="Body Text First Indent 2" w:semiHidden="1" w:unhideWhenUsed="1"/>
-    <w:lsdException w:name="Note Heading" w:semiHidden="1" w:unhideWhenUsed="1"/>
-    <w:lsdException w:name="Body Text 2" w:semiHidden="1" w:unhideWhenUsed="1"/>
-    <w:lsdException w:name="Body Text 3" w:semiHidden="1" w:unhideWhenUsed="1"/>
-    <w:lsdException w:name="Body Text Indent 2" w:semiHidden="1" w:unhideWhenUsed="1"/>
-    <w:lsdException w:name="Body Text Indent 3" w:semiHidden="1" w:unhideWhenUsed="1"/>
-    <w:lsdException w:name="Block Text" w:semiHidden="1" w:unhideWhenUsed="1"/>
-    <w:lsdException w:name="Hyperlink" w:semiHidden="1" w:unhideWhenUsed="1"/>
-    <w:lsdException w:name="FollowedHyperlink" w:semiHidden="1" w:unhideWhenUsed="1"/>
-    <w:lsdException w:name="Strong" w:uiPriority="22" w:qFormat="1"/>
-    <w:lsdException w:name="Emphasis" w:uiPriority="20" w:qFormat="1"/>
-    <w:lsdException w:name="Document Map" w:semiHidden="1" w:unhideWhenUsed="1"/>
-    <w:lsdException w:name="Plain Text" w:semiHidden="1" w:unhideWhenUsed="1"/>
-    <w:lsdException w:name="E-mail Signature" w:semiHidden="1" w:unhideWhenUsed="1"/>
-    <w:lsdException w:name="HTML Top of Form" w:semiHidden="1" w:unhideWhenUsed="1"/>
-    <w:lsdException w:name="HTML Bottom of Form" w:semiHidden="1" w:unhideWhenUsed="1"/>
-    <w:lsdException w:name="Normal (Web)" w:semiHidden="1" w:unhideWhenUsed="1"/>
-    <w:lsdException w:name="HTML Acronym" w:semiHidden="1" w:unhideWhenUsed="1"/>
-    <w:lsdException w:name="HTML Address" w:semiHidden="1" w:unhideWhenUsed="1"/>
-    <w:lsdException w:name="HTML Cite" w:semiHidden="1" w:unhideWhenUsed="1"/>
-    <w:lsdException w:name="HTML Code" w:semiHidden="1" w:unhideWhenUsed="1"/>
-    <w:lsdException w:name="HTML Definition" w:semiHidden="1" w:unhideWhenUsed="1"/>
-    <w:lsdException w:name="HTML Keyboard" w:semiHidden="1" w:unhideWhenUsed="1"/>
-    <w:lsdException w:name="HTML Preformatted" w:semiHidden="1" w:unhideWhenUsed="1"/>
-    <w:lsdException w:name="HTML Sample" w:semiHidden="1" w:unhideWhenUsed="1"/>
-    <w:lsdException w:name="HTML Typewriter" w:semiHidden="1" w:unhideWhenUsed="1"/>
-    <w:lsdException w:name="HTML Variable" w:semiHidden="1" w:unhideWhenUsed="1"/>
-    <w:lsdException w:name="Normal Table" w:semiHidden="1" w:unhideWhenUsed="1"/>
-    <w:lsdException w:name="annotation subject" w:semiHidden="1" w:unhideWhenUsed="1"/>
-    <w:lsdException w:name="No List" w:semiHidden="1" w:unhideWhenUsed="1"/>
-    <w:lsdException w:name="Outline List 1" w:semiHidden="1" w:unhideWhenUsed="1"/>
-    <w:lsdException w:name="Outline List 2" w:semiHidden="1" w:unhideWhenUsed="1"/>
-    <w:lsdException w:name="Outline List 3" w:semiHidden="1" w:unhideWhenUsed="1"/>
-    <w:lsdException w:name="Table Simple 1" w:semiHidden="1" w:unhideWhenUsed="1"/>
-    <w:lsdException w:name="Table Simple 2" w:semiHidden="1" w:unhideWhenUsed="1"/>
-    <w:lsdException w:name="Table Simple 3" w:semiHidden="1" w:unhideWhenUsed="1"/>
-    <w:lsdException w:name="Table Classic 1" w:semiHidden="1" w:unhideWhenUsed="1"/>
-    <w:lsdException w:name="Table Classic 2" w:semiHidden="1" w:unhideWhenUsed="1"/>
-    <w:lsdException w:name="Table Classic 3" w:semiHidden="1" w:unhideWhenUsed="1"/>
-    <w:lsdException w:name="Table Classic 4" w:semiHidden="1" w:unhideWhenUsed="1"/>
-    <w:lsdException w:name="Table Colorful 1" w:semiHidden="1" w:unhideWhenUsed="1"/>
-    <w:lsdException w:name="Table Colorful 2" w:semiHidden="1" w:unhideWhenUsed="1"/>
-    <w:lsdException w:name="Table Colorful 3" w:semiHidden="1" w:unhideWhenUsed="1"/>
-    <w:lsdException w:name="Table Columns 1" w:semiHidden="1" w:unhideWhenUsed="1"/>
-    <w:lsdException w:name="Table Columns 2" w:semiHidden="1" w:unhideWhenUsed="1"/>
-    <w:lsdException w:name="Table Columns 3" w:semiHidden="1" w:unhideWhenUsed="1"/>
-    <w:lsdException w:name="Table Columns 4" w:semiHidden="1" w:unhideWhenUsed="1"/>
-    <w:lsdException w:name="Table Columns 5" w:semiHidden="1" w:unhideWhenUsed="1"/>
-    <w:lsdException w:name="Table Grid 1" w:semiHidden="1" w:unhideWhenUsed="1"/>
-    <w:lsdException w:name="Table Grid 2" w:semiHidden="1" w:unhideWhenUsed="1"/>
-    <w:lsdException w:name="Table Grid 3" w:semiHidden="1" w:unhideWhenUsed="1"/>
-    <w:lsdException w:name="Table Grid 4" w:semiHidden="1" w:unhideWhenUsed="1"/>
-    <w:lsdException w:name="Table Grid 5" w:semiHidden="1" w:unhideWhenUsed="1"/>
-    <w:lsdException w:name="Table Grid 6" w:semiHidden="1" w:unhideWhenUsed="1"/>
-    <w:lsdException w:name="Table Grid 7" w:semiHidden="1" w:unhideWhenUsed="1"/>
-    <w:lsdException w:name="Table Grid 8" w:semiHidden="1" w:unhideWhenUsed="1"/>
-    <w:lsdException w:name="Table List 1" w:semiHidden="1" w:unhideWhenUsed="1"/>
-    <w:lsdException w:name="Table List 2" w:semiHidden="1" w:unhideWhenUsed="1"/>
-    <w:lsdException w:name="Table List 3" w:semiHidden="1" w:unhideWhenUsed="1"/>
-    <w:lsdException w:name="Table List 4" w:semiHidden="1" w:unhideWhenUsed="1"/>
-    <w:lsdException w:name="Table List 5" w:semiHidden="1" w:unhideWhenUsed="1"/>
-    <w:lsdException w:name="Table List 6" w:semiHidden="1" w:unhideWhenUsed="1"/>
-    <w:lsdException w:name="Table List 7" w:semiHidden="1" w:unhideWhenUsed="1"/>
-    <w:lsdException w:name="Table List 8" w:semiHidden="1" w:unhideWhenUsed="1"/>
-    <w:lsdException w:name="Table 3D effects 1" w:semiHidden="1" w:unhideWhenUsed="1"/>
-    <w:lsdException w:name="Table 3D effects 2" w:semiHidden="1" w:unhideWhenUsed="1"/>
-    <w:lsdException w:name="Table 3D effects 3" w:semiHidden="1" w:unhideWhenUsed="1"/>
-    <w:lsdException w:name="Table Contemporary" w:semiHidden="1" w:unhideWhenUsed="1"/>
-    <w:lsdException w:name="Table Elegant" w:semiHidden="1" w:unhideWhenUsed="1"/>
-    <w:lsdException w:name="Table Professional" w:semiHidden="1" w:unhideWhenUsed="1"/>
-    <w:lsdException w:name="Table Subtle 1" w:semiHidden="1" w:unhideWhenUsed="1"/>
-    <w:lsdException w:name="Table Subtle 2" w:semiHidden="1" w:unhideWhenUsed="1"/>
-    <w:lsdException w:name="Table Web 1" w:semiHidden="1" w:unhideWhenUsed="1"/>
-    <w:lsdException w:name="Table Web 2" w:semiHidden="1" w:unhideWhenUsed="1"/>
-    <w:lsdException w:name="Table Web 3" w:semiHidden="1" w:unhideWhenUsed="1"/>
-    <w:lsdException w:name="Balloon Text" w:semiHidden="1" w:unhideWhenUsed="1"/>
-    <w:lsdException w:name="Table Grid" w:uiPriority="39"/>
-    <w:lsdException w:name="Table Theme" w:semiHidden="1" w:unhideWhenUsed="1"/>
-    <w:lsdException w:name="Placeholder Text" w:semiHidden="1"/>
-    <w:lsdException w:name="No Spacing" w:uiPriority="1" w:qFormat="1"/>
-    <w:lsdException w:name="Light Shading" w:uiPriority="60"/>
-    <w:lsdException w:name="Light List" w:uiPriority="61"/>
-    <w:lsdException w:name="Light Grid" w:uiPriority="62"/>
-    <w:lsdException w:name="Medium Shading 1" w:uiPriority="63"/>
-    <w:lsdException w:name="Medium Shading 2" w:uiPriority="64"/>
-    <w:lsdException w:name="Medium List 1" w:uiPriority="65"/>
-    <w:lsdException w:name="Medium List 2" w:uiPriority="66"/>
-    <w:lsdException w:name="Medium Grid 1" w:uiPriority="67"/>
-    <w:lsdException w:name="Medium Grid 2" w:uiPriority="68"/>
-    <w:lsdException w:name="Medium Grid 3" w:uiPriority="69"/>
-    <w:lsdException w:name="Dark List" w:uiPriority="70"/>
-    <w:lsdException w:name="Colorful Shading" w:uiPriority="71"/>
-    <w:lsdException w:name="Colorful List" w:uiPriority="72"/>
-    <w:lsdException w:name="Colorful Grid" w:uiPriority="73"/>
-    <w:lsdException w:name="Light Shading Accent 1" w:uiPriority="60"/>
-    <w:lsdException w:name="Light List Accent 1" w:uiPriority="61"/>
-    <w:lsdException w:name="Light Grid Accent 1" w:uiPriority="62"/>
-    <w:lsdException w:name="Medium Shading 1 Accent 1" w:uiPriority="63"/>
-    <w:lsdException w:name="Medium Shading 2 Accent 1" w:uiPriority="64"/>
-    <w:lsdException w:name="Medium List 1 Accent 1" w:uiPriority="65"/>
-    <w:lsdException w:name="Revision" w:semiHidden="1"/>
-    <w:lsdException w:name="List Paragraph" w:uiPriority="34" w:qFormat="1"/>
-    <w:lsdException w:name="Quote" w:uiPriority="29" w:qFormat="1"/>
-    <w:lsdException w:name="Intense Quote" w:uiPriority="30" w:qFormat="1"/>
-    <w:lsdException w:name="Medium List 2 Accent 1" w:uiPriority="66"/>
-    <w:lsdException w:name="Medium Grid 1 Accent 1" w:uiPriority="67"/>
-    <w:lsdException w:name="Medium Grid 2 Accent 1" w:uiPriority="68"/>
-    <w:lsdException w:name="Medium Grid 3 Accent 1" w:uiPriority="69"/>
-    <w:lsdException w:name="Dark List Accent 1" w:uiPriority="70"/>
-    <w:lsdException w:name="Colorful Shading Accent 1" w:uiPriority="71"/>
-    <w:lsdException w:name="Colorful List Accent 1" w:uiPriority="72"/>
-    <w:lsdException w:name="Colorful Grid Accent 1" w:uiPriority="73"/>
-    <w:lsdException w:name="Light Shading Accent 2" w:uiPriority="60"/>
-    <w:lsdException w:name="Light List Accent 2" w:uiPriority="61"/>
-    <w:lsdException w:name="Light Grid Accent 2" w:uiPriority="62"/>
-    <w:lsdException w:name="Medium Shading 1 Accent 2" w:uiPriority="63"/>
-    <w:lsdException w:name="Medium Shading 2 Accent 2" w:uiPriority="64"/>
-    <w:lsdException w:name="Medium List 1 Accent 2" w:uiPriority="65"/>
-    <w:lsdException w:name="Medium List 2 Accent 2" w:uiPriority="66"/>
-    <w:lsdException w:name="Medium Grid 1 Accent 2" w:uiPriority="67"/>
-    <w:lsdException w:name="Medium Grid 2 Accent 2" w:uiPriority="68"/>
-    <w:lsdException w:name="Medium Grid 3 Accent 2" w:uiPriority="69"/>
-    <w:lsdException w:name="Dark List Accent 2" w:uiPriority="70"/>
-    <w:lsdException w:name="Colorful Shading Accent 2" w:uiPriority="71"/>
-    <w:lsdException w:name="Colorful List Accent 2" w:uiPriority="72"/>
-    <w:lsdException w:name="Colorful Grid Accent 2" w:uiPriority="73"/>
-    <w:lsdException w:name="Light Shading Accent 3" w:uiPriority="60"/>
-    <w:lsdException w:name="Light List Accent 3" w:uiPriority="61"/>
-    <w:lsdException w:name="Light Grid Accent 3" w:uiPriority="62"/>
-    <w:lsdException w:name="Medium Shading 1 Accent 3" w:uiPriority="63"/>
-    <w:lsdException w:name="Medium Shading 2 Accent 3" w:uiPriority="64"/>
-    <w:lsdException w:name="Medium List 1 Accent 3" w:uiPriority="65"/>
-    <w:lsdException w:name="Medium List 2 Accent 3" w:uiPriority="66"/>
-    <w:lsdException w:name="Medium Grid 1 Accent 3" w:uiPriority="67"/>
-    <w:lsdException w:name="Medium Grid 2 Accent 3" w:uiPriority="68"/>
-    <w:lsdException w:name="Medium Grid 3 Accent 3" w:uiPriority="69"/>
-    <w:lsdException w:name="Dark List Accent 3" w:uiPriority="70"/>
-    <w:lsdException w:name="Colorful Shading Accent 3" w:uiPriority="71"/>
-    <w:lsdException w:name="Colorful List Accent 3" w:uiPriority="72"/>
-    <w:lsdException w:name="Colorful Grid Accent 3" w:uiPriority="73"/>
-    <w:lsdException w:name="Light Shading Accent 4" w:uiPriority="60"/>
-    <w:lsdException w:name="Light List Accent 4" w:uiPriority="61"/>
-    <w:lsdException w:name="Light Grid Accent 4" w:uiPriority="62"/>
-    <w:lsdException w:name="Medium Shading 1 Accent 4" w:uiPriority="63"/>
-    <w:lsdException w:name="Medium Shading 2 Accent 4" w:uiPriority="64"/>
-    <w:lsdException w:name="Medium List 1 Accent 4" w:uiPriority="65"/>
-    <w:lsdException w:name="Medium List 2 Accent 4" w:uiPriority="66"/>
-    <w:lsdException w:name="Medium Grid 1 Accent 4" w:uiPriority="67"/>
-    <w:lsdException w:name="Medium Grid 2 Accent 4" w:uiPriority="68"/>
-    <w:lsdException w:name="Medium Grid 3 Accent 4" w:uiPriority="69"/>
-    <w:lsdException w:name="Dark List Accent 4" w:uiPriority="70"/>
-    <w:lsdException w:name="Colorful Shading Accent 4" w:uiPriority="71"/>
-    <w:lsdException w:name="Colorful List Accent 4" w:uiPriority="72"/>
-    <w:lsdException w:name="Colorful Grid Accent 4" w:uiPriority="73"/>
-    <w:lsdException w:name="Light Shading Accent 5" w:uiPriority="60"/>
-    <w:lsdException w:name="Light List Accent 5" w:uiPriority="61"/>
-    <w:lsdException w:name="Light Grid Accent 5" w:uiPriority="62"/>
-    <w:lsdException w:name="Medium Shading 1 Accent 5" w:uiPriority="63"/>
-    <w:lsdException w:name="Medium Shading 2 Accent 5" w:uiPriority="64"/>
-    <w:lsdException w:name="Medium List 1 Accent 5" w:uiPriority="65"/>
-    <w:lsdException w:name="Medium List 2 Accent 5" w:uiPriority="66"/>
-    <w:lsdException w:name="Medium Grid 1 Accent 5" w:uiPriority="67"/>
-    <w:lsdException w:name="Medium Grid 2 Accent 5" w:uiPriority="68"/>
-    <w:lsdException w:name="Medium Grid 3 Accent 5" w:uiPriority="69"/>
-    <w:lsdException w:name="Dark List Accent 5" w:uiPriority="70"/>
-    <w:lsdException w:name="Colorful Shading Accent 5" w:uiPriority="71"/>
-    <w:lsdException w:name="Colorful List Accent 5" w:uiPriority="72"/>
-    <w:lsdException w:name="Colorful Grid Accent 5" w:uiPriority="73"/>
-    <w:lsdException w:name="Light Shading Accent 6" w:uiPriority="60"/>
-    <w:lsdException w:name="Light List Accent 6" w:uiPriority="61"/>
-    <w:lsdException w:name="Light Grid Accent 6" w:uiPriority="62"/>
-    <w:lsdException w:name="Medium Shading 1 Accent 6" w:uiPriority="63"/>
-    <w:lsdException w:name="Medium Shading 2 Accent 6" w:uiPriority="64"/>
-    <w:lsdException w:name="Medium List 1 Accent 6" w:uiPriority="65"/>
-    <w:lsdException w:name="Medium List 2 Accent 6" w:uiPriority="66"/>
-    <w:lsdException w:name="Medium Grid 1 Accent 6" w:uiPriority="67"/>
-    <w:lsdException w:name="Medium Grid 2 Accent 6" w:uiPriority="68"/>
-    <w:lsdException w:name="Medium Grid 3 Accent 6" w:uiPriority="69"/>
-    <w:lsdException w:name="Dark List Accent 6" w:uiPriority="70"/>
-    <w:lsdException w:name="Colorful Shading Accent 6" w:uiPriority="71"/>
-    <w:lsdException w:name="Colorful List Accent 6" w:uiPriority="72"/>
-    <w:lsdException w:name="Colorful Grid Accent 6" w:uiPriority="73"/>
-    <w:lsdException w:name="Subtle Emphasis" w:uiPriority="19" w:qFormat="1"/>
-    <w:lsdException w:name="Intense Emphasis" w:uiPriority="21" w:qFormat="1"/>
-    <w:lsdException w:name="Subtle Reference" w:uiPriority="31" w:qFormat="1"/>
-    <w:lsdException w:name="Intense Reference" w:uiPriority="32" w:qFormat="1"/>
-    <w:lsdException w:name="Book Title" w:uiPriority="33" w:qFormat="1"/>
-    <w:lsdException w:name="Bibliography" w:semiHidden="1" w:uiPriority="37" w:unhideWhenUsed="1"/>
-    <w:lsdException w:name="TOC Heading" w:semiHidden="1" w:uiPriority="39" w:unhideWhenUsed="1" w:qFormat="1"/>
-    <w:lsdException w:name="Plain Table 1" w:uiPriority="41"/>
-    <w:lsdException w:name="Plain Table 2" w:uiPriority="42"/>
-    <w:lsdException w:name="Plain Table 3" w:uiPriority="43"/>
-    <w:lsdException w:name="Plain Table 4" w:uiPriority="44"/>
-    <w:lsdException w:name="Plain Table 5" w:uiPriority="45"/>
-    <w:lsdException w:name="Grid Table Light" w:uiPriority="40"/>
-    <w:lsdException w:name="Grid Table 1 Light" w:uiPriority="46"/>
-    <w:lsdException w:name="Grid Table 2" w:uiPriority="47"/>
-    <w:lsdException w:name="Grid Table 3" w:uiPriority="48"/>
-    <w:lsdException w:name="Grid Table 4" w:uiPriority="49"/>
-    <w:lsdException w:name="Grid Table 5 Dark" w:uiPriority="50"/>
-    <w:lsdException w:name="Grid Table 6 Colorful" w:uiPriority="51"/>
-    <w:lsdException w:name="Grid Table 7 Colorful" w:uiPriority="52"/>
-    <w:lsdException w:name="Grid Table 1 Light Accent 1" w:uiPriority="46"/>
-    <w:lsdException w:name="Grid Table 2 Accent 1" w:uiPriority="47"/>
-    <w:lsdException w:name="Grid Table 3 Accent 1" w:uiPriority="48"/>
-    <w:lsdException w:name="Grid Table 4 Accent 1" w:uiPriority="49"/>
-    <w:lsdException w:name="Grid Table 5 Dark Accent 1" w:uiPriority="50"/>
-    <w:lsdException w:name="Grid Table 6 Colorful Accent 1" w:uiPriority="51"/>
-    <w:lsdException w:name="Grid Table 7 Colorful Accent 1" w:uiPriority="52"/>
-    <w:lsdException w:name="Grid Table 1 Light Accent 2" w:uiPriority="46"/>
-    <w:lsdException w:name="Grid Table 2 Accent 2" w:uiPriority="47"/>
-    <w:lsdException w:name="Grid Table 3 Accent 2" w:uiPriority="48"/>
-    <w:lsdException w:name="Grid Table 4 Accent 2" w:uiPriority="49"/>
-    <w:lsdException w:name="Grid Table 5 Dark Accent 2" w:uiPriority="50"/>
-    <w:lsdException w:name="Grid Table 6 Colorful Accent 2" w:uiPriority="51"/>
-    <w:lsdException w:name="Grid Table 7 Colorful Accent 2" w:uiPriority="52"/>
-    <w:lsdException w:name="Grid Table 1 Light Accent 3" w:uiPriority="46"/>
-    <w:lsdException w:name="Grid Table 2 Accent 3" w:uiPriority="47"/>
-    <w:lsdException w:name="Grid Table 3 Accent 3" w:uiPriority="48"/>
-    <w:lsdException w:name="Grid Table 4 Accent 3" w:uiPriority="49"/>
-    <w:lsdException w:name="Grid Table 5 Dark Accent 3" w:uiPriority="50"/>
-    <w:lsdException w:name="Grid Table 6 Colorful Accent 3" w:uiPriority="51"/>
-    <w:lsdException w:name="Grid Table 7 Colorful Accent 3" w:uiPriority="52"/>
-    <w:lsdException w:name="Grid Table 1 Light Accent 4" w:uiPriority="46"/>
-    <w:lsdException w:name="Grid Table 2 Accent 4" w:uiPriority="47"/>
-    <w:lsdException w:name="Grid Table 3 Accent 4" w:uiPriority="48"/>
-    <w:lsdException w:name="Grid Table 4 Accent 4" w:uiPriority="49"/>
-    <w:lsdException w:name="Grid Table 5 Dark Accent 4" w:uiPriority="50"/>
-    <w:lsdException w:name="Grid Table 6 Colorful Accent 4" w:uiPriority="51"/>
-    <w:lsdException w:name="Grid Table 7 Colorful Accent 4" w:uiPriority="52"/>
-    <w:lsdException w:name="Grid Table 1 Light Accent 5" w:uiPriority="46"/>
-    <w:lsdException w:name="Grid Table 2 Accent 5" w:uiPriority="47"/>
-    <w:lsdException w:name="Grid Table 3 Accent 5" w:uiPriority="48"/>
-    <w:lsdException w:name="Grid Table 4 Accent 5" w:uiPriority="49"/>
-    <w:lsdException w:name="Grid Table 5 Dark Accent 5" w:uiPriority="50"/>
-    <w:lsdException w:name="Grid Table 6 Colorful Accent 5" w:uiPriority="51"/>
-    <w:lsdException w:name="Grid Table 7 Colorful Accent 5" w:uiPriority="52"/>
-    <w:lsdException w:name="Grid Table 1 Light Accent 6" w:uiPriority="46"/>
-    <w:lsdException w:name="Grid Table 2 Accent 6" w:uiPriority="47"/>
-    <w:lsdException w:name="Grid Table 3 Accent 6" w:uiPriority="48"/>
-    <w:lsdException w:name="Grid Table 4 Accent 6" w:uiPriority="49"/>
-    <w:lsdException w:name="Grid Table 5 Dark Accent 6" w:uiPriority="50"/>
-    <w:lsdException w:name="Grid Table 6 Colorful Accent 6" w:uiPriority="51"/>
-    <w:lsdException w:name="Grid Table 7 Colorful Accent 6" w:uiPriority="52"/>
-    <w:lsdException w:name="List Table 1 Light" w:uiPriority="46"/>
-    <w:lsdException w:name="List Table 2" w:uiPriority="47"/>
-    <w:lsdException w:name="List Table 3" w:uiPriority="48"/>
-    <w:lsdException w:name="List Table 4" w:uiPriority="49"/>
-    <w:lsdException w:name="List Table 5 Dark" w:uiPriority="50"/>
-    <w:lsdException w:name="List Table 6 Colorful" w:uiPriority="51"/>
-    <w:lsdException w:name="List Table 7 Colorful" w:uiPriority="52"/>
-    <w:lsdException w:name="List Table 1 Light Accent 1" w:uiPriority="46"/>
-    <w:lsdException w:name="List Table 2 Accent 1" w:uiPriority="47"/>
-    <w:lsdException w:name="List Table 3 Accent 1" w:uiPriority="48"/>
-    <w:lsdException w:name="List Table 4 Accent 1" w:uiPriority="49"/>
-    <w:lsdException w:name="List Table 5 Dark Accent 1" w:uiPriority="50"/>
-    <w:lsdException w:name="List Table 6 Colorful Accent 1" w:uiPriority="51"/>
-    <w:lsdException w:name="List Table 7 Colorful Accent 1" w:uiPriority="52"/>
-    <w:lsdException w:name="List Table 1 Light Accent 2" w:uiPriority="46"/>
-    <w:lsdException w:name="List Table 2 Accent 2" w:uiPriority="47"/>
-    <w:lsdException w:name="List Table 3 Accent 2" w:uiPriority="48"/>
-    <w:lsdException w:name="List Table 4 Accent 2" w:uiPriority="49"/>
-    <w:lsdException w:name="List Table 5 Dark Accent 2" w:uiPriority="50"/>
-    <w:lsdException w:name="List Table 6 Colorful Accent 2" w:uiPriority="51"/>
-    <w:lsdException w:name="List Table 7 Colorful Accent 2" w:uiPriority="52"/>
-    <w:lsdException w:name="List Table 1 Light Accent 3" w:uiPriority="46"/>
-    <w:lsdException w:name="List Table 2 Accent 3" w:uiPriority="47"/>
-    <w:lsdException w:name="List Table 3 Accent 3" w:uiPriority="48"/>
-    <w:lsdException w:name="List Table 4 Accent 3" w:uiPriority="49"/>
-    <w:lsdException w:name="List Table 5 Dark Accent 3" w:uiPriority="50"/>
-    <w:lsdException w:name="List Table 6 Colorful Accent 3" w:uiPriority="51"/>
-    <w:lsdException w:name="List Table 7 Colorful Accent 3" w:uiPriority="52"/>
-    <w:lsdException w:name="List Table 1 Light Accent 4" w:uiPriority="46"/>
-    <w:lsdException w:name="List Table 2 Accent 4" w:uiPriority="47"/>
-    <w:lsdException w:name="List Table 3 Accent 4" w:uiPriority="48"/>
-    <w:lsdException w:name="List Table 4 Accent 4" w:uiPriority="49"/>
-    <w:lsdException w:name="List Table 5 Dark Accent 4" w:uiPriority="50"/>
-    <w:lsdException w:name="List Table 6 Colorful Accent 4" w:uiPriority="51"/>
-    <w:lsdException w:name="List Table 7 Colorful Accent 4" w:uiPriority="52"/>
-    <w:lsdException w:name="List Table 1 Light Accent 5" w:uiPriority="46"/>
-    <w:lsdException w:name="List Table 2 Accent 5" w:uiPriority="47"/>
-    <w:lsdException w:name="List Table 3 Accent 5" w:uiPriority="48"/>
-    <w:lsdException w:name="List Table 4 Accent 5" w:uiPriority="49"/>
-    <w:lsdException w:name="List Table 5 Dark Accent 5" w:uiPriority="50"/>
-    <w:lsdException w:name="List Table 6 Colorful Accent 5" w:uiPriority="51"/>
-    <w:lsdException w:name="List Table 7 Colorful Accent 5" w:uiPriority="52"/>
-    <w:lsdException w:name="List Table 1 Light Accent 6" w:uiPriority="46"/>
-    <w:lsdException w:name="List Table 2 Accent 6" w:uiPriority="47"/>
-    <w:lsdException w:name="List Table 3 Accent 6" w:uiPriority="48"/>
-    <w:lsdException w:name="List Table 4 Accent 6" w:uiPriority="49"/>
-    <w:lsdException w:name="List Table 5 Dark Accent 6" w:uiPriority="50"/>
-    <w:lsdException w:name="List Table 6 Colorful Accent 6" w:uiPriority="51"/>
-    <w:lsdException w:name="List Table 7 Colorful Accent 6" w:uiPriority="52"/>
+  <w:latentStyles w:defLockedState="0" w:defUIPriority="99" w:defSemiHidden="1" w:defUnhideWhenUsed="1" w:defQFormat="0" w:count="267">
+    <w:lsdException w:name="Normal" w:semiHidden="0" w:uiPriority="0" w:unhideWhenUsed="0" w:qFormat="1"/>
+    <w:lsdException w:name="heading 1" w:semiHidden="0" w:uiPriority="9" w:unhideWhenUsed="0" w:qFormat="1"/>
+    <w:lsdException w:name="heading 2" w:uiPriority="9" w:qFormat="1"/>
+    <w:lsdException w:name="heading 3" w:uiPriority="9" w:qFormat="1"/>
+    <w:lsdException w:name="heading 4" w:uiPriority="9" w:qFormat="1"/>
+    <w:lsdException w:name="heading 5" w:uiPriority="9" w:qFormat="1"/>
+    <w:lsdException w:name="heading 6" w:uiPriority="9" w:qFormat="1"/>
+    <w:lsdException w:name="heading 7" w:uiPriority="9" w:qFormat="1"/>
+    <w:lsdException w:name="heading 8" w:uiPriority="9" w:qFormat="1"/>
+    <w:lsdException w:name="heading 9" w:uiPriority="9" w:qFormat="1"/>
+    <w:lsdException w:name="toc 1" w:uiPriority="39"/>
+    <w:lsdException w:name="toc 2" w:uiPriority="39"/>
+    <w:lsdException w:name="toc 3" w:uiPriority="39"/>
+    <w:lsdException w:name="toc 4" w:uiPriority="39"/>
+    <w:lsdException w:name="toc 5" w:uiPriority="39"/>
+    <w:lsdException w:name="toc 6" w:uiPriority="39"/>
+    <w:lsdException w:name="toc 7" w:uiPriority="39"/>
+    <w:lsdException w:name="toc 8" w:uiPriority="39"/>
+    <w:lsdException w:name="toc 9" w:uiPriority="39"/>
+    <w:lsdException w:name="caption" w:uiPriority="35" w:qFormat="1"/>
+    <w:lsdException w:name="Title" w:semiHidden="0" w:uiPriority="10" w:unhideWhenUsed="0" w:qFormat="1"/>
+    <w:lsdException w:name="Default Paragraph Font" w:uiPriority="1"/>
+    <w:lsdException w:name="Subtitle" w:semiHidden="0" w:uiPriority="11" w:unhideWhenUsed="0" w:qFormat="1"/>
+    <w:lsdException w:name="Strong" w:semiHidden="0" w:uiPriority="22" w:unhideWhenUsed="0" w:qFormat="1"/>
+    <w:lsdException w:name="Emphasis" w:semiHidden="0" w:uiPriority="20" w:unhideWhenUsed="0" w:qFormat="1"/>
+    <w:lsdException w:name="Table Grid" w:semiHidden="0" w:uiPriority="39" w:unhideWhenUsed="0"/>
+    <w:lsdException w:name="Placeholder Text" w:unhideWhenUsed="0"/>
+    <w:lsdException w:name="No Spacing" w:semiHidden="0" w:uiPriority="1" w:unhideWhenUsed="0" w:qFormat="1"/>
+    <w:lsdException w:name="Light Shading" w:semiHidden="0" w:uiPriority="60" w:unhideWhenUsed="0"/>
+    <w:lsdException w:name="Light List" w:semiHidden="0" w:uiPriority="61" w:unhideWhenUsed="0"/>
+    <w:lsdException w:name="Light Grid" w:semiHidden="0" w:uiPriority="62" w:unhideWhenUsed="0"/>
+    <w:lsdException w:name="Medium Shading 1" w:semiHidden="0" w:uiPriority="63" w:unhideWhenUsed="0"/>
+    <w:lsdException w:name="Medium Shading 2" w:semiHidden="0" w:uiPriority="64" w:unhideWhenUsed="0"/>
+    <w:lsdException w:name="Medium List 1" w:semiHidden="0" w:uiPriority="65" w:unhideWhenUsed="0"/>
+    <w:lsdException w:name="Medium List 2" w:semiHidden="0" w:uiPriority="66" w:unhideWhenUsed="0"/>
+    <w:lsdException w:name="Medium Grid 1" w:semiHidden="0" w:uiPriority="67" w:unhideWhenUsed="0"/>
+    <w:lsdException w:name="Medium Grid 2" w:semiHidden="0" w:uiPriority="68" w:unhideWhenUsed="0"/>
+    <w:lsdException w:name="Medium Grid 3" w:semiHidden="0" w:uiPriority="69" w:unhideWhenUsed="0"/>
+    <w:lsdException w:name="Dark List" w:semiHidden="0" w:uiPriority="70" w:unhideWhenUsed="0"/>
+    <w:lsdException w:name="Colorful Shading" w:semiHidden="0" w:uiPriority="71" w:unhideWhenUsed="0"/>
+    <w:lsdException w:name="Colorful List" w:semiHidden="0" w:uiPriority="72" w:unhideWhenUsed="0"/>
+    <w:lsdException w:name="Colorful Grid" w:semiHidden="0" w:uiPriority="73" w:unhideWhenUsed="0"/>
+    <w:lsdException w:name="Light Shading Accent 1" w:semiHidden="0" w:uiPriority="60" w:unhideWhenUsed="0"/>
+    <w:lsdException w:name="Light List Accent 1" w:semiHidden="0" w:uiPriority="61" w:unhideWhenUsed="0"/>
+    <w:lsdException w:name="Light Grid Accent 1" w:semiHidden="0" w:uiPriority="62" w:unhideWhenUsed="0"/>
+    <w:lsdException w:name="Medium Shading 1 Accent 1" w:semiHidden="0" w:uiPriority="63" w:unhideWhenUsed="0"/>
+    <w:lsdException w:name="Medium Shading 2 Accent 1" w:semiHidden="0" w:uiPriority="64" w:unhideWhenUsed="0"/>
+    <w:lsdException w:name="Medium List 1 Accent 1" w:semiHidden="0" w:uiPriority="65" w:unhideWhenUsed="0"/>
+    <w:lsdException w:name="Revision" w:unhideWhenUsed="0"/>
+    <w:lsdException w:name="List Paragraph" w:semiHidden="0" w:uiPriority="34" w:unhideWhenUsed="0" w:qFormat="1"/>
+    <w:lsdException w:name="Quote" w:semiHidden="0" w:uiPriority="29" w:unhideWhenUsed="0" w:qFormat="1"/>
+    <w:lsdException w:name="Intense Quote" w:semiHidden="0" w:uiPriority="30" w:unhideWhenUsed="0" w:qFormat="1"/>
+    <w:lsdException w:name="Medium List 2 Accent 1" w:semiHidden="0" w:uiPriority="66" w:unhideWhenUsed="0"/>
+    <w:lsdException w:name="Medium Grid 1 Accent 1" w:semiHidden="0" w:uiPriority="67" w:unhideWhenUsed="0"/>
+    <w:lsdException w:name="Medium Grid 2 Accent 1" w:semiHidden="0" w:uiPriority="68" w:unhideWhenUsed="0"/>
+    <w:lsdException w:name="Medium Grid 3 Accent 1" w:semiHidden="0" w:uiPriority="69" w:unhideWhenUsed="0"/>
+    <w:lsdException w:name="Dark List Accent 1" w:semiHidden="0" w:uiPriority="70" w:unhideWhenUsed="0"/>
+    <w:lsdException w:name="Colorful Shading Accent 1" w:semiHidden="0" w:uiPriority="71" w:unhideWhenUsed="0"/>
+    <w:lsdException w:name="Colorful List Accent 1" w:semiHidden="0" w:uiPriority="72" w:unhideWhenUsed="0"/>
+    <w:lsdException w:name="Colorful Grid Accent 1" w:semiHidden="0" w:uiPriority="73" w:unhideWhenUsed="0"/>
+    <w:lsdException w:name="Light Shading Accent 2" w:semiHidden="0" w:uiPriority="60" w:unhideWhenUsed="0"/>
+    <w:lsdException w:name="Light List Accent 2" w:semiHidden="0" w:uiPriority="61" w:unhideWhenUsed="0"/>
+    <w:lsdException w:name="Light Grid Accent 2" w:semiHidden="0" w:uiPriority="62" w:unhideWhenUsed="0"/>
+    <w:lsdException w:name="Medium Shading 1 Accent 2" w:semiHidden="0" w:uiPriority="63" w:unhideWhenUsed="0"/>
+    <w:lsdException w:name="Medium Shading 2 Accent 2" w:semiHidden="0" w:uiPriority="64" w:unhideWhenUsed="0"/>
+    <w:lsdException w:name="Medium List 1 Accent 2" w:semiHidden="0" w:uiPriority="65" w:unhideWhenUsed="0"/>
+    <w:lsdException w:name="Medium List 2 Accent 2" w:semiHidden="0" w:uiPriority="66" w:unhideWhenUsed="0"/>
+    <w:lsdException w:name="Medium Grid 1 Accent 2" w:semiHidden="0" w:uiPriority="67" w:unhideWhenUsed="0"/>
+    <w:lsdException w:name="Medium Grid 2 Accent 2" w:semiHidden="0" w:uiPriority="68" w:unhideWhenUsed="0"/>
+    <w:lsdException w:name="Medium Grid 3 Accent 2" w:semiHidden="0" w:uiPriority="69" w:unhideWhenUsed="0"/>
+    <w:lsdException w:name="Dark List Accent 2" w:semiHidden="0" w:uiPriority="70" w:unhideWhenUsed="0"/>
+    <w:lsdException w:name="Colorful Shading Accent 2" w:semiHidden="0" w:uiPriority="71" w:unhideWhenUsed="0"/>
+    <w:lsdException w:name="Colorful List Accent 2" w:semiHidden="0" w:uiPriority="72" w:unhideWhenUsed="0"/>
+    <w:lsdException w:name="Colorful Grid Accent 2" w:semiHidden="0" w:uiPriority="73" w:unhideWhenUsed="0"/>
+    <w:lsdException w:name="Light Shading Accent 3" w:semiHidden="0" w:uiPriority="60" w:unhideWhenUsed="0"/>
+    <w:lsdException w:name="Light List Accent 3" w:semiHidden="0" w:uiPriority="61" w:unhideWhenUsed="0"/>
+    <w:lsdException w:name="Light Grid Accent 3" w:semiHidden="0" w:uiPriority="62" w:unhideWhenUsed="0"/>
+    <w:lsdException w:name="Medium Shading 1 Accent 3" w:semiHidden="0" w:uiPriority="63" w:unhideWhenUsed="0"/>
+    <w:lsdException w:name="Medium Shading 2 Accent 3" w:semiHidden="0" w:uiPriority="64" w:unhideWhenUsed="0"/>
+    <w:lsdException w:name="Medium List 1 Accent 3" w:semiHidden="0" w:uiPriority="65" w:unhideWhenUsed="0"/>
+    <w:lsdException w:name="Medium List 2 Accent 3" w:semiHidden="0" w:uiPriority="66" w:unhideWhenUsed="0"/>
+    <w:lsdException w:name="Medium Grid 1 Accent 3" w:semiHidden="0" w:uiPriority="67" w:unhideWhenUsed="0"/>
+    <w:lsdException w:name="Medium Grid 2 Accent 3" w:semiHidden="0" w:uiPriority="68" w:unhideWhenUsed="0"/>
+    <w:lsdException w:name="Medium Grid 3 Accent 3" w:semiHidden="0" w:uiPriority="69" w:unhideWhenUsed="0"/>
+    <w:lsdException w:name="Dark List Accent 3" w:semiHidden="0" w:uiPriority="70" w:unhideWhenUsed="0"/>
+    <w:lsdException w:name="Colorful Shading Accent 3" w:semiHidden="0" w:uiPriority="71" w:unhideWhenUsed="0"/>
+    <w:lsdException w:name="Colorful List Accent 3" w:semiHidden="0" w:uiPriority="72" w:unhideWhenUsed="0"/>
+    <w:lsdException w:name="Colorful Grid Accent 3" w:semiHidden="0" w:uiPriority="73" w:unhideWhenUsed="0"/>
+    <w:lsdException w:name="Light Shading Accent 4" w:semiHidden="0" w:uiPriority="60" w:unhideWhenUsed="0"/>
+    <w:lsdException w:name="Light List Accent 4" w:semiHidden="0" w:uiPriority="61" w:unhideWhenUsed="0"/>
+    <w:lsdException w:name="Light Grid Accent 4" w:semiHidden="0" w:uiPriority="62" w:unhideWhenUsed="0"/>
+    <w:lsdException w:name="Medium Shading 1 Accent 4" w:semiHidden="0" w:uiPriority="63" w:unhideWhenUsed="0"/>
+    <w:lsdException w:name="Medium Shading 2 Accent 4" w:semiHidden="0" w:uiPriority="64" w:unhideWhenUsed="0"/>
+    <w:lsdException w:name="Medium List 1 Accent 4" w:semiHidden="0" w:uiPriority="65" w:unhideWhenUsed="0"/>
+    <w:lsdException w:name="Medium List 2 Accent 4" w:semiHidden="0" w:uiPriority="66" w:unhideWhenUsed="0"/>
+    <w:lsdException w:name="Medium Grid 1 Accent 4" w:semiHidden="0" w:uiPriority="67" w:unhideWhenUsed="0"/>
+    <w:lsdException w:name="Medium Grid 2 Accent 4" w:semiHidden="0" w:uiPriority="68" w:unhideWhenUsed="0"/>
+    <w:lsdException w:name="Medium Grid 3 Accent 4" w:semiHidden="0" w:uiPriority="69" w:unhideWhenUsed="0"/>
+    <w:lsdException w:name="Dark List Accent 4" w:semiHidden="0" w:uiPriority="70" w:unhideWhenUsed="0"/>
+    <w:lsdException w:name="Colorful Shading Accent 4" w:semiHidden="0" w:uiPriority="71" w:unhideWhenUsed="0"/>
+    <w:lsdException w:name="Colorful List Accent 4" w:semiHidden="0" w:uiPriority="72" w:unhideWhenUsed="0"/>
+    <w:lsdException w:name="Colorful Grid Accent 4" w:semiHidden="0" w:uiPriority="73" w:unhideWhenUsed="0"/>
+    <w:lsdException w:name="Light Shading Accent 5" w:semiHidden="0" w:uiPriority="60" w:unhideWhenUsed="0"/>
+    <w:lsdException w:name="Light List Accent 5" w:semiHidden="0" w:uiPriority="61" w:unhideWhenUsed="0"/>
+    <w:lsdException w:name="Light Grid Accent 5" w:semiHidden="0" w:uiPriority="62" w:unhideWhenUsed="0"/>
+    <w:lsdException w:name="Medium Shading 1 Accent 5" w:semiHidden="0" w:uiPriority="63" w:unhideWhenUsed="0"/>
+    <w:lsdException w:name="Medium Shading 2 Accent 5" w:semiHidden="0" w:uiPriority="64" w:unhideWhenUsed="0"/>
+    <w:lsdException w:name="Medium List 1 Accent 5" w:semiHidden="0" w:uiPriority="65" w:unhideWhenUsed="0"/>
+    <w:lsdException w:name="Medium List 2 Accent 5" w:semiHidden="0" w:uiPriority="66" w:unhideWhenUsed="0"/>
+    <w:lsdException w:name="Medium Grid 1 Accent 5" w:semiHidden="0" w:uiPriority="67" w:unhideWhenUsed="0"/>
+    <w:lsdException w:name="Medium Grid 2 Accent 5" w:semiHidden="0" w:uiPriority="68" w:unhideWhenUsed="0"/>
+    <w:lsdException w:name="Medium Grid 3 Accent 5" w:semiHidden="0" w:uiPriority="69" w:unhideWhenUsed="0"/>
+    <w:lsdException w:name="Dark List Accent 5" w:semiHidden="0" w:uiPriority="70" w:unhideWhenUsed="0"/>
+    <w:lsdException w:name="Colorful Shading Accent 5" w:semiHidden="0" w:uiPriority="71" w:unhideWhenUsed="0"/>
+    <w:lsdException w:name="Colorful List Accent 5" w:semiHidden="0" w:uiPriority="72" w:unhideWhenUsed="0"/>
+    <w:lsdException w:name="Colorful Grid Accent 5" w:semiHidden="0" w:uiPriority="73" w:unhideWhenUsed="0"/>
+    <w:lsdException w:name="Light Shading Accent 6" w:semiHidden="0" w:uiPriority="60" w:unhideWhenUsed="0"/>
+    <w:lsdException w:name="Light List Accent 6" w:semiHidden="0" w:uiPriority="61" w:unhideWhenUsed="0"/>
+    <w:lsdException w:name="Light Grid Accent 6" w:semiHidden="0" w:uiPriority="62" w:unhideWhenUsed="0"/>
+    <w:lsdException w:name="Medium Shading 1 Accent 6" w:semiHidden="0" w:uiPriority="63" w:unhideWhenUsed="0"/>
+    <w:lsdException w:name="Medium Shading 2 Accent 6" w:semiHidden="0" w:uiPriority="64" w:unhideWhenUsed="0"/>
+    <w:lsdException w:name="Medium List 1 Accent 6" w:semiHidden="0" w:uiPriority="65" w:unhideWhenUsed="0"/>
+    <w:lsdException w:name="Medium List 2 Accent 6" w:semiHidden="0" w:uiPriority="66" w:unhideWhenUsed="0"/>
+    <w:lsdException w:name="Medium Grid 1 Accent 6" w:semiHidden="0" w:uiPriority="67" w:unhideWhenUsed="0"/>
+    <w:lsdException w:name="Medium Grid 2 Accent 6" w:semiHidden="0" w:uiPriority="68" w:unhideWhenUsed="0"/>
+    <w:lsdException w:name="Medium Grid 3 Accent 6" w:semiHidden="0" w:uiPriority="69" w:unhideWhenUsed="0"/>
+    <w:lsdException w:name="Dark List Accent 6" w:semiHidden="0" w:uiPriority="70" w:unhideWhenUsed="0"/>
+    <w:lsdException w:name="Colorful Shading Accent 6" w:semiHidden="0" w:uiPriority="71" w:unhideWhenUsed="0"/>
+    <w:lsdException w:name="Colorful List Accent 6" w:semiHidden="0" w:uiPriority="72" w:unhideWhenUsed="0"/>
+    <w:lsdException w:name="Colorful Grid Accent 6" w:semiHidden="0" w:uiPriority="73" w:unhideWhenUsed="0"/>
+    <w:lsdException w:name="Subtle Emphasis" w:semiHidden="0" w:uiPriority="19" w:unhideWhenUsed="0" w:qFormat="1"/>
+    <w:lsdException w:name="Intense Emphasis" w:semiHidden="0" w:uiPriority="21" w:unhideWhenUsed="0" w:qFormat="1"/>
+    <w:lsdException w:name="Subtle Reference" w:semiHidden="0" w:uiPriority="31" w:unhideWhenUsed="0" w:qFormat="1"/>
+    <w:lsdException w:name="Intense Reference" w:semiHidden="0" w:uiPriority="32" w:unhideWhenUsed="0" w:qFormat="1"/>
+    <w:lsdException w:name="Book Title" w:semiHidden="0" w:uiPriority="33" w:unhideWhenUsed="0" w:qFormat="1"/>
+    <w:lsdException w:name="Bibliography" w:uiPriority="37"/>
+    <w:lsdException w:name="TOC Heading" w:uiPriority="39" w:qFormat="1"/>
   </w:latentStyles>
   <w:style w:type="paragraph" w:default="1" w:styleId="Normal">
     <w:name w:val="Normal"/>
@@ -1509,6 +1205,7 @@
     <w:uiPriority w:val="99"/>
     <w:semiHidden/>
     <w:unhideWhenUsed/>
+    <w:qFormat/>
     <w:tblPr>
       <w:tblInd w:w="0" w:type="dxa"/>
       <w:tblCellMar>
@@ -1583,7 +1280,7 @@
       <w:lang w:val="en-US"/>
     </w:rPr>
   </w:style>
-  <w:style w:type="paragraph" w:styleId="Descripcin">
+  <w:style w:type="paragraph" w:styleId="Epgrafe">
     <w:name w:val="caption"/>
     <w:basedOn w:val="Normal"/>
     <w:next w:val="Normal"/>
@@ -1860,7 +1557,7 @@
   <a:extraClrSchemeLst/>
   <a:extLst>
     <a:ext uri="{05A4C25C-085E-4340-85A3-A5531E510DB2}">
-      <thm15:themeFamily xmlns:thm15="http://schemas.microsoft.com/office/thememl/2012/main" name="Office Theme" id="{62F939B6-93AF-4DB8-9C6B-D6C7DFDC589F}" vid="{4A3C46E8-61CC-4603-A589-7422A47A8E4A}"/>
+      <thm15:themeFamily xmlns:thm15="http://schemas.microsoft.com/office/thememl/2012/main" xmlns="" name="Office Theme" id="{62F939B6-93AF-4DB8-9C6B-D6C7DFDC589F}" vid="{4A3C46E8-61CC-4603-A589-7422A47A8E4A}"/>
     </a:ext>
   </a:extLst>
 </a:theme>

</xml_diff>

<commit_message>
CREACION DE MARCADORES EN EL GOOGLE MAP
SE CREAN 4 MARCADORES, ESTADIOS:
CAPWELL, MONUMENTAL, ESTEBAN PAZ, ATAHUALPA
</commit_message>
<xml_diff>
--- a/GitHub - Taller6.docx
+++ b/GitHub - Taller6.docx
@@ -1,6 +1,6 @@
 
 <file path=word/document.xml><?xml version="1.0" encoding="utf-8"?>
-<w:document xmlns:wpc="http://schemas.microsoft.com/office/word/2010/wordprocessingCanvas" xmlns:mc="http://schemas.openxmlformats.org/markup-compatibility/2006" xmlns:o="urn:schemas-microsoft-com:office:office" xmlns:r="http://schemas.openxmlformats.org/officeDocument/2006/relationships" xmlns:m="http://schemas.openxmlformats.org/officeDocument/2006/math" xmlns:v="urn:schemas-microsoft-com:vml" xmlns:wp14="http://schemas.microsoft.com/office/word/2010/wordprocessingDrawing" xmlns:wp="http://schemas.openxmlformats.org/drawingml/2006/wordprocessingDrawing" xmlns:w10="urn:schemas-microsoft-com:office:word" xmlns:w="http://schemas.openxmlformats.org/wordprocessingml/2006/main" xmlns:w14="http://schemas.microsoft.com/office/word/2010/wordml" xmlns:w15="http://schemas.microsoft.com/office/word/2012/wordml" xmlns:wpg="http://schemas.microsoft.com/office/word/2010/wordprocessingGroup" xmlns:wpi="http://schemas.microsoft.com/office/word/2010/wordprocessingInk" xmlns:wne="http://schemas.microsoft.com/office/word/2006/wordml" xmlns:wps="http://schemas.microsoft.com/office/word/2010/wordprocessingShape" mc:Ignorable="w14 w15 wp14">
+<w:document xmlns:wpc="http://schemas.microsoft.com/office/word/2010/wordprocessingCanvas" xmlns:mc="http://schemas.openxmlformats.org/markup-compatibility/2006" xmlns:o="urn:schemas-microsoft-com:office:office" xmlns:r="http://schemas.openxmlformats.org/officeDocument/2006/relationships" xmlns:m="http://schemas.openxmlformats.org/officeDocument/2006/math" xmlns:v="urn:schemas-microsoft-com:vml" xmlns:wp14="http://schemas.microsoft.com/office/word/2010/wordprocessingDrawing" xmlns:wp="http://schemas.openxmlformats.org/drawingml/2006/wordprocessingDrawing" xmlns:w10="urn:schemas-microsoft-com:office:word" xmlns:w="http://schemas.openxmlformats.org/wordprocessingml/2006/main" xmlns:w14="http://schemas.microsoft.com/office/word/2010/wordml" xmlns:wpg="http://schemas.microsoft.com/office/word/2010/wordprocessingGroup" xmlns:wpi="http://schemas.microsoft.com/office/word/2010/wordprocessingInk" xmlns:wne="http://schemas.microsoft.com/office/word/2006/wordml" xmlns:wps="http://schemas.microsoft.com/office/word/2010/wordprocessingShape" mc:Ignorable="w14 wp14">
   <w:body>
     <w:p>
       <w:pPr>
@@ -91,7 +91,7 @@
                     </pic:cNvPicPr>
                   </pic:nvPicPr>
                   <pic:blipFill>
-                    <a:blip r:embed="rId7">
+                    <a:blip r:embed="rId8">
                       <a:extLst>
                         <a:ext uri="{28A0092B-C50C-407E-A947-70E740481C1C}">
                           <a14:useLocalDpi xmlns:a14="http://schemas.microsoft.com/office/drawing/2010/main" val="0"/>
@@ -164,7 +164,7 @@
                     </pic:cNvPicPr>
                   </pic:nvPicPr>
                   <pic:blipFill>
-                    <a:blip r:embed="rId8" cstate="print">
+                    <a:blip r:embed="rId9" cstate="print">
                       <a:extLst>
                         <a:ext uri="{28A0092B-C50C-407E-A947-70E740481C1C}">
                           <a14:useLocalDpi xmlns:a14="http://schemas.microsoft.com/office/drawing/2010/main" val="0"/>
@@ -420,7 +420,7 @@
           <w:lang w:eastAsia="es-ES"/>
         </w:rPr>
         <w:sectPr>
-          <w:footerReference w:type="default" r:id="rId9"/>
+          <w:footerReference w:type="default" r:id="rId10"/>
           <w:pgSz w:w="11906" w:h="16838" w:code="9"/>
           <w:pgMar w:top="1417" w:right="1701" w:bottom="1417" w:left="1701" w:header="708" w:footer="708" w:gutter="0"/>
           <w:cols w:space="708"/>
@@ -472,87 +472,6 @@
             <wp:extent cx="5400040" cy="3411855"/>
             <wp:effectExtent l="0" t="0" r="0" b="0"/>
             <wp:docPr id="1" name="Imagen 1"/>
-            <wp:cNvGraphicFramePr>
-              <a:graphicFrameLocks xmlns:a="http://schemas.openxmlformats.org/drawingml/2006/main" noChangeAspect="1"/>
-            </wp:cNvGraphicFramePr>
-            <a:graphic xmlns:a="http://schemas.openxmlformats.org/drawingml/2006/main">
-              <a:graphicData uri="http://schemas.openxmlformats.org/drawingml/2006/picture">
-                <pic:pic xmlns:pic="http://schemas.openxmlformats.org/drawingml/2006/picture">
-                  <pic:nvPicPr>
-                    <pic:cNvPr id="1" name=""/>
-                    <pic:cNvPicPr/>
-                  </pic:nvPicPr>
-                  <pic:blipFill>
-                    <a:blip r:embed="rId10"/>
-                    <a:stretch>
-                      <a:fillRect/>
-                    </a:stretch>
-                  </pic:blipFill>
-                  <pic:spPr>
-                    <a:xfrm>
-                      <a:off x="0" y="0"/>
-                      <a:ext cx="5400040" cy="3411855"/>
-                    </a:xfrm>
-                    <a:prstGeom prst="rect">
-                      <a:avLst/>
-                    </a:prstGeom>
-                  </pic:spPr>
-                </pic:pic>
-              </a:graphicData>
-            </a:graphic>
-          </wp:inline>
-        </w:drawing>
-      </w:r>
-    </w:p>
-    <w:p>
-      <w:pPr>
-        <w:pStyle w:val="Descripcin"/>
-      </w:pPr>
-      <w:r>
-        <w:t xml:space="preserve">Figura </w:t>
-      </w:r>
-      <w:r>
-        <w:fldChar w:fldCharType="begin"/>
-      </w:r>
-      <w:r>
-        <w:instrText xml:space="preserve"> SEQ Figura \* ARABIC </w:instrText>
-      </w:r>
-      <w:r>
-        <w:fldChar w:fldCharType="separate"/>
-      </w:r>
-      <w:r>
-        <w:rPr>
-          <w:noProof/>
-        </w:rPr>
-        <w:t>1</w:t>
-      </w:r>
-      <w:r>
-        <w:rPr>
-          <w:noProof/>
-        </w:rPr>
-        <w:fldChar w:fldCharType="end"/>
-      </w:r>
-      <w:r>
-        <w:t>. Se crea</w:t>
-      </w:r>
-      <w:r>
-        <w:t xml:space="preserve"> el repositorio para el taller 6</w:t>
-      </w:r>
-      <w:r>
-        <w:t>.</w:t>
-      </w:r>
-    </w:p>
-    <w:p>
-      <w:r>
-        <w:rPr>
-          <w:noProof/>
-          <w:lang w:eastAsia="es-EC"/>
-        </w:rPr>
-        <w:drawing>
-          <wp:inline distT="0" distB="0" distL="0" distR="0">
-            <wp:extent cx="5400040" cy="2561590"/>
-            <wp:effectExtent l="0" t="0" r="0" b="0"/>
-            <wp:docPr id="11" name="Imagen 11"/>
             <wp:cNvGraphicFramePr>
               <a:graphicFrameLocks xmlns:a="http://schemas.openxmlformats.org/drawingml/2006/main" noChangeAspect="1"/>
             </wp:cNvGraphicFramePr>
@@ -572,7 +491,7 @@
                   <pic:spPr>
                     <a:xfrm>
                       <a:off x="0" y="0"/>
-                      <a:ext cx="5400040" cy="2561590"/>
+                      <a:ext cx="5400040" cy="3411855"/>
                     </a:xfrm>
                     <a:prstGeom prst="rect">
                       <a:avLst/>
@@ -587,37 +506,27 @@
     </w:p>
     <w:p>
       <w:pPr>
-        <w:pStyle w:val="Descripcin"/>
+        <w:pStyle w:val="Caption"/>
       </w:pPr>
       <w:r>
         <w:t xml:space="preserve">Figura </w:t>
       </w:r>
-      <w:r>
-        <w:fldChar w:fldCharType="begin"/>
-      </w:r>
-      <w:r>
-        <w:instrText xml:space="preserve"> SEQ Figura \* ARABIC </w:instrText>
-      </w:r>
-      <w:r>
-        <w:fldChar w:fldCharType="separate"/>
-      </w:r>
-      <w:r>
-        <w:rPr>
-          <w:noProof/>
-        </w:rPr>
-        <w:t>2</w:t>
-      </w:r>
-      <w:r>
-        <w:rPr>
-          <w:noProof/>
-        </w:rPr>
-        <w:fldChar w:fldCharType="end"/>
-      </w:r>
-      <w:r>
-        <w:t xml:space="preserve">. </w:t>
-      </w:r>
-      <w:r>
-        <w:t>Se invita a los colaboradores a trabajar.</w:t>
+      <w:fldSimple w:instr=" SEQ Figura \* ARABIC ">
+        <w:r>
+          <w:rPr>
+            <w:noProof/>
+          </w:rPr>
+          <w:t>1</w:t>
+        </w:r>
+      </w:fldSimple>
+      <w:r>
+        <w:t>. Se crea</w:t>
+      </w:r>
+      <w:r>
+        <w:t xml:space="preserve"> el repositorio para el taller 6</w:t>
+      </w:r>
+      <w:r>
+        <w:t>.</w:t>
       </w:r>
     </w:p>
     <w:p>
@@ -626,12 +535,11 @@
           <w:noProof/>
           <w:lang w:eastAsia="es-EC"/>
         </w:rPr>
-        <w:lastRenderedPageBreak/>
         <w:drawing>
-          <wp:inline distT="0" distB="0" distL="0" distR="0" wp14:anchorId="718D5249" wp14:editId="2C1EDD08">
-            <wp:extent cx="5400040" cy="3693160"/>
+          <wp:inline distT="0" distB="0" distL="0" distR="0">
+            <wp:extent cx="5400040" cy="2561590"/>
             <wp:effectExtent l="0" t="0" r="0" b="0"/>
-            <wp:docPr id="6" name="Imagen 6"/>
+            <wp:docPr id="11" name="Imagen 11"/>
             <wp:cNvGraphicFramePr>
               <a:graphicFrameLocks xmlns:a="http://schemas.openxmlformats.org/drawingml/2006/main" noChangeAspect="1"/>
             </wp:cNvGraphicFramePr>
@@ -651,6 +559,72 @@
                   <pic:spPr>
                     <a:xfrm>
                       <a:off x="0" y="0"/>
+                      <a:ext cx="5400040" cy="2561590"/>
+                    </a:xfrm>
+                    <a:prstGeom prst="rect">
+                      <a:avLst/>
+                    </a:prstGeom>
+                  </pic:spPr>
+                </pic:pic>
+              </a:graphicData>
+            </a:graphic>
+          </wp:inline>
+        </w:drawing>
+      </w:r>
+    </w:p>
+    <w:p>
+      <w:pPr>
+        <w:pStyle w:val="Caption"/>
+      </w:pPr>
+      <w:r>
+        <w:t xml:space="preserve">Figura </w:t>
+      </w:r>
+      <w:fldSimple w:instr=" SEQ Figura \* ARABIC ">
+        <w:r>
+          <w:rPr>
+            <w:noProof/>
+          </w:rPr>
+          <w:t>2</w:t>
+        </w:r>
+      </w:fldSimple>
+      <w:r>
+        <w:t xml:space="preserve">. </w:t>
+      </w:r>
+      <w:r>
+        <w:t>Se invita a los colaboradores a trabajar.</w:t>
+      </w:r>
+    </w:p>
+    <w:p>
+      <w:r>
+        <w:rPr>
+          <w:noProof/>
+          <w:lang w:eastAsia="es-EC"/>
+        </w:rPr>
+        <w:lastRenderedPageBreak/>
+        <w:drawing>
+          <wp:inline distT="0" distB="0" distL="0" distR="0" wp14:anchorId="718D5249" wp14:editId="2C1EDD08">
+            <wp:extent cx="5400040" cy="3693160"/>
+            <wp:effectExtent l="0" t="0" r="0" b="0"/>
+            <wp:docPr id="6" name="Imagen 6"/>
+            <wp:cNvGraphicFramePr>
+              <a:graphicFrameLocks xmlns:a="http://schemas.openxmlformats.org/drawingml/2006/main" noChangeAspect="1"/>
+            </wp:cNvGraphicFramePr>
+            <a:graphic xmlns:a="http://schemas.openxmlformats.org/drawingml/2006/main">
+              <a:graphicData uri="http://schemas.openxmlformats.org/drawingml/2006/picture">
+                <pic:pic xmlns:pic="http://schemas.openxmlformats.org/drawingml/2006/picture">
+                  <pic:nvPicPr>
+                    <pic:cNvPr id="1" name=""/>
+                    <pic:cNvPicPr/>
+                  </pic:nvPicPr>
+                  <pic:blipFill>
+                    <a:blip r:embed="rId13"/>
+                    <a:stretch>
+                      <a:fillRect/>
+                    </a:stretch>
+                  </pic:blipFill>
+                  <pic:spPr>
+                    <a:xfrm>
+                      <a:off x="0" y="0"/>
                       <a:ext cx="5400040" cy="3693160"/>
                     </a:xfrm>
                     <a:prstGeom prst="rect">
@@ -666,32 +640,19 @@
     </w:p>
     <w:p>
       <w:pPr>
-        <w:pStyle w:val="Descripcin"/>
+        <w:pStyle w:val="Caption"/>
       </w:pPr>
       <w:r>
         <w:t xml:space="preserve">Figura </w:t>
       </w:r>
-      <w:r>
-        <w:fldChar w:fldCharType="begin"/>
-      </w:r>
-      <w:r>
-        <w:instrText xml:space="preserve"> SEQ Figura \* ARABIC </w:instrText>
-      </w:r>
-      <w:r>
-        <w:fldChar w:fldCharType="separate"/>
-      </w:r>
-      <w:r>
-        <w:rPr>
-          <w:noProof/>
-        </w:rPr>
-        <w:t>3</w:t>
-      </w:r>
-      <w:r>
-        <w:rPr>
-          <w:noProof/>
-        </w:rPr>
-        <w:fldChar w:fldCharType="end"/>
-      </w:r>
+      <w:fldSimple w:instr=" SEQ Figura \* ARABIC ">
+        <w:r>
+          <w:rPr>
+            <w:noProof/>
+          </w:rPr>
+          <w:t>3</w:t>
+        </w:r>
+      </w:fldSimple>
       <w:r>
         <w:t xml:space="preserve">. </w:t>
       </w:r>
@@ -721,7 +682,7 @@
                     </pic:cNvPicPr>
                   </pic:nvPicPr>
                   <pic:blipFill>
-                    <a:blip r:embed="rId13"/>
+                    <a:blip r:embed="rId14"/>
                     <a:srcRect/>
                     <a:stretch>
                       <a:fillRect/>
@@ -752,32 +713,19 @@
     </w:p>
     <w:p>
       <w:pPr>
-        <w:pStyle w:val="Descripcin"/>
+        <w:pStyle w:val="Caption"/>
       </w:pPr>
       <w:r>
         <w:t xml:space="preserve">Figura </w:t>
       </w:r>
-      <w:r>
-        <w:fldChar w:fldCharType="begin"/>
-      </w:r>
-      <w:r>
-        <w:instrText xml:space="preserve"> SEQ Figura \* ARABIC </w:instrText>
-      </w:r>
-      <w:r>
-        <w:fldChar w:fldCharType="separate"/>
-      </w:r>
-      <w:r>
-        <w:rPr>
-          <w:noProof/>
-        </w:rPr>
-        <w:t>4</w:t>
-      </w:r>
-      <w:r>
-        <w:rPr>
-          <w:noProof/>
-        </w:rPr>
-        <w:fldChar w:fldCharType="end"/>
-      </w:r>
+      <w:fldSimple w:instr=" SEQ Figura \* ARABIC ">
+        <w:r>
+          <w:rPr>
+            <w:noProof/>
+          </w:rPr>
+          <w:t>4</w:t>
+        </w:r>
+      </w:fldSimple>
       <w:r>
         <w:t xml:space="preserve">. </w:t>
       </w:r>
@@ -788,14 +736,12 @@
       <w:r>
         <w:t>pagina</w:t>
       </w:r>
-      <w:bookmarkStart w:id="0" w:name="_GoBack"/>
-      <w:bookmarkEnd w:id="0"/>
       <w:proofErr w:type="gramEnd"/>
     </w:p>
     <w:p/>
     <w:p>
       <w:pPr>
-        <w:pStyle w:val="Descripcin"/>
+        <w:pStyle w:val="Caption"/>
         <w:rPr>
           <w:noProof/>
           <w:lang w:eastAsia="es-EC"/>
@@ -804,7 +750,7 @@
     </w:p>
     <w:p>
       <w:pPr>
-        <w:pStyle w:val="Descripcin"/>
+        <w:pStyle w:val="Caption"/>
         <w:rPr>
           <w:noProof/>
           <w:lang w:eastAsia="es-EC"/>
@@ -813,12 +759,12 @@
     </w:p>
     <w:p>
       <w:pPr>
-        <w:pStyle w:val="Descripcin"/>
-      </w:pPr>
-    </w:p>
-    <w:p>
-      <w:pPr>
-        <w:pStyle w:val="Descripcin"/>
+        <w:pStyle w:val="Caption"/>
+      </w:pPr>
+    </w:p>
+    <w:p>
+      <w:pPr>
+        <w:pStyle w:val="Caption"/>
       </w:pPr>
       <w:r>
         <w:rPr>
@@ -841,7 +787,7 @@
                     <pic:cNvPicPr/>
                   </pic:nvPicPr>
                   <pic:blipFill>
-                    <a:blip r:embed="rId14"/>
+                    <a:blip r:embed="rId15"/>
                     <a:stretch>
                       <a:fillRect/>
                     </a:stretch>
@@ -864,7 +810,7 @@
     </w:p>
     <w:p>
       <w:pPr>
-        <w:pStyle w:val="Descripcin"/>
+        <w:pStyle w:val="Caption"/>
       </w:pPr>
       <w:r>
         <w:t xml:space="preserve">Figura 5. Desarrollo de la </w:t>
@@ -878,12 +824,12 @@
     </w:p>
     <w:p>
       <w:pPr>
-        <w:pStyle w:val="Descripcin"/>
-      </w:pPr>
-    </w:p>
-    <w:p>
-      <w:pPr>
-        <w:pStyle w:val="Descripcin"/>
+        <w:pStyle w:val="Caption"/>
+      </w:pPr>
+    </w:p>
+    <w:p>
+      <w:pPr>
+        <w:pStyle w:val="Caption"/>
       </w:pPr>
       <w:r>
         <w:rPr>
@@ -906,7 +852,7 @@
                     </pic:cNvPicPr>
                   </pic:nvPicPr>
                   <pic:blipFill>
-                    <a:blip r:embed="rId15"/>
+                    <a:blip r:embed="rId16"/>
                     <a:srcRect t="11364" r="5062" b="8538"/>
                     <a:stretch>
                       <a:fillRect/>
@@ -937,7 +883,7 @@
     </w:p>
     <w:p>
       <w:pPr>
-        <w:pStyle w:val="Descripcin"/>
+        <w:pStyle w:val="Caption"/>
       </w:pPr>
       <w:r>
         <w:t xml:space="preserve">Figura </w:t>
@@ -976,7 +922,7 @@
                     <pic:cNvPicPr/>
                   </pic:nvPicPr>
                   <pic:blipFill>
-                    <a:blip r:embed="rId16"/>
+                    <a:blip r:embed="rId17"/>
                     <a:stretch>
                       <a:fillRect/>
                     </a:stretch>
@@ -999,7 +945,7 @@
     </w:p>
     <w:p>
       <w:pPr>
-        <w:pStyle w:val="Descripcin"/>
+        <w:pStyle w:val="Caption"/>
       </w:pPr>
       <w:r>
         <w:t xml:space="preserve">Figura </w:t>
@@ -1020,8 +966,117 @@
     <w:p/>
     <w:p/>
     <w:p/>
-    <w:p/>
-    <w:p/>
+    <w:p>
+      <w:r>
+        <w:rPr>
+          <w:noProof/>
+          <w:lang w:eastAsia="es-EC"/>
+        </w:rPr>
+        <w:drawing>
+          <wp:inline distT="0" distB="0" distL="0" distR="0" wp14:anchorId="42BF9BFC" wp14:editId="2706CCCD">
+            <wp:extent cx="5400040" cy="2589429"/>
+            <wp:effectExtent l="0" t="0" r="0" b="0"/>
+            <wp:docPr id="8" name="Picture 8"/>
+            <wp:cNvGraphicFramePr>
+              <a:graphicFrameLocks xmlns:a="http://schemas.openxmlformats.org/drawingml/2006/main" noChangeAspect="1"/>
+            </wp:cNvGraphicFramePr>
+            <a:graphic xmlns:a="http://schemas.openxmlformats.org/drawingml/2006/main">
+              <a:graphicData uri="http://schemas.openxmlformats.org/drawingml/2006/picture">
+                <pic:pic xmlns:pic="http://schemas.openxmlformats.org/drawingml/2006/picture">
+                  <pic:nvPicPr>
+                    <pic:cNvPr id="0" name=""/>
+                    <pic:cNvPicPr/>
+                  </pic:nvPicPr>
+                  <pic:blipFill>
+                    <a:blip r:embed="rId18"/>
+                    <a:stretch>
+                      <a:fillRect/>
+                    </a:stretch>
+                  </pic:blipFill>
+                  <pic:spPr>
+                    <a:xfrm>
+                      <a:off x="0" y="0"/>
+                      <a:ext cx="5400040" cy="2589429"/>
+                    </a:xfrm>
+                    <a:prstGeom prst="rect">
+                      <a:avLst/>
+                    </a:prstGeom>
+                  </pic:spPr>
+                </pic:pic>
+              </a:graphicData>
+            </a:graphic>
+          </wp:inline>
+        </w:drawing>
+      </w:r>
+      <w:bookmarkStart w:id="0" w:name="_GoBack"/>
+      <w:bookmarkEnd w:id="0"/>
+    </w:p>
+    <w:p>
+      <w:r>
+        <w:rPr>
+          <w:noProof/>
+          <w:lang w:eastAsia="es-EC"/>
+        </w:rPr>
+        <w:lastRenderedPageBreak/>
+        <w:drawing>
+          <wp:inline distT="0" distB="0" distL="0" distR="0" wp14:anchorId="4AE40E1F" wp14:editId="79AF5BF7">
+            <wp:extent cx="5400040" cy="3452164"/>
+            <wp:effectExtent l="0" t="0" r="0" b="0"/>
+            <wp:docPr id="7" name="Picture 7"/>
+            <wp:cNvGraphicFramePr>
+              <a:graphicFrameLocks xmlns:a="http://schemas.openxmlformats.org/drawingml/2006/main" noChangeAspect="1"/>
+            </wp:cNvGraphicFramePr>
+            <a:graphic xmlns:a="http://schemas.openxmlformats.org/drawingml/2006/main">
+              <a:graphicData uri="http://schemas.openxmlformats.org/drawingml/2006/picture">
+                <pic:pic xmlns:pic="http://schemas.openxmlformats.org/drawingml/2006/picture">
+                  <pic:nvPicPr>
+                    <pic:cNvPr id="0" name=""/>
+                    <pic:cNvPicPr/>
+                  </pic:nvPicPr>
+                  <pic:blipFill>
+                    <a:blip r:embed="rId19"/>
+                    <a:stretch>
+                      <a:fillRect/>
+                    </a:stretch>
+                  </pic:blipFill>
+                  <pic:spPr>
+                    <a:xfrm>
+                      <a:off x="0" y="0"/>
+                      <a:ext cx="5400040" cy="3452164"/>
+                    </a:xfrm>
+                    <a:prstGeom prst="rect">
+                      <a:avLst/>
+                    </a:prstGeom>
+                  </pic:spPr>
+                </pic:pic>
+              </a:graphicData>
+            </a:graphic>
+          </wp:inline>
+        </w:drawing>
+      </w:r>
+    </w:p>
+    <w:p>
+      <w:pPr>
+        <w:pStyle w:val="Caption"/>
+      </w:pPr>
+      <w:r>
+        <w:t xml:space="preserve">Figura </w:t>
+      </w:r>
+      <w:r>
+        <w:t>8</w:t>
+      </w:r>
+      <w:r>
+        <w:t>.</w:t>
+      </w:r>
+      <w:r>
+        <w:t xml:space="preserve"> Se crean los marcadores en el google </w:t>
+      </w:r>
+      <w:proofErr w:type="spellStart"/>
+      <w:r>
+        <w:t>maps</w:t>
+      </w:r>
+      <w:proofErr w:type="spellEnd"/>
+    </w:p>
     <w:p/>
     <w:sectPr>
       <w:pgSz w:w="11906" w:h="16838"/>
@@ -1034,7 +1089,7 @@
 </file>
 
 <file path=word/endnotes.xml><?xml version="1.0" encoding="utf-8"?>
-<w:endnotes xmlns:wpc="http://schemas.microsoft.com/office/word/2010/wordprocessingCanvas" xmlns:mc="http://schemas.openxmlformats.org/markup-compatibility/2006" xmlns:o="urn:schemas-microsoft-com:office:office" xmlns:r="http://schemas.openxmlformats.org/officeDocument/2006/relationships" xmlns:m="http://schemas.openxmlformats.org/officeDocument/2006/math" xmlns:v="urn:schemas-microsoft-com:vml" xmlns:wp14="http://schemas.microsoft.com/office/word/2010/wordprocessingDrawing" xmlns:wp="http://schemas.openxmlformats.org/drawingml/2006/wordprocessingDrawing" xmlns:w10="urn:schemas-microsoft-com:office:word" xmlns:w="http://schemas.openxmlformats.org/wordprocessingml/2006/main" xmlns:w14="http://schemas.microsoft.com/office/word/2010/wordml" xmlns:w15="http://schemas.microsoft.com/office/word/2012/wordml" xmlns:wpg="http://schemas.microsoft.com/office/word/2010/wordprocessingGroup" xmlns:wpi="http://schemas.microsoft.com/office/word/2010/wordprocessingInk" xmlns:wne="http://schemas.microsoft.com/office/word/2006/wordml" xmlns:wps="http://schemas.microsoft.com/office/word/2010/wordprocessingShape" mc:Ignorable="w14 w15 wp14">
+<w:endnotes xmlns:wpc="http://schemas.microsoft.com/office/word/2010/wordprocessingCanvas" xmlns:mc="http://schemas.openxmlformats.org/markup-compatibility/2006" xmlns:o="urn:schemas-microsoft-com:office:office" xmlns:r="http://schemas.openxmlformats.org/officeDocument/2006/relationships" xmlns:m="http://schemas.openxmlformats.org/officeDocument/2006/math" xmlns:v="urn:schemas-microsoft-com:vml" xmlns:wp14="http://schemas.microsoft.com/office/word/2010/wordprocessingDrawing" xmlns:wp="http://schemas.openxmlformats.org/drawingml/2006/wordprocessingDrawing" xmlns:w10="urn:schemas-microsoft-com:office:word" xmlns:w="http://schemas.openxmlformats.org/wordprocessingml/2006/main" xmlns:w14="http://schemas.microsoft.com/office/word/2010/wordml" xmlns:wpg="http://schemas.microsoft.com/office/word/2010/wordprocessingGroup" xmlns:wpi="http://schemas.microsoft.com/office/word/2010/wordprocessingInk" xmlns:wne="http://schemas.microsoft.com/office/word/2006/wordml" xmlns:wps="http://schemas.microsoft.com/office/word/2010/wordprocessingShape" mc:Ignorable="w14 wp14">
   <w:endnote w:type="separator" w:id="-1">
     <w:p>
       <w:pPr>
@@ -1059,10 +1114,10 @@
 </file>
 
 <file path=word/footer1.xml><?xml version="1.0" encoding="utf-8"?>
-<w:ftr xmlns:wpc="http://schemas.microsoft.com/office/word/2010/wordprocessingCanvas" xmlns:mc="http://schemas.openxmlformats.org/markup-compatibility/2006" xmlns:o="urn:schemas-microsoft-com:office:office" xmlns:r="http://schemas.openxmlformats.org/officeDocument/2006/relationships" xmlns:m="http://schemas.openxmlformats.org/officeDocument/2006/math" xmlns:v="urn:schemas-microsoft-com:vml" xmlns:wp14="http://schemas.microsoft.com/office/word/2010/wordprocessingDrawing" xmlns:wp="http://schemas.openxmlformats.org/drawingml/2006/wordprocessingDrawing" xmlns:w10="urn:schemas-microsoft-com:office:word" xmlns:w="http://schemas.openxmlformats.org/wordprocessingml/2006/main" xmlns:w14="http://schemas.microsoft.com/office/word/2010/wordml" xmlns:w15="http://schemas.microsoft.com/office/word/2012/wordml" xmlns:wpg="http://schemas.microsoft.com/office/word/2010/wordprocessingGroup" xmlns:wpi="http://schemas.microsoft.com/office/word/2010/wordprocessingInk" xmlns:wne="http://schemas.microsoft.com/office/word/2006/wordml" xmlns:wps="http://schemas.microsoft.com/office/word/2010/wordprocessingShape" mc:Ignorable="w14 w15 wp14">
+<w:ftr xmlns:wpc="http://schemas.microsoft.com/office/word/2010/wordprocessingCanvas" xmlns:mc="http://schemas.openxmlformats.org/markup-compatibility/2006" xmlns:o="urn:schemas-microsoft-com:office:office" xmlns:r="http://schemas.openxmlformats.org/officeDocument/2006/relationships" xmlns:m="http://schemas.openxmlformats.org/officeDocument/2006/math" xmlns:v="urn:schemas-microsoft-com:vml" xmlns:wp14="http://schemas.microsoft.com/office/word/2010/wordprocessingDrawing" xmlns:wp="http://schemas.openxmlformats.org/drawingml/2006/wordprocessingDrawing" xmlns:w10="urn:schemas-microsoft-com:office:word" xmlns:w="http://schemas.openxmlformats.org/wordprocessingml/2006/main" xmlns:w14="http://schemas.microsoft.com/office/word/2010/wordml" xmlns:wpg="http://schemas.microsoft.com/office/word/2010/wordprocessingGroup" xmlns:wpi="http://schemas.microsoft.com/office/word/2010/wordprocessingInk" xmlns:wne="http://schemas.microsoft.com/office/word/2006/wordml" xmlns:wps="http://schemas.microsoft.com/office/word/2010/wordprocessingShape" mc:Ignorable="w14 wp14">
   <w:p>
     <w:pPr>
-      <w:pStyle w:val="Piedepgina"/>
+      <w:pStyle w:val="Footer"/>
       <w:jc w:val="right"/>
       <w:rPr>
         <w:caps/>
@@ -1072,14 +1127,14 @@
   </w:p>
   <w:p>
     <w:pPr>
-      <w:pStyle w:val="Piedepgina"/>
+      <w:pStyle w:val="Footer"/>
     </w:pPr>
   </w:p>
 </w:ftr>
 </file>
 
 <file path=word/footnotes.xml><?xml version="1.0" encoding="utf-8"?>
-<w:footnotes xmlns:wpc="http://schemas.microsoft.com/office/word/2010/wordprocessingCanvas" xmlns:mc="http://schemas.openxmlformats.org/markup-compatibility/2006" xmlns:o="urn:schemas-microsoft-com:office:office" xmlns:r="http://schemas.openxmlformats.org/officeDocument/2006/relationships" xmlns:m="http://schemas.openxmlformats.org/officeDocument/2006/math" xmlns:v="urn:schemas-microsoft-com:vml" xmlns:wp14="http://schemas.microsoft.com/office/word/2010/wordprocessingDrawing" xmlns:wp="http://schemas.openxmlformats.org/drawingml/2006/wordprocessingDrawing" xmlns:w10="urn:schemas-microsoft-com:office:word" xmlns:w="http://schemas.openxmlformats.org/wordprocessingml/2006/main" xmlns:w14="http://schemas.microsoft.com/office/word/2010/wordml" xmlns:w15="http://schemas.microsoft.com/office/word/2012/wordml" xmlns:wpg="http://schemas.microsoft.com/office/word/2010/wordprocessingGroup" xmlns:wpi="http://schemas.microsoft.com/office/word/2010/wordprocessingInk" xmlns:wne="http://schemas.microsoft.com/office/word/2006/wordml" xmlns:wps="http://schemas.microsoft.com/office/word/2010/wordprocessingShape" mc:Ignorable="w14 w15 wp14">
+<w:footnotes xmlns:wpc="http://schemas.microsoft.com/office/word/2010/wordprocessingCanvas" xmlns:mc="http://schemas.openxmlformats.org/markup-compatibility/2006" xmlns:o="urn:schemas-microsoft-com:office:office" xmlns:r="http://schemas.openxmlformats.org/officeDocument/2006/relationships" xmlns:m="http://schemas.openxmlformats.org/officeDocument/2006/math" xmlns:v="urn:schemas-microsoft-com:vml" xmlns:wp14="http://schemas.microsoft.com/office/word/2010/wordprocessingDrawing" xmlns:wp="http://schemas.openxmlformats.org/drawingml/2006/wordprocessingDrawing" xmlns:w10="urn:schemas-microsoft-com:office:word" xmlns:w="http://schemas.openxmlformats.org/wordprocessingml/2006/main" xmlns:w14="http://schemas.microsoft.com/office/word/2010/wordml" xmlns:wpg="http://schemas.microsoft.com/office/word/2010/wordprocessingGroup" xmlns:wpi="http://schemas.microsoft.com/office/word/2010/wordprocessingInk" xmlns:wne="http://schemas.microsoft.com/office/word/2006/wordml" xmlns:wps="http://schemas.microsoft.com/office/word/2010/wordprocessingShape" mc:Ignorable="w14 wp14">
   <w:footnote w:type="separator" w:id="-1">
     <w:p>
       <w:pPr>
@@ -1104,7 +1159,7 @@
 </file>
 
 <file path=word/styles.xml><?xml version="1.0" encoding="utf-8"?>
-<w:styles xmlns:mc="http://schemas.openxmlformats.org/markup-compatibility/2006" xmlns:r="http://schemas.openxmlformats.org/officeDocument/2006/relationships" xmlns:w="http://schemas.openxmlformats.org/wordprocessingml/2006/main" xmlns:w14="http://schemas.microsoft.com/office/word/2010/wordml" xmlns:w15="http://schemas.microsoft.com/office/word/2012/wordml" mc:Ignorable="w14 w15">
+<w:styles xmlns:mc="http://schemas.openxmlformats.org/markup-compatibility/2006" xmlns:r="http://schemas.openxmlformats.org/officeDocument/2006/relationships" xmlns:w="http://schemas.openxmlformats.org/wordprocessingml/2006/main" xmlns:w14="http://schemas.microsoft.com/office/word/2010/wordml" mc:Ignorable="w14">
   <w:docDefaults>
     <w:rPrDefault>
       <w:rPr>
@@ -1120,391 +1175,157 @@
       </w:pPr>
     </w:pPrDefault>
   </w:docDefaults>
-  <w:latentStyles w:defLockedState="0" w:defUIPriority="99" w:defSemiHidden="0" w:defUnhideWhenUsed="0" w:defQFormat="0" w:count="371">
-    <w:lsdException w:name="Normal" w:uiPriority="0" w:qFormat="1"/>
-    <w:lsdException w:name="heading 1" w:uiPriority="9" w:qFormat="1"/>
-    <w:lsdException w:name="heading 2" w:semiHidden="1" w:uiPriority="9" w:unhideWhenUsed="1" w:qFormat="1"/>
-    <w:lsdException w:name="heading 3" w:semiHidden="1" w:uiPriority="9" w:unhideWhenUsed="1" w:qFormat="1"/>
-    <w:lsdException w:name="heading 4" w:semiHidden="1" w:uiPriority="9" w:unhideWhenUsed="1" w:qFormat="1"/>
-    <w:lsdException w:name="heading 5" w:semiHidden="1" w:uiPriority="9" w:unhideWhenUsed="1" w:qFormat="1"/>
-    <w:lsdException w:name="heading 6" w:semiHidden="1" w:uiPriority="9" w:unhideWhenUsed="1" w:qFormat="1"/>
-    <w:lsdException w:name="heading 7" w:semiHidden="1" w:uiPriority="9" w:unhideWhenUsed="1" w:qFormat="1"/>
-    <w:lsdException w:name="heading 8" w:semiHidden="1" w:uiPriority="9" w:unhideWhenUsed="1" w:qFormat="1"/>
-    <w:lsdException w:name="heading 9" w:semiHidden="1" w:uiPriority="9" w:unhideWhenUsed="1" w:qFormat="1"/>
-    <w:lsdException w:name="index 1" w:semiHidden="1" w:unhideWhenUsed="1"/>
-    <w:lsdException w:name="index 2" w:semiHidden="1" w:unhideWhenUsed="1"/>
-    <w:lsdException w:name="index 3" w:semiHidden="1" w:unhideWhenUsed="1"/>
-    <w:lsdException w:name="index 4" w:semiHidden="1" w:unhideWhenUsed="1"/>
-    <w:lsdException w:name="index 5" w:semiHidden="1" w:unhideWhenUsed="1"/>
-    <w:lsdException w:name="index 6" w:semiHidden="1" w:unhideWhenUsed="1"/>
-    <w:lsdException w:name="index 7" w:semiHidden="1" w:unhideWhenUsed="1"/>
-    <w:lsdException w:name="index 8" w:semiHidden="1" w:unhideWhenUsed="1"/>
-    <w:lsdException w:name="index 9" w:semiHidden="1" w:unhideWhenUsed="1"/>
-    <w:lsdException w:name="toc 1" w:semiHidden="1" w:uiPriority="39" w:unhideWhenUsed="1"/>
-    <w:lsdException w:name="toc 2" w:semiHidden="1" w:uiPriority="39" w:unhideWhenUsed="1"/>
-    <w:lsdException w:name="toc 3" w:semiHidden="1" w:uiPriority="39" w:unhideWhenUsed="1"/>
-    <w:lsdException w:name="toc 4" w:semiHidden="1" w:uiPriority="39" w:unhideWhenUsed="1"/>
-    <w:lsdException w:name="toc 5" w:semiHidden="1" w:uiPriority="39" w:unhideWhenUsed="1"/>
-    <w:lsdException w:name="toc 6" w:semiHidden="1" w:uiPriority="39" w:unhideWhenUsed="1"/>
-    <w:lsdException w:name="toc 7" w:semiHidden="1" w:uiPriority="39" w:unhideWhenUsed="1"/>
-    <w:lsdException w:name="toc 8" w:semiHidden="1" w:uiPriority="39" w:unhideWhenUsed="1"/>
-    <w:lsdException w:name="toc 9" w:semiHidden="1" w:uiPriority="39" w:unhideWhenUsed="1"/>
-    <w:lsdException w:name="Normal Indent" w:semiHidden="1" w:unhideWhenUsed="1"/>
-    <w:lsdException w:name="footnote text" w:semiHidden="1" w:unhideWhenUsed="1"/>
-    <w:lsdException w:name="annotation text" w:semiHidden="1" w:unhideWhenUsed="1"/>
-    <w:lsdException w:name="header" w:semiHidden="1" w:unhideWhenUsed="1"/>
-    <w:lsdException w:name="footer" w:semiHidden="1" w:unhideWhenUsed="1"/>
-    <w:lsdException w:name="index heading" w:semiHidden="1" w:unhideWhenUsed="1"/>
-    <w:lsdException w:name="caption" w:semiHidden="1" w:uiPriority="35" w:unhideWhenUsed="1" w:qFormat="1"/>
-    <w:lsdException w:name="table of figures" w:semiHidden="1" w:unhideWhenUsed="1"/>
-    <w:lsdException w:name="envelope address" w:semiHidden="1" w:unhideWhenUsed="1"/>
-    <w:lsdException w:name="envelope return" w:semiHidden="1" w:unhideWhenUsed="1"/>
-    <w:lsdException w:name="footnote reference" w:semiHidden="1" w:unhideWhenUsed="1"/>
-    <w:lsdException w:name="annotation reference" w:semiHidden="1" w:unhideWhenUsed="1"/>
-    <w:lsdException w:name="line number" w:semiHidden="1" w:unhideWhenUsed="1"/>
-    <w:lsdException w:name="page number" w:semiHidden="1" w:unhideWhenUsed="1"/>
-    <w:lsdException w:name="endnote reference" w:semiHidden="1" w:unhideWhenUsed="1"/>
-    <w:lsdException w:name="endnote text" w:semiHidden="1" w:unhideWhenUsed="1"/>
-    <w:lsdException w:name="table of authorities" w:semiHidden="1" w:unhideWhenUsed="1"/>
-    <w:lsdException w:name="macro" w:semiHidden="1" w:unhideWhenUsed="1"/>
-    <w:lsdException w:name="toa heading" w:semiHidden="1" w:unhideWhenUsed="1"/>
-    <w:lsdException w:name="List" w:semiHidden="1" w:unhideWhenUsed="1"/>
-    <w:lsdException w:name="List Bullet" w:semiHidden="1" w:unhideWhenUsed="1"/>
-    <w:lsdException w:name="List Number" w:semiHidden="1" w:unhideWhenUsed="1"/>
-    <w:lsdException w:name="List 2" w:semiHidden="1" w:unhideWhenUsed="1"/>
-    <w:lsdException w:name="List 3" w:semiHidden="1" w:unhideWhenUsed="1"/>
-    <w:lsdException w:name="List 4" w:semiHidden="1" w:unhideWhenUsed="1"/>
-    <w:lsdException w:name="List 5" w:semiHidden="1" w:unhideWhenUsed="1"/>
-    <w:lsdException w:name="List Bullet 2" w:semiHidden="1" w:unhideWhenUsed="1"/>
-    <w:lsdException w:name="List Bullet 3" w:semiHidden="1" w:unhideWhenUsed="1"/>
-    <w:lsdException w:name="List Bullet 4" w:semiHidden="1" w:unhideWhenUsed="1"/>
-    <w:lsdException w:name="List Bullet 5" w:semiHidden="1" w:unhideWhenUsed="1"/>
-    <w:lsdException w:name="List Number 2" w:semiHidden="1" w:unhideWhenUsed="1"/>
-    <w:lsdException w:name="List Number 3" w:semiHidden="1" w:unhideWhenUsed="1"/>
-    <w:lsdException w:name="List Number 4" w:semiHidden="1" w:unhideWhenUsed="1"/>
-    <w:lsdException w:name="List Number 5" w:semiHidden="1" w:unhideWhenUsed="1"/>
-    <w:lsdException w:name="Title" w:uiPriority="10" w:qFormat="1"/>
-    <w:lsdException w:name="Closing" w:semiHidden="1" w:unhideWhenUsed="1"/>
-    <w:lsdException w:name="Signature" w:semiHidden="1" w:unhideWhenUsed="1"/>
-    <w:lsdException w:name="Default Paragraph Font" w:semiHidden="1" w:uiPriority="1" w:unhideWhenUsed="1"/>
-    <w:lsdException w:name="Body Text" w:semiHidden="1" w:unhideWhenUsed="1"/>
-    <w:lsdException w:name="Body Text Indent" w:semiHidden="1" w:unhideWhenUsed="1"/>
-    <w:lsdException w:name="List Continue" w:semiHidden="1" w:unhideWhenUsed="1"/>
-    <w:lsdException w:name="List Continue 2" w:semiHidden="1" w:unhideWhenUsed="1"/>
-    <w:lsdException w:name="List Continue 3" w:semiHidden="1" w:unhideWhenUsed="1"/>
-    <w:lsdException w:name="List Continue 4" w:semiHidden="1" w:unhideWhenUsed="1"/>
-    <w:lsdException w:name="List Continue 5" w:semiHidden="1" w:unhideWhenUsed="1"/>
-    <w:lsdException w:name="Message Header" w:semiHidden="1" w:unhideWhenUsed="1"/>
-    <w:lsdException w:name="Subtitle" w:uiPriority="11" w:qFormat="1"/>
-    <w:lsdException w:name="Salutation" w:semiHidden="1" w:unhideWhenUsed="1"/>
-    <w:lsdException w:name="Date" w:semiHidden="1" w:unhideWhenUsed="1"/>
-    <w:lsdException w:name="Body Text First Indent" w:semiHidden="1" w:unhideWhenUsed="1"/>
-    <w:lsdException w:name="Body Text First Indent 2" w:semiHidden="1" w:unhideWhenUsed="1"/>
-    <w:lsdException w:name="Note Heading" w:semiHidden="1" w:unhideWhenUsed="1"/>
-    <w:lsdException w:name="Body Text 2" w:semiHidden="1" w:unhideWhenUsed="1"/>
-    <w:lsdException w:name="Body Text 3" w:semiHidden="1" w:unhideWhenUsed="1"/>
-    <w:lsdException w:name="Body Text Indent 2" w:semiHidden="1" w:unhideWhenUsed="1"/>
-    <w:lsdException w:name="Body Text Indent 3" w:semiHidden="1" w:unhideWhenUsed="1"/>
-    <w:lsdException w:name="Block Text" w:semiHidden="1" w:unhideWhenUsed="1"/>
-    <w:lsdException w:name="Hyperlink" w:semiHidden="1" w:unhideWhenUsed="1"/>
-    <w:lsdException w:name="FollowedHyperlink" w:semiHidden="1" w:unhideWhenUsed="1"/>
-    <w:lsdException w:name="Strong" w:uiPriority="22" w:qFormat="1"/>
-    <w:lsdException w:name="Emphasis" w:uiPriority="20" w:qFormat="1"/>
-    <w:lsdException w:name="Document Map" w:semiHidden="1" w:unhideWhenUsed="1"/>
-    <w:lsdException w:name="Plain Text" w:semiHidden="1" w:unhideWhenUsed="1"/>
-    <w:lsdException w:name="E-mail Signature" w:semiHidden="1" w:unhideWhenUsed="1"/>
-    <w:lsdException w:name="HTML Top of Form" w:semiHidden="1" w:unhideWhenUsed="1"/>
-    <w:lsdException w:name="HTML Bottom of Form" w:semiHidden="1" w:unhideWhenUsed="1"/>
-    <w:lsdException w:name="Normal (Web)" w:semiHidden="1" w:unhideWhenUsed="1"/>
-    <w:lsdException w:name="HTML Acronym" w:semiHidden="1" w:unhideWhenUsed="1"/>
-    <w:lsdException w:name="HTML Address" w:semiHidden="1" w:unhideWhenUsed="1"/>
-    <w:lsdException w:name="HTML Cite" w:semiHidden="1" w:unhideWhenUsed="1"/>
-    <w:lsdException w:name="HTML Code" w:semiHidden="1" w:unhideWhenUsed="1"/>
-    <w:lsdException w:name="HTML Definition" w:semiHidden="1" w:unhideWhenUsed="1"/>
-    <w:lsdException w:name="HTML Keyboard" w:semiHidden="1" w:unhideWhenUsed="1"/>
-    <w:lsdException w:name="HTML Preformatted" w:semiHidden="1" w:unhideWhenUsed="1"/>
-    <w:lsdException w:name="HTML Sample" w:semiHidden="1" w:unhideWhenUsed="1"/>
-    <w:lsdException w:name="HTML Typewriter" w:semiHidden="1" w:unhideWhenUsed="1"/>
-    <w:lsdException w:name="HTML Variable" w:semiHidden="1" w:unhideWhenUsed="1"/>
-    <w:lsdException w:name="Normal Table" w:semiHidden="1" w:unhideWhenUsed="1"/>
-    <w:lsdException w:name="annotation subject" w:semiHidden="1" w:unhideWhenUsed="1"/>
-    <w:lsdException w:name="No List" w:semiHidden="1" w:unhideWhenUsed="1"/>
-    <w:lsdException w:name="Outline List 1" w:semiHidden="1" w:unhideWhenUsed="1"/>
-    <w:lsdException w:name="Outline List 2" w:semiHidden="1" w:unhideWhenUsed="1"/>
-    <w:lsdException w:name="Outline List 3" w:semiHidden="1" w:unhideWhenUsed="1"/>
-    <w:lsdException w:name="Table Simple 1" w:semiHidden="1" w:unhideWhenUsed="1"/>
-    <w:lsdException w:name="Table Simple 2" w:semiHidden="1" w:unhideWhenUsed="1"/>
-    <w:lsdException w:name="Table Simple 3" w:semiHidden="1" w:unhideWhenUsed="1"/>
-    <w:lsdException w:name="Table Classic 1" w:semiHidden="1" w:unhideWhenUsed="1"/>
-    <w:lsdException w:name="Table Classic 2" w:semiHidden="1" w:unhideWhenUsed="1"/>
-    <w:lsdException w:name="Table Classic 3" w:semiHidden="1" w:unhideWhenUsed="1"/>
-    <w:lsdException w:name="Table Classic 4" w:semiHidden="1" w:unhideWhenUsed="1"/>
-    <w:lsdException w:name="Table Colorful 1" w:semiHidden="1" w:unhideWhenUsed="1"/>
-    <w:lsdException w:name="Table Colorful 2" w:semiHidden="1" w:unhideWhenUsed="1"/>
-    <w:lsdException w:name="Table Colorful 3" w:semiHidden="1" w:unhideWhenUsed="1"/>
-    <w:lsdException w:name="Table Columns 1" w:semiHidden="1" w:unhideWhenUsed="1"/>
-    <w:lsdException w:name="Table Columns 2" w:semiHidden="1" w:unhideWhenUsed="1"/>
-    <w:lsdException w:name="Table Columns 3" w:semiHidden="1" w:unhideWhenUsed="1"/>
-    <w:lsdException w:name="Table Columns 4" w:semiHidden="1" w:unhideWhenUsed="1"/>
-    <w:lsdException w:name="Table Columns 5" w:semiHidden="1" w:unhideWhenUsed="1"/>
-    <w:lsdException w:name="Table Grid 1" w:semiHidden="1" w:unhideWhenUsed="1"/>
-    <w:lsdException w:name="Table Grid 2" w:semiHidden="1" w:unhideWhenUsed="1"/>
-    <w:lsdException w:name="Table Grid 3" w:semiHidden="1" w:unhideWhenUsed="1"/>
-    <w:lsdException w:name="Table Grid 4" w:semiHidden="1" w:unhideWhenUsed="1"/>
-    <w:lsdException w:name="Table Grid 5" w:semiHidden="1" w:unhideWhenUsed="1"/>
-    <w:lsdException w:name="Table Grid 6" w:semiHidden="1" w:unhideWhenUsed="1"/>
-    <w:lsdException w:name="Table Grid 7" w:semiHidden="1" w:unhideWhenUsed="1"/>
-    <w:lsdException w:name="Table Grid 8" w:semiHidden="1" w:unhideWhenUsed="1"/>
-    <w:lsdException w:name="Table List 1" w:semiHidden="1" w:unhideWhenUsed="1"/>
-    <w:lsdException w:name="Table List 2" w:semiHidden="1" w:unhideWhenUsed="1"/>
-    <w:lsdException w:name="Table List 3" w:semiHidden="1" w:unhideWhenUsed="1"/>
-    <w:lsdException w:name="Table List 4" w:semiHidden="1" w:unhideWhenUsed="1"/>
-    <w:lsdException w:name="Table List 5" w:semiHidden="1" w:unhideWhenUsed="1"/>
-    <w:lsdException w:name="Table List 6" w:semiHidden="1" w:unhideWhenUsed="1"/>
-    <w:lsdException w:name="Table List 7" w:semiHidden="1" w:unhideWhenUsed="1"/>
-    <w:lsdException w:name="Table List 8" w:semiHidden="1" w:unhideWhenUsed="1"/>
-    <w:lsdException w:name="Table 3D effects 1" w:semiHidden="1" w:unhideWhenUsed="1"/>
-    <w:lsdException w:name="Table 3D effects 2" w:semiHidden="1" w:unhideWhenUsed="1"/>
-    <w:lsdException w:name="Table 3D effects 3" w:semiHidden="1" w:unhideWhenUsed="1"/>
-    <w:lsdException w:name="Table Contemporary" w:semiHidden="1" w:unhideWhenUsed="1"/>
-    <w:lsdException w:name="Table Elegant" w:semiHidden="1" w:unhideWhenUsed="1"/>
-    <w:lsdException w:name="Table Professional" w:semiHidden="1" w:unhideWhenUsed="1"/>
-    <w:lsdException w:name="Table Subtle 1" w:semiHidden="1" w:unhideWhenUsed="1"/>
-    <w:lsdException w:name="Table Subtle 2" w:semiHidden="1" w:unhideWhenUsed="1"/>
-    <w:lsdException w:name="Table Web 1" w:semiHidden="1" w:unhideWhenUsed="1"/>
-    <w:lsdException w:name="Table Web 2" w:semiHidden="1" w:unhideWhenUsed="1"/>
-    <w:lsdException w:name="Table Web 3" w:semiHidden="1" w:unhideWhenUsed="1"/>
-    <w:lsdException w:name="Balloon Text" w:semiHidden="1" w:unhideWhenUsed="1"/>
-    <w:lsdException w:name="Table Grid" w:uiPriority="39"/>
-    <w:lsdException w:name="Table Theme" w:semiHidden="1" w:unhideWhenUsed="1"/>
-    <w:lsdException w:name="Placeholder Text" w:semiHidden="1"/>
-    <w:lsdException w:name="No Spacing" w:uiPriority="1" w:qFormat="1"/>
-    <w:lsdException w:name="Light Shading" w:uiPriority="60"/>
-    <w:lsdException w:name="Light List" w:uiPriority="61"/>
-    <w:lsdException w:name="Light Grid" w:uiPriority="62"/>
-    <w:lsdException w:name="Medium Shading 1" w:uiPriority="63"/>
-    <w:lsdException w:name="Medium Shading 2" w:uiPriority="64"/>
-    <w:lsdException w:name="Medium List 1" w:uiPriority="65"/>
-    <w:lsdException w:name="Medium List 2" w:uiPriority="66"/>
-    <w:lsdException w:name="Medium Grid 1" w:uiPriority="67"/>
-    <w:lsdException w:name="Medium Grid 2" w:uiPriority="68"/>
-    <w:lsdException w:name="Medium Grid 3" w:uiPriority="69"/>
-    <w:lsdException w:name="Dark List" w:uiPriority="70"/>
-    <w:lsdException w:name="Colorful Shading" w:uiPriority="71"/>
-    <w:lsdException w:name="Colorful List" w:uiPriority="72"/>
-    <w:lsdException w:name="Colorful Grid" w:uiPriority="73"/>
-    <w:lsdException w:name="Light Shading Accent 1" w:uiPriority="60"/>
-    <w:lsdException w:name="Light List Accent 1" w:uiPriority="61"/>
-    <w:lsdException w:name="Light Grid Accent 1" w:uiPriority="62"/>
-    <w:lsdException w:name="Medium Shading 1 Accent 1" w:uiPriority="63"/>
-    <w:lsdException w:name="Medium Shading 2 Accent 1" w:uiPriority="64"/>
-    <w:lsdException w:name="Medium List 1 Accent 1" w:uiPriority="65"/>
-    <w:lsdException w:name="Revision" w:semiHidden="1"/>
-    <w:lsdException w:name="List Paragraph" w:uiPriority="34" w:qFormat="1"/>
-    <w:lsdException w:name="Quote" w:uiPriority="29" w:qFormat="1"/>
-    <w:lsdException w:name="Intense Quote" w:uiPriority="30" w:qFormat="1"/>
-    <w:lsdException w:name="Medium List 2 Accent 1" w:uiPriority="66"/>
-    <w:lsdException w:name="Medium Grid 1 Accent 1" w:uiPriority="67"/>
-    <w:lsdException w:name="Medium Grid 2 Accent 1" w:uiPriority="68"/>
-    <w:lsdException w:name="Medium Grid 3 Accent 1" w:uiPriority="69"/>
-    <w:lsdException w:name="Dark List Accent 1" w:uiPriority="70"/>
-    <w:lsdException w:name="Colorful Shading Accent 1" w:uiPriority="71"/>
-    <w:lsdException w:name="Colorful List Accent 1" w:uiPriority="72"/>
-    <w:lsdException w:name="Colorful Grid Accent 1" w:uiPriority="73"/>
-    <w:lsdException w:name="Light Shading Accent 2" w:uiPriority="60"/>
-    <w:lsdException w:name="Light List Accent 2" w:uiPriority="61"/>
-    <w:lsdException w:name="Light Grid Accent 2" w:uiPriority="62"/>
-    <w:lsdException w:name="Medium Shading 1 Accent 2" w:uiPriority="63"/>
-    <w:lsdException w:name="Medium Shading 2 Accent 2" w:uiPriority="64"/>
-    <w:lsdException w:name="Medium List 1 Accent 2" w:uiPriority="65"/>
-    <w:lsdException w:name="Medium List 2 Accent 2" w:uiPriority="66"/>
-    <w:lsdException w:name="Medium Grid 1 Accent 2" w:uiPriority="67"/>
-    <w:lsdException w:name="Medium Grid 2 Accent 2" w:uiPriority="68"/>
-    <w:lsdException w:name="Medium Grid 3 Accent 2" w:uiPriority="69"/>
-    <w:lsdException w:name="Dark List Accent 2" w:uiPriority="70"/>
-    <w:lsdException w:name="Colorful Shading Accent 2" w:uiPriority="71"/>
-    <w:lsdException w:name="Colorful List Accent 2" w:uiPriority="72"/>
-    <w:lsdException w:name="Colorful Grid Accent 2" w:uiPriority="73"/>
-    <w:lsdException w:name="Light Shading Accent 3" w:uiPriority="60"/>
-    <w:lsdException w:name="Light List Accent 3" w:uiPriority="61"/>
-    <w:lsdException w:name="Light Grid Accent 3" w:uiPriority="62"/>
-    <w:lsdException w:name="Medium Shading 1 Accent 3" w:uiPriority="63"/>
-    <w:lsdException w:name="Medium Shading 2 Accent 3" w:uiPriority="64"/>
-    <w:lsdException w:name="Medium List 1 Accent 3" w:uiPriority="65"/>
-    <w:lsdException w:name="Medium List 2 Accent 3" w:uiPriority="66"/>
-    <w:lsdException w:name="Medium Grid 1 Accent 3" w:uiPriority="67"/>
-    <w:lsdException w:name="Medium Grid 2 Accent 3" w:uiPriority="68"/>
-    <w:lsdException w:name="Medium Grid 3 Accent 3" w:uiPriority="69"/>
-    <w:lsdException w:name="Dark List Accent 3" w:uiPriority="70"/>
-    <w:lsdException w:name="Colorful Shading Accent 3" w:uiPriority="71"/>
-    <w:lsdException w:name="Colorful List Accent 3" w:uiPriority="72"/>
-    <w:lsdException w:name="Colorful Grid Accent 3" w:uiPriority="73"/>
-    <w:lsdException w:name="Light Shading Accent 4" w:uiPriority="60"/>
-    <w:lsdException w:name="Light List Accent 4" w:uiPriority="61"/>
-    <w:lsdException w:name="Light Grid Accent 4" w:uiPriority="62"/>
-    <w:lsdException w:name="Medium Shading 1 Accent 4" w:uiPriority="63"/>
-    <w:lsdException w:name="Medium Shading 2 Accent 4" w:uiPriority="64"/>
-    <w:lsdException w:name="Medium List 1 Accent 4" w:uiPriority="65"/>
-    <w:lsdException w:name="Medium List 2 Accent 4" w:uiPriority="66"/>
-    <w:lsdException w:name="Medium Grid 1 Accent 4" w:uiPriority="67"/>
-    <w:lsdException w:name="Medium Grid 2 Accent 4" w:uiPriority="68"/>
-    <w:lsdException w:name="Medium Grid 3 Accent 4" w:uiPriority="69"/>
-    <w:lsdException w:name="Dark List Accent 4" w:uiPriority="70"/>
-    <w:lsdException w:name="Colorful Shading Accent 4" w:uiPriority="71"/>
-    <w:lsdException w:name="Colorful List Accent 4" w:uiPriority="72"/>
-    <w:lsdException w:name="Colorful Grid Accent 4" w:uiPriority="73"/>
-    <w:lsdException w:name="Light Shading Accent 5" w:uiPriority="60"/>
-    <w:lsdException w:name="Light List Accent 5" w:uiPriority="61"/>
-    <w:lsdException w:name="Light Grid Accent 5" w:uiPriority="62"/>
-    <w:lsdException w:name="Medium Shading 1 Accent 5" w:uiPriority="63"/>
-    <w:lsdException w:name="Medium Shading 2 Accent 5" w:uiPriority="64"/>
-    <w:lsdException w:name="Medium List 1 Accent 5" w:uiPriority="65"/>
-    <w:lsdException w:name="Medium List 2 Accent 5" w:uiPriority="66"/>
-    <w:lsdException w:name="Medium Grid 1 Accent 5" w:uiPriority="67"/>
-    <w:lsdException w:name="Medium Grid 2 Accent 5" w:uiPriority="68"/>
-    <w:lsdException w:name="Medium Grid 3 Accent 5" w:uiPriority="69"/>
-    <w:lsdException w:name="Dark List Accent 5" w:uiPriority="70"/>
-    <w:lsdException w:name="Colorful Shading Accent 5" w:uiPriority="71"/>
-    <w:lsdException w:name="Colorful List Accent 5" w:uiPriority="72"/>
-    <w:lsdException w:name="Colorful Grid Accent 5" w:uiPriority="73"/>
-    <w:lsdException w:name="Light Shading Accent 6" w:uiPriority="60"/>
-    <w:lsdException w:name="Light List Accent 6" w:uiPriority="61"/>
-    <w:lsdException w:name="Light Grid Accent 6" w:uiPriority="62"/>
-    <w:lsdException w:name="Medium Shading 1 Accent 6" w:uiPriority="63"/>
-    <w:lsdException w:name="Medium Shading 2 Accent 6" w:uiPriority="64"/>
-    <w:lsdException w:name="Medium List 1 Accent 6" w:uiPriority="65"/>
-    <w:lsdException w:name="Medium List 2 Accent 6" w:uiPriority="66"/>
-    <w:lsdException w:name="Medium Grid 1 Accent 6" w:uiPriority="67"/>
-    <w:lsdException w:name="Medium Grid 2 Accent 6" w:uiPriority="68"/>
-    <w:lsdException w:name="Medium Grid 3 Accent 6" w:uiPriority="69"/>
-    <w:lsdException w:name="Dark List Accent 6" w:uiPriority="70"/>
-    <w:lsdException w:name="Colorful Shading Accent 6" w:uiPriority="71"/>
-    <w:lsdException w:name="Colorful List Accent 6" w:uiPriority="72"/>
-    <w:lsdException w:name="Colorful Grid Accent 6" w:uiPriority="73"/>
-    <w:lsdException w:name="Subtle Emphasis" w:uiPriority="19" w:qFormat="1"/>
-    <w:lsdException w:name="Intense Emphasis" w:uiPriority="21" w:qFormat="1"/>
-    <w:lsdException w:name="Subtle Reference" w:uiPriority="31" w:qFormat="1"/>
-    <w:lsdException w:name="Intense Reference" w:uiPriority="32" w:qFormat="1"/>
-    <w:lsdException w:name="Book Title" w:uiPriority="33" w:qFormat="1"/>
-    <w:lsdException w:name="Bibliography" w:semiHidden="1" w:uiPriority="37" w:unhideWhenUsed="1"/>
-    <w:lsdException w:name="TOC Heading" w:semiHidden="1" w:uiPriority="39" w:unhideWhenUsed="1" w:qFormat="1"/>
-    <w:lsdException w:name="Plain Table 1" w:uiPriority="41"/>
-    <w:lsdException w:name="Plain Table 2" w:uiPriority="42"/>
-    <w:lsdException w:name="Plain Table 3" w:uiPriority="43"/>
-    <w:lsdException w:name="Plain Table 4" w:uiPriority="44"/>
-    <w:lsdException w:name="Plain Table 5" w:uiPriority="45"/>
-    <w:lsdException w:name="Grid Table Light" w:uiPriority="40"/>
-    <w:lsdException w:name="Grid Table 1 Light" w:uiPriority="46"/>
-    <w:lsdException w:name="Grid Table 2" w:uiPriority="47"/>
-    <w:lsdException w:name="Grid Table 3" w:uiPriority="48"/>
-    <w:lsdException w:name="Grid Table 4" w:uiPriority="49"/>
-    <w:lsdException w:name="Grid Table 5 Dark" w:uiPriority="50"/>
-    <w:lsdException w:name="Grid Table 6 Colorful" w:uiPriority="51"/>
-    <w:lsdException w:name="Grid Table 7 Colorful" w:uiPriority="52"/>
-    <w:lsdException w:name="Grid Table 1 Light Accent 1" w:uiPriority="46"/>
-    <w:lsdException w:name="Grid Table 2 Accent 1" w:uiPriority="47"/>
-    <w:lsdException w:name="Grid Table 3 Accent 1" w:uiPriority="48"/>
-    <w:lsdException w:name="Grid Table 4 Accent 1" w:uiPriority="49"/>
-    <w:lsdException w:name="Grid Table 5 Dark Accent 1" w:uiPriority="50"/>
-    <w:lsdException w:name="Grid Table 6 Colorful Accent 1" w:uiPriority="51"/>
-    <w:lsdException w:name="Grid Table 7 Colorful Accent 1" w:uiPriority="52"/>
-    <w:lsdException w:name="Grid Table 1 Light Accent 2" w:uiPriority="46"/>
-    <w:lsdException w:name="Grid Table 2 Accent 2" w:uiPriority="47"/>
-    <w:lsdException w:name="Grid Table 3 Accent 2" w:uiPriority="48"/>
-    <w:lsdException w:name="Grid Table 4 Accent 2" w:uiPriority="49"/>
-    <w:lsdException w:name="Grid Table 5 Dark Accent 2" w:uiPriority="50"/>
-    <w:lsdException w:name="Grid Table 6 Colorful Accent 2" w:uiPriority="51"/>
-    <w:lsdException w:name="Grid Table 7 Colorful Accent 2" w:uiPriority="52"/>
-    <w:lsdException w:name="Grid Table 1 Light Accent 3" w:uiPriority="46"/>
-    <w:lsdException w:name="Grid Table 2 Accent 3" w:uiPriority="47"/>
-    <w:lsdException w:name="Grid Table 3 Accent 3" w:uiPriority="48"/>
-    <w:lsdException w:name="Grid Table 4 Accent 3" w:uiPriority="49"/>
-    <w:lsdException w:name="Grid Table 5 Dark Accent 3" w:uiPriority="50"/>
-    <w:lsdException w:name="Grid Table 6 Colorful Accent 3" w:uiPriority="51"/>
-    <w:lsdException w:name="Grid Table 7 Colorful Accent 3" w:uiPriority="52"/>
-    <w:lsdException w:name="Grid Table 1 Light Accent 4" w:uiPriority="46"/>
-    <w:lsdException w:name="Grid Table 2 Accent 4" w:uiPriority="47"/>
-    <w:lsdException w:name="Grid Table 3 Accent 4" w:uiPriority="48"/>
-    <w:lsdException w:name="Grid Table 4 Accent 4" w:uiPriority="49"/>
-    <w:lsdException w:name="Grid Table 5 Dark Accent 4" w:uiPriority="50"/>
-    <w:lsdException w:name="Grid Table 6 Colorful Accent 4" w:uiPriority="51"/>
-    <w:lsdException w:name="Grid Table 7 Colorful Accent 4" w:uiPriority="52"/>
-    <w:lsdException w:name="Grid Table 1 Light Accent 5" w:uiPriority="46"/>
-    <w:lsdException w:name="Grid Table 2 Accent 5" w:uiPriority="47"/>
-    <w:lsdException w:name="Grid Table 3 Accent 5" w:uiPriority="48"/>
-    <w:lsdException w:name="Grid Table 4 Accent 5" w:uiPriority="49"/>
-    <w:lsdException w:name="Grid Table 5 Dark Accent 5" w:uiPriority="50"/>
-    <w:lsdException w:name="Grid Table 6 Colorful Accent 5" w:uiPriority="51"/>
-    <w:lsdException w:name="Grid Table 7 Colorful Accent 5" w:uiPriority="52"/>
-    <w:lsdException w:name="Grid Table 1 Light Accent 6" w:uiPriority="46"/>
-    <w:lsdException w:name="Grid Table 2 Accent 6" w:uiPriority="47"/>
-    <w:lsdException w:name="Grid Table 3 Accent 6" w:uiPriority="48"/>
-    <w:lsdException w:name="Grid Table 4 Accent 6" w:uiPriority="49"/>
-    <w:lsdException w:name="Grid Table 5 Dark Accent 6" w:uiPriority="50"/>
-    <w:lsdException w:name="Grid Table 6 Colorful Accent 6" w:uiPriority="51"/>
-    <w:lsdException w:name="Grid Table 7 Colorful Accent 6" w:uiPriority="52"/>
-    <w:lsdException w:name="List Table 1 Light" w:uiPriority="46"/>
-    <w:lsdException w:name="List Table 2" w:uiPriority="47"/>
-    <w:lsdException w:name="List Table 3" w:uiPriority="48"/>
-    <w:lsdException w:name="List Table 4" w:uiPriority="49"/>
-    <w:lsdException w:name="List Table 5 Dark" w:uiPriority="50"/>
-    <w:lsdException w:name="List Table 6 Colorful" w:uiPriority="51"/>
-    <w:lsdException w:name="List Table 7 Colorful" w:uiPriority="52"/>
-    <w:lsdException w:name="List Table 1 Light Accent 1" w:uiPriority="46"/>
-    <w:lsdException w:name="List Table 2 Accent 1" w:uiPriority="47"/>
-    <w:lsdException w:name="List Table 3 Accent 1" w:uiPriority="48"/>
-    <w:lsdException w:name="List Table 4 Accent 1" w:uiPriority="49"/>
-    <w:lsdException w:name="List Table 5 Dark Accent 1" w:uiPriority="50"/>
-    <w:lsdException w:name="List Table 6 Colorful Accent 1" w:uiPriority="51"/>
-    <w:lsdException w:name="List Table 7 Colorful Accent 1" w:uiPriority="52"/>
-    <w:lsdException w:name="List Table 1 Light Accent 2" w:uiPriority="46"/>
-    <w:lsdException w:name="List Table 2 Accent 2" w:uiPriority="47"/>
-    <w:lsdException w:name="List Table 3 Accent 2" w:uiPriority="48"/>
-    <w:lsdException w:name="List Table 4 Accent 2" w:uiPriority="49"/>
-    <w:lsdException w:name="List Table 5 Dark Accent 2" w:uiPriority="50"/>
-    <w:lsdException w:name="List Table 6 Colorful Accent 2" w:uiPriority="51"/>
-    <w:lsdException w:name="List Table 7 Colorful Accent 2" w:uiPriority="52"/>
-    <w:lsdException w:name="List Table 1 Light Accent 3" w:uiPriority="46"/>
-    <w:lsdException w:name="List Table 2 Accent 3" w:uiPriority="47"/>
-    <w:lsdException w:name="List Table 3 Accent 3" w:uiPriority="48"/>
-    <w:lsdException w:name="List Table 4 Accent 3" w:uiPriority="49"/>
-    <w:lsdException w:name="List Table 5 Dark Accent 3" w:uiPriority="50"/>
-    <w:lsdException w:name="List Table 6 Colorful Accent 3" w:uiPriority="51"/>
-    <w:lsdException w:name="List Table 7 Colorful Accent 3" w:uiPriority="52"/>
-    <w:lsdException w:name="List Table 1 Light Accent 4" w:uiPriority="46"/>
-    <w:lsdException w:name="List Table 2 Accent 4" w:uiPriority="47"/>
-    <w:lsdException w:name="List Table 3 Accent 4" w:uiPriority="48"/>
-    <w:lsdException w:name="List Table 4 Accent 4" w:uiPriority="49"/>
-    <w:lsdException w:name="List Table 5 Dark Accent 4" w:uiPriority="50"/>
-    <w:lsdException w:name="List Table 6 Colorful Accent 4" w:uiPriority="51"/>
-    <w:lsdException w:name="List Table 7 Colorful Accent 4" w:uiPriority="52"/>
-    <w:lsdException w:name="List Table 1 Light Accent 5" w:uiPriority="46"/>
-    <w:lsdException w:name="List Table 2 Accent 5" w:uiPriority="47"/>
-    <w:lsdException w:name="List Table 3 Accent 5" w:uiPriority="48"/>
-    <w:lsdException w:name="List Table 4 Accent 5" w:uiPriority="49"/>
-    <w:lsdException w:name="List Table 5 Dark Accent 5" w:uiPriority="50"/>
-    <w:lsdException w:name="List Table 6 Colorful Accent 5" w:uiPriority="51"/>
-    <w:lsdException w:name="List Table 7 Colorful Accent 5" w:uiPriority="52"/>
-    <w:lsdException w:name="List Table 1 Light Accent 6" w:uiPriority="46"/>
-    <w:lsdException w:name="List Table 2 Accent 6" w:uiPriority="47"/>
-    <w:lsdException w:name="List Table 3 Accent 6" w:uiPriority="48"/>
-    <w:lsdException w:name="List Table 4 Accent 6" w:uiPriority="49"/>
-    <w:lsdException w:name="List Table 5 Dark Accent 6" w:uiPriority="50"/>
-    <w:lsdException w:name="List Table 6 Colorful Accent 6" w:uiPriority="51"/>
-    <w:lsdException w:name="List Table 7 Colorful Accent 6" w:uiPriority="52"/>
+  <w:latentStyles w:defLockedState="0" w:defUIPriority="99" w:defSemiHidden="1" w:defUnhideWhenUsed="1" w:defQFormat="0" w:count="267">
+    <w:lsdException w:name="Normal" w:semiHidden="0" w:uiPriority="0" w:unhideWhenUsed="0" w:qFormat="1"/>
+    <w:lsdException w:name="heading 1" w:semiHidden="0" w:uiPriority="9" w:unhideWhenUsed="0" w:qFormat="1"/>
+    <w:lsdException w:name="heading 2" w:uiPriority="9" w:qFormat="1"/>
+    <w:lsdException w:name="heading 3" w:uiPriority="9" w:qFormat="1"/>
+    <w:lsdException w:name="heading 4" w:uiPriority="9" w:qFormat="1"/>
+    <w:lsdException w:name="heading 5" w:uiPriority="9" w:qFormat="1"/>
+    <w:lsdException w:name="heading 6" w:uiPriority="9" w:qFormat="1"/>
+    <w:lsdException w:name="heading 7" w:uiPriority="9" w:qFormat="1"/>
+    <w:lsdException w:name="heading 8" w:uiPriority="9" w:qFormat="1"/>
+    <w:lsdException w:name="heading 9" w:uiPriority="9" w:qFormat="1"/>
+    <w:lsdException w:name="toc 1" w:uiPriority="39"/>
+    <w:lsdException w:name="toc 2" w:uiPriority="39"/>
+    <w:lsdException w:name="toc 3" w:uiPriority="39"/>
+    <w:lsdException w:name="toc 4" w:uiPriority="39"/>
+    <w:lsdException w:name="toc 5" w:uiPriority="39"/>
+    <w:lsdException w:name="toc 6" w:uiPriority="39"/>
+    <w:lsdException w:name="toc 7" w:uiPriority="39"/>
+    <w:lsdException w:name="toc 8" w:uiPriority="39"/>
+    <w:lsdException w:name="toc 9" w:uiPriority="39"/>
+    <w:lsdException w:name="caption" w:uiPriority="35" w:qFormat="1"/>
+    <w:lsdException w:name="Title" w:semiHidden="0" w:uiPriority="10" w:unhideWhenUsed="0" w:qFormat="1"/>
+    <w:lsdException w:name="Default Paragraph Font" w:uiPriority="1"/>
+    <w:lsdException w:name="Subtitle" w:semiHidden="0" w:uiPriority="11" w:unhideWhenUsed="0" w:qFormat="1"/>
+    <w:lsdException w:name="Strong" w:semiHidden="0" w:uiPriority="22" w:unhideWhenUsed="0" w:qFormat="1"/>
+    <w:lsdException w:name="Emphasis" w:semiHidden="0" w:uiPriority="20" w:unhideWhenUsed="0" w:qFormat="1"/>
+    <w:lsdException w:name="Table Grid" w:semiHidden="0" w:uiPriority="39" w:unhideWhenUsed="0"/>
+    <w:lsdException w:name="Placeholder Text" w:unhideWhenUsed="0"/>
+    <w:lsdException w:name="No Spacing" w:semiHidden="0" w:uiPriority="1" w:unhideWhenUsed="0" w:qFormat="1"/>
+    <w:lsdException w:name="Light Shading" w:semiHidden="0" w:uiPriority="60" w:unhideWhenUsed="0"/>
+    <w:lsdException w:name="Light List" w:semiHidden="0" w:uiPriority="61" w:unhideWhenUsed="0"/>
+    <w:lsdException w:name="Light Grid" w:semiHidden="0" w:uiPriority="62" w:unhideWhenUsed="0"/>
+    <w:lsdException w:name="Medium Shading 1" w:semiHidden="0" w:uiPriority="63" w:unhideWhenUsed="0"/>
+    <w:lsdException w:name="Medium Shading 2" w:semiHidden="0" w:uiPriority="64" w:unhideWhenUsed="0"/>
+    <w:lsdException w:name="Medium List 1" w:semiHidden="0" w:uiPriority="65" w:unhideWhenUsed="0"/>
+    <w:lsdException w:name="Medium List 2" w:semiHidden="0" w:uiPriority="66" w:unhideWhenUsed="0"/>
+    <w:lsdException w:name="Medium Grid 1" w:semiHidden="0" w:uiPriority="67" w:unhideWhenUsed="0"/>
+    <w:lsdException w:name="Medium Grid 2" w:semiHidden="0" w:uiPriority="68" w:unhideWhenUsed="0"/>
+    <w:lsdException w:name="Medium Grid 3" w:semiHidden="0" w:uiPriority="69" w:unhideWhenUsed="0"/>
+    <w:lsdException w:name="Dark List" w:semiHidden="0" w:uiPriority="70" w:unhideWhenUsed="0"/>
+    <w:lsdException w:name="Colorful Shading" w:semiHidden="0" w:uiPriority="71" w:unhideWhenUsed="0"/>
+    <w:lsdException w:name="Colorful List" w:semiHidden="0" w:uiPriority="72" w:unhideWhenUsed="0"/>
+    <w:lsdException w:name="Colorful Grid" w:semiHidden="0" w:uiPriority="73" w:unhideWhenUsed="0"/>
+    <w:lsdException w:name="Light Shading Accent 1" w:semiHidden="0" w:uiPriority="60" w:unhideWhenUsed="0"/>
+    <w:lsdException w:name="Light List Accent 1" w:semiHidden="0" w:uiPriority="61" w:unhideWhenUsed="0"/>
+    <w:lsdException w:name="Light Grid Accent 1" w:semiHidden="0" w:uiPriority="62" w:unhideWhenUsed="0"/>
+    <w:lsdException w:name="Medium Shading 1 Accent 1" w:semiHidden="0" w:uiPriority="63" w:unhideWhenUsed="0"/>
+    <w:lsdException w:name="Medium Shading 2 Accent 1" w:semiHidden="0" w:uiPriority="64" w:unhideWhenUsed="0"/>
+    <w:lsdException w:name="Medium List 1 Accent 1" w:semiHidden="0" w:uiPriority="65" w:unhideWhenUsed="0"/>
+    <w:lsdException w:name="Revision" w:unhideWhenUsed="0"/>
+    <w:lsdException w:name="List Paragraph" w:semiHidden="0" w:uiPriority="34" w:unhideWhenUsed="0" w:qFormat="1"/>
+    <w:lsdException w:name="Quote" w:semiHidden="0" w:uiPriority="29" w:unhideWhenUsed="0" w:qFormat="1"/>
+    <w:lsdException w:name="Intense Quote" w:semiHidden="0" w:uiPriority="30" w:unhideWhenUsed="0" w:qFormat="1"/>
+    <w:lsdException w:name="Medium List 2 Accent 1" w:semiHidden="0" w:uiPriority="66" w:unhideWhenUsed="0"/>
+    <w:lsdException w:name="Medium Grid 1 Accent 1" w:semiHidden="0" w:uiPriority="67" w:unhideWhenUsed="0"/>
+    <w:lsdException w:name="Medium Grid 2 Accent 1" w:semiHidden="0" w:uiPriority="68" w:unhideWhenUsed="0"/>
+    <w:lsdException w:name="Medium Grid 3 Accent 1" w:semiHidden="0" w:uiPriority="69" w:unhideWhenUsed="0"/>
+    <w:lsdException w:name="Dark List Accent 1" w:semiHidden="0" w:uiPriority="70" w:unhideWhenUsed="0"/>
+    <w:lsdException w:name="Colorful Shading Accent 1" w:semiHidden="0" w:uiPriority="71" w:unhideWhenUsed="0"/>
+    <w:lsdException w:name="Colorful List Accent 1" w:semiHidden="0" w:uiPriority="72" w:unhideWhenUsed="0"/>
+    <w:lsdException w:name="Colorful Grid Accent 1" w:semiHidden="0" w:uiPriority="73" w:unhideWhenUsed="0"/>
+    <w:lsdException w:name="Light Shading Accent 2" w:semiHidden="0" w:uiPriority="60" w:unhideWhenUsed="0"/>
+    <w:lsdException w:name="Light List Accent 2" w:semiHidden="0" w:uiPriority="61" w:unhideWhenUsed="0"/>
+    <w:lsdException w:name="Light Grid Accent 2" w:semiHidden="0" w:uiPriority="62" w:unhideWhenUsed="0"/>
+    <w:lsdException w:name="Medium Shading 1 Accent 2" w:semiHidden="0" w:uiPriority="63" w:unhideWhenUsed="0"/>
+    <w:lsdException w:name="Medium Shading 2 Accent 2" w:semiHidden="0" w:uiPriority="64" w:unhideWhenUsed="0"/>
+    <w:lsdException w:name="Medium List 1 Accent 2" w:semiHidden="0" w:uiPriority="65" w:unhideWhenUsed="0"/>
+    <w:lsdException w:name="Medium List 2 Accent 2" w:semiHidden="0" w:uiPriority="66" w:unhideWhenUsed="0"/>
+    <w:lsdException w:name="Medium Grid 1 Accent 2" w:semiHidden="0" w:uiPriority="67" w:unhideWhenUsed="0"/>
+    <w:lsdException w:name="Medium Grid 2 Accent 2" w:semiHidden="0" w:uiPriority="68" w:unhideWhenUsed="0"/>
+    <w:lsdException w:name="Medium Grid 3 Accent 2" w:semiHidden="0" w:uiPriority="69" w:unhideWhenUsed="0"/>
+    <w:lsdException w:name="Dark List Accent 2" w:semiHidden="0" w:uiPriority="70" w:unhideWhenUsed="0"/>
+    <w:lsdException w:name="Colorful Shading Accent 2" w:semiHidden="0" w:uiPriority="71" w:unhideWhenUsed="0"/>
+    <w:lsdException w:name="Colorful List Accent 2" w:semiHidden="0" w:uiPriority="72" w:unhideWhenUsed="0"/>
+    <w:lsdException w:name="Colorful Grid Accent 2" w:semiHidden="0" w:uiPriority="73" w:unhideWhenUsed="0"/>
+    <w:lsdException w:name="Light Shading Accent 3" w:semiHidden="0" w:uiPriority="60" w:unhideWhenUsed="0"/>
+    <w:lsdException w:name="Light List Accent 3" w:semiHidden="0" w:uiPriority="61" w:unhideWhenUsed="0"/>
+    <w:lsdException w:name="Light Grid Accent 3" w:semiHidden="0" w:uiPriority="62" w:unhideWhenUsed="0"/>
+    <w:lsdException w:name="Medium Shading 1 Accent 3" w:semiHidden="0" w:uiPriority="63" w:unhideWhenUsed="0"/>
+    <w:lsdException w:name="Medium Shading 2 Accent 3" w:semiHidden="0" w:uiPriority="64" w:unhideWhenUsed="0"/>
+    <w:lsdException w:name="Medium List 1 Accent 3" w:semiHidden="0" w:uiPriority="65" w:unhideWhenUsed="0"/>
+    <w:lsdException w:name="Medium List 2 Accent 3" w:semiHidden="0" w:uiPriority="66" w:unhideWhenUsed="0"/>
+    <w:lsdException w:name="Medium Grid 1 Accent 3" w:semiHidden="0" w:uiPriority="67" w:unhideWhenUsed="0"/>
+    <w:lsdException w:name="Medium Grid 2 Accent 3" w:semiHidden="0" w:uiPriority="68" w:unhideWhenUsed="0"/>
+    <w:lsdException w:name="Medium Grid 3 Accent 3" w:semiHidden="0" w:uiPriority="69" w:unhideWhenUsed="0"/>
+    <w:lsdException w:name="Dark List Accent 3" w:semiHidden="0" w:uiPriority="70" w:unhideWhenUsed="0"/>
+    <w:lsdException w:name="Colorful Shading Accent 3" w:semiHidden="0" w:uiPriority="71" w:unhideWhenUsed="0"/>
+    <w:lsdException w:name="Colorful List Accent 3" w:semiHidden="0" w:uiPriority="72" w:unhideWhenUsed="0"/>
+    <w:lsdException w:name="Colorful Grid Accent 3" w:semiHidden="0" w:uiPriority="73" w:unhideWhenUsed="0"/>
+    <w:lsdException w:name="Light Shading Accent 4" w:semiHidden="0" w:uiPriority="60" w:unhideWhenUsed="0"/>
+    <w:lsdException w:name="Light List Accent 4" w:semiHidden="0" w:uiPriority="61" w:unhideWhenUsed="0"/>
+    <w:lsdException w:name="Light Grid Accent 4" w:semiHidden="0" w:uiPriority="62" w:unhideWhenUsed="0"/>
+    <w:lsdException w:name="Medium Shading 1 Accent 4" w:semiHidden="0" w:uiPriority="63" w:unhideWhenUsed="0"/>
+    <w:lsdException w:name="Medium Shading 2 Accent 4" w:semiHidden="0" w:uiPriority="64" w:unhideWhenUsed="0"/>
+    <w:lsdException w:name="Medium List 1 Accent 4" w:semiHidden="0" w:uiPriority="65" w:unhideWhenUsed="0"/>
+    <w:lsdException w:name="Medium List 2 Accent 4" w:semiHidden="0" w:uiPriority="66" w:unhideWhenUsed="0"/>
+    <w:lsdException w:name="Medium Grid 1 Accent 4" w:semiHidden="0" w:uiPriority="67" w:unhideWhenUsed="0"/>
+    <w:lsdException w:name="Medium Grid 2 Accent 4" w:semiHidden="0" w:uiPriority="68" w:unhideWhenUsed="0"/>
+    <w:lsdException w:name="Medium Grid 3 Accent 4" w:semiHidden="0" w:uiPriority="69" w:unhideWhenUsed="0"/>
+    <w:lsdException w:name="Dark List Accent 4" w:semiHidden="0" w:uiPriority="70" w:unhideWhenUsed="0"/>
+    <w:lsdException w:name="Colorful Shading Accent 4" w:semiHidden="0" w:uiPriority="71" w:unhideWhenUsed="0"/>
+    <w:lsdException w:name="Colorful List Accent 4" w:semiHidden="0" w:uiPriority="72" w:unhideWhenUsed="0"/>
+    <w:lsdException w:name="Colorful Grid Accent 4" w:semiHidden="0" w:uiPriority="73" w:unhideWhenUsed="0"/>
+    <w:lsdException w:name="Light Shading Accent 5" w:semiHidden="0" w:uiPriority="60" w:unhideWhenUsed="0"/>
+    <w:lsdException w:name="Light List Accent 5" w:semiHidden="0" w:uiPriority="61" w:unhideWhenUsed="0"/>
+    <w:lsdException w:name="Light Grid Accent 5" w:semiHidden="0" w:uiPriority="62" w:unhideWhenUsed="0"/>
+    <w:lsdException w:name="Medium Shading 1 Accent 5" w:semiHidden="0" w:uiPriority="63" w:unhideWhenUsed="0"/>
+    <w:lsdException w:name="Medium Shading 2 Accent 5" w:semiHidden="0" w:uiPriority="64" w:unhideWhenUsed="0"/>
+    <w:lsdException w:name="Medium List 1 Accent 5" w:semiHidden="0" w:uiPriority="65" w:unhideWhenUsed="0"/>
+    <w:lsdException w:name="Medium List 2 Accent 5" w:semiHidden="0" w:uiPriority="66" w:unhideWhenUsed="0"/>
+    <w:lsdException w:name="Medium Grid 1 Accent 5" w:semiHidden="0" w:uiPriority="67" w:unhideWhenUsed="0"/>
+    <w:lsdException w:name="Medium Grid 2 Accent 5" w:semiHidden="0" w:uiPriority="68" w:unhideWhenUsed="0"/>
+    <w:lsdException w:name="Medium Grid 3 Accent 5" w:semiHidden="0" w:uiPriority="69" w:unhideWhenUsed="0"/>
+    <w:lsdException w:name="Dark List Accent 5" w:semiHidden="0" w:uiPriority="70" w:unhideWhenUsed="0"/>
+    <w:lsdException w:name="Colorful Shading Accent 5" w:semiHidden="0" w:uiPriority="71" w:unhideWhenUsed="0"/>
+    <w:lsdException w:name="Colorful List Accent 5" w:semiHidden="0" w:uiPriority="72" w:unhideWhenUsed="0"/>
+    <w:lsdException w:name="Colorful Grid Accent 5" w:semiHidden="0" w:uiPriority="73" w:unhideWhenUsed="0"/>
+    <w:lsdException w:name="Light Shading Accent 6" w:semiHidden="0" w:uiPriority="60" w:unhideWhenUsed="0"/>
+    <w:lsdException w:name="Light List Accent 6" w:semiHidden="0" w:uiPriority="61" w:unhideWhenUsed="0"/>
+    <w:lsdException w:name="Light Grid Accent 6" w:semiHidden="0" w:uiPriority="62" w:unhideWhenUsed="0"/>
+    <w:lsdException w:name="Medium Shading 1 Accent 6" w:semiHidden="0" w:uiPriority="63" w:unhideWhenUsed="0"/>
+    <w:lsdException w:name="Medium Shading 2 Accent 6" w:semiHidden="0" w:uiPriority="64" w:unhideWhenUsed="0"/>
+    <w:lsdException w:name="Medium List 1 Accent 6" w:semiHidden="0" w:uiPriority="65" w:unhideWhenUsed="0"/>
+    <w:lsdException w:name="Medium List 2 Accent 6" w:semiHidden="0" w:uiPriority="66" w:unhideWhenUsed="0"/>
+    <w:lsdException w:name="Medium Grid 1 Accent 6" w:semiHidden="0" w:uiPriority="67" w:unhideWhenUsed="0"/>
+    <w:lsdException w:name="Medium Grid 2 Accent 6" w:semiHidden="0" w:uiPriority="68" w:unhideWhenUsed="0"/>
+    <w:lsdException w:name="Medium Grid 3 Accent 6" w:semiHidden="0" w:uiPriority="69" w:unhideWhenUsed="0"/>
+    <w:lsdException w:name="Dark List Accent 6" w:semiHidden="0" w:uiPriority="70" w:unhideWhenUsed="0"/>
+    <w:lsdException w:name="Colorful Shading Accent 6" w:semiHidden="0" w:uiPriority="71" w:unhideWhenUsed="0"/>
+    <w:lsdException w:name="Colorful List Accent 6" w:semiHidden="0" w:uiPriority="72" w:unhideWhenUsed="0"/>
+    <w:lsdException w:name="Colorful Grid Accent 6" w:semiHidden="0" w:uiPriority="73" w:unhideWhenUsed="0"/>
+    <w:lsdException w:name="Subtle Emphasis" w:semiHidden="0" w:uiPriority="19" w:unhideWhenUsed="0" w:qFormat="1"/>
+    <w:lsdException w:name="Intense Emphasis" w:semiHidden="0" w:uiPriority="21" w:unhideWhenUsed="0" w:qFormat="1"/>
+    <w:lsdException w:name="Subtle Reference" w:semiHidden="0" w:uiPriority="31" w:unhideWhenUsed="0" w:qFormat="1"/>
+    <w:lsdException w:name="Intense Reference" w:semiHidden="0" w:uiPriority="32" w:unhideWhenUsed="0" w:qFormat="1"/>
+    <w:lsdException w:name="Book Title" w:semiHidden="0" w:uiPriority="33" w:unhideWhenUsed="0" w:qFormat="1"/>
+    <w:lsdException w:name="Bibliography" w:uiPriority="37"/>
+    <w:lsdException w:name="TOC Heading" w:uiPriority="39" w:qFormat="1"/>
   </w:latentStyles>
   <w:style w:type="paragraph" w:default="1" w:styleId="Normal">
     <w:name w:val="Normal"/>
     <w:qFormat/>
     <w:rsid w:val="00464460"/>
   </w:style>
-  <w:style w:type="character" w:default="1" w:styleId="Fuentedeprrafopredeter">
+  <w:style w:type="character" w:default="1" w:styleId="DefaultParagraphFont">
     <w:name w:val="Default Paragraph Font"/>
     <w:uiPriority w:val="1"/>
     <w:semiHidden/>
     <w:unhideWhenUsed/>
   </w:style>
-  <w:style w:type="table" w:default="1" w:styleId="Tablanormal">
+  <w:style w:type="table" w:default="1" w:styleId="TableNormal">
     <w:name w:val="Normal Table"/>
     <w:uiPriority w:val="99"/>
     <w:semiHidden/>
@@ -1519,16 +1340,16 @@
       </w:tblCellMar>
     </w:tblPr>
   </w:style>
-  <w:style w:type="numbering" w:default="1" w:styleId="Sinlista">
+  <w:style w:type="numbering" w:default="1" w:styleId="NoList">
     <w:name w:val="No List"/>
     <w:uiPriority w:val="99"/>
     <w:semiHidden/>
     <w:unhideWhenUsed/>
   </w:style>
-  <w:style w:type="paragraph" w:styleId="Textodeglobo">
+  <w:style w:type="paragraph" w:styleId="BalloonText">
     <w:name w:val="Balloon Text"/>
     <w:basedOn w:val="Normal"/>
-    <w:link w:val="TextodegloboCar"/>
+    <w:link w:val="BalloonTextChar"/>
     <w:uiPriority w:val="99"/>
     <w:semiHidden/>
     <w:unhideWhenUsed/>
@@ -1542,10 +1363,10 @@
       <w:szCs w:val="16"/>
     </w:rPr>
   </w:style>
-  <w:style w:type="character" w:customStyle="1" w:styleId="TextodegloboCar">
-    <w:name w:val="Texto de globo Car"/>
-    <w:basedOn w:val="Fuentedeprrafopredeter"/>
-    <w:link w:val="Textodeglobo"/>
+  <w:style w:type="character" w:customStyle="1" w:styleId="BalloonTextChar">
+    <w:name w:val="Balloon Text Char"/>
+    <w:basedOn w:val="DefaultParagraphFont"/>
+    <w:link w:val="BalloonText"/>
     <w:uiPriority w:val="99"/>
     <w:semiHidden/>
     <w:rsid w:val="00951CC1"/>
@@ -1555,10 +1376,10 @@
       <w:szCs w:val="16"/>
     </w:rPr>
   </w:style>
-  <w:style w:type="paragraph" w:styleId="Piedepgina">
+  <w:style w:type="paragraph" w:styleId="Footer">
     <w:name w:val="footer"/>
     <w:basedOn w:val="Normal"/>
-    <w:link w:val="PiedepginaCar"/>
+    <w:link w:val="FooterChar"/>
     <w:uiPriority w:val="99"/>
     <w:unhideWhenUsed/>
     <w:rsid w:val="00063026"/>
@@ -1573,17 +1394,17 @@
       <w:lang w:val="en-US"/>
     </w:rPr>
   </w:style>
-  <w:style w:type="character" w:customStyle="1" w:styleId="PiedepginaCar">
-    <w:name w:val="Pie de página Car"/>
-    <w:basedOn w:val="Fuentedeprrafopredeter"/>
-    <w:link w:val="Piedepgina"/>
+  <w:style w:type="character" w:customStyle="1" w:styleId="FooterChar">
+    <w:name w:val="Footer Char"/>
+    <w:basedOn w:val="DefaultParagraphFont"/>
+    <w:link w:val="Footer"/>
     <w:uiPriority w:val="99"/>
     <w:rsid w:val="00063026"/>
     <w:rPr>
       <w:lang w:val="en-US"/>
     </w:rPr>
   </w:style>
-  <w:style w:type="paragraph" w:styleId="Descripcin">
+  <w:style w:type="paragraph" w:styleId="Caption">
     <w:name w:val="caption"/>
     <w:basedOn w:val="Normal"/>
     <w:next w:val="Normal"/>
@@ -1601,6 +1422,196 @@
       <w:sz w:val="18"/>
       <w:szCs w:val="18"/>
     </w:rPr>
+  </w:style>
+</w:styles>
+</file>
+
+<file path=word/stylesWithEffects.xml><?xml version="1.0" encoding="utf-8"?>
+<w:styles xmlns:wpc="http://schemas.microsoft.com/office/word/2010/wordprocessingCanvas" xmlns:mc="http://schemas.openxmlformats.org/markup-compatibility/2006" xmlns:o="urn:schemas-microsoft-com:office:office" xmlns:r="http://schemas.openxmlformats.org/officeDocument/2006/relationships" xmlns:m="http://schemas.openxmlformats.org/officeDocument/2006/math" xmlns:v="urn:schemas-microsoft-com:vml" xmlns:wp14="http://schemas.microsoft.com/office/word/2010/wordprocessingDrawing" xmlns:wp="http://schemas.openxmlformats.org/drawingml/2006/wordprocessingDrawing" xmlns:w10="urn:schemas-microsoft-com:office:word" xmlns:w="http://schemas.openxmlformats.org/wordprocessingml/2006/main" xmlns:w14="http://schemas.microsoft.com/office/word/2010/wordml" xmlns:wpg="http://schemas.microsoft.com/office/word/2010/wordprocessingGroup" xmlns:wpi="http://schemas.microsoft.com/office/word/2010/wordprocessingInk" xmlns:wne="http://schemas.microsoft.com/office/word/2006/wordml" xmlns:wps="http://schemas.microsoft.com/office/word/2010/wordprocessingShape" mc:Ignorable="w14 wp14">
+  <w:docDefaults>
+    <w:rPrDefault>
+      <w:rPr>
+        <w:rFonts w:asciiTheme="minorHAnsi" w:eastAsiaTheme="minorEastAsia" w:hAnsiTheme="minorHAnsi" w:cstheme="minorBidi"/>
+        <w:sz w:val="22"/>
+        <w:szCs w:val="22"/>
+        <w:lang w:val="es-EC" w:eastAsia="es-EC" w:bidi="ar-SA"/>
+      </w:rPr>
+    </w:rPrDefault>
+    <w:pPrDefault>
+      <w:pPr>
+        <w:spacing w:after="200" w:line="276" w:lineRule="auto"/>
+      </w:pPr>
+    </w:pPrDefault>
+  </w:docDefaults>
+  <w:latentStyles w:defLockedState="0" w:defUIPriority="99" w:defSemiHidden="1" w:defUnhideWhenUsed="1" w:defQFormat="0" w:count="267">
+    <w:lsdException w:name="Normal" w:semiHidden="0" w:uiPriority="0" w:unhideWhenUsed="0" w:qFormat="1"/>
+    <w:lsdException w:name="heading 1" w:semiHidden="0" w:uiPriority="9" w:unhideWhenUsed="0" w:qFormat="1"/>
+    <w:lsdException w:name="heading 2" w:uiPriority="9" w:qFormat="1"/>
+    <w:lsdException w:name="heading 3" w:uiPriority="9" w:qFormat="1"/>
+    <w:lsdException w:name="heading 4" w:uiPriority="9" w:qFormat="1"/>
+    <w:lsdException w:name="heading 5" w:uiPriority="9" w:qFormat="1"/>
+    <w:lsdException w:name="heading 6" w:uiPriority="9" w:qFormat="1"/>
+    <w:lsdException w:name="heading 7" w:uiPriority="9" w:qFormat="1"/>
+    <w:lsdException w:name="heading 8" w:uiPriority="9" w:qFormat="1"/>
+    <w:lsdException w:name="heading 9" w:uiPriority="9" w:qFormat="1"/>
+    <w:lsdException w:name="toc 1" w:uiPriority="39"/>
+    <w:lsdException w:name="toc 2" w:uiPriority="39"/>
+    <w:lsdException w:name="toc 3" w:uiPriority="39"/>
+    <w:lsdException w:name="toc 4" w:uiPriority="39"/>
+    <w:lsdException w:name="toc 5" w:uiPriority="39"/>
+    <w:lsdException w:name="toc 6" w:uiPriority="39"/>
+    <w:lsdException w:name="toc 7" w:uiPriority="39"/>
+    <w:lsdException w:name="toc 8" w:uiPriority="39"/>
+    <w:lsdException w:name="toc 9" w:uiPriority="39"/>
+    <w:lsdException w:name="caption" w:uiPriority="35" w:qFormat="1"/>
+    <w:lsdException w:name="Title" w:semiHidden="0" w:uiPriority="10" w:unhideWhenUsed="0" w:qFormat="1"/>
+    <w:lsdException w:name="Default Paragraph Font" w:uiPriority="1"/>
+    <w:lsdException w:name="Subtitle" w:semiHidden="0" w:uiPriority="11" w:unhideWhenUsed="0" w:qFormat="1"/>
+    <w:lsdException w:name="Strong" w:semiHidden="0" w:uiPriority="22" w:unhideWhenUsed="0" w:qFormat="1"/>
+    <w:lsdException w:name="Emphasis" w:semiHidden="0" w:uiPriority="20" w:unhideWhenUsed="0" w:qFormat="1"/>
+    <w:lsdException w:name="Table Grid" w:semiHidden="0" w:uiPriority="59" w:unhideWhenUsed="0"/>
+    <w:lsdException w:name="Placeholder Text" w:unhideWhenUsed="0"/>
+    <w:lsdException w:name="No Spacing" w:semiHidden="0" w:uiPriority="1" w:unhideWhenUsed="0" w:qFormat="1"/>
+    <w:lsdException w:name="Light Shading" w:semiHidden="0" w:uiPriority="60" w:unhideWhenUsed="0"/>
+    <w:lsdException w:name="Light List" w:semiHidden="0" w:uiPriority="61" w:unhideWhenUsed="0"/>
+    <w:lsdException w:name="Light Grid" w:semiHidden="0" w:uiPriority="62" w:unhideWhenUsed="0"/>
+    <w:lsdException w:name="Medium Shading 1" w:semiHidden="0" w:uiPriority="63" w:unhideWhenUsed="0"/>
+    <w:lsdException w:name="Medium Shading 2" w:semiHidden="0" w:uiPriority="64" w:unhideWhenUsed="0"/>
+    <w:lsdException w:name="Medium List 1" w:semiHidden="0" w:uiPriority="65" w:unhideWhenUsed="0"/>
+    <w:lsdException w:name="Medium List 2" w:semiHidden="0" w:uiPriority="66" w:unhideWhenUsed="0"/>
+    <w:lsdException w:name="Medium Grid 1" w:semiHidden="0" w:uiPriority="67" w:unhideWhenUsed="0"/>
+    <w:lsdException w:name="Medium Grid 2" w:semiHidden="0" w:uiPriority="68" w:unhideWhenUsed="0"/>
+    <w:lsdException w:name="Medium Grid 3" w:semiHidden="0" w:uiPriority="69" w:unhideWhenUsed="0"/>
+    <w:lsdException w:name="Dark List" w:semiHidden="0" w:uiPriority="70" w:unhideWhenUsed="0"/>
+    <w:lsdException w:name="Colorful Shading" w:semiHidden="0" w:uiPriority="71" w:unhideWhenUsed="0"/>
+    <w:lsdException w:name="Colorful List" w:semiHidden="0" w:uiPriority="72" w:unhideWhenUsed="0"/>
+    <w:lsdException w:name="Colorful Grid" w:semiHidden="0" w:uiPriority="73" w:unhideWhenUsed="0"/>
+    <w:lsdException w:name="Light Shading Accent 1" w:semiHidden="0" w:uiPriority="60" w:unhideWhenUsed="0"/>
+    <w:lsdException w:name="Light List Accent 1" w:semiHidden="0" w:uiPriority="61" w:unhideWhenUsed="0"/>
+    <w:lsdException w:name="Light Grid Accent 1" w:semiHidden="0" w:uiPriority="62" w:unhideWhenUsed="0"/>
+    <w:lsdException w:name="Medium Shading 1 Accent 1" w:semiHidden="0" w:uiPriority="63" w:unhideWhenUsed="0"/>
+    <w:lsdException w:name="Medium Shading 2 Accent 1" w:semiHidden="0" w:uiPriority="64" w:unhideWhenUsed="0"/>
+    <w:lsdException w:name="Medium List 1 Accent 1" w:semiHidden="0" w:uiPriority="65" w:unhideWhenUsed="0"/>
+    <w:lsdException w:name="Revision" w:unhideWhenUsed="0"/>
+    <w:lsdException w:name="List Paragraph" w:semiHidden="0" w:uiPriority="34" w:unhideWhenUsed="0" w:qFormat="1"/>
+    <w:lsdException w:name="Quote" w:semiHidden="0" w:uiPriority="29" w:unhideWhenUsed="0" w:qFormat="1"/>
+    <w:lsdException w:name="Intense Quote" w:semiHidden="0" w:uiPriority="30" w:unhideWhenUsed="0" w:qFormat="1"/>
+    <w:lsdException w:name="Medium List 2 Accent 1" w:semiHidden="0" w:uiPriority="66" w:unhideWhenUsed="0"/>
+    <w:lsdException w:name="Medium Grid 1 Accent 1" w:semiHidden="0" w:uiPriority="67" w:unhideWhenUsed="0"/>
+    <w:lsdException w:name="Medium Grid 2 Accent 1" w:semiHidden="0" w:uiPriority="68" w:unhideWhenUsed="0"/>
+    <w:lsdException w:name="Medium Grid 3 Accent 1" w:semiHidden="0" w:uiPriority="69" w:unhideWhenUsed="0"/>
+    <w:lsdException w:name="Dark List Accent 1" w:semiHidden="0" w:uiPriority="70" w:unhideWhenUsed="0"/>
+    <w:lsdException w:name="Colorful Shading Accent 1" w:semiHidden="0" w:uiPriority="71" w:unhideWhenUsed="0"/>
+    <w:lsdException w:name="Colorful List Accent 1" w:semiHidden="0" w:uiPriority="72" w:unhideWhenUsed="0"/>
+    <w:lsdException w:name="Colorful Grid Accent 1" w:semiHidden="0" w:uiPriority="73" w:unhideWhenUsed="0"/>
+    <w:lsdException w:name="Light Shading Accent 2" w:semiHidden="0" w:uiPriority="60" w:unhideWhenUsed="0"/>
+    <w:lsdException w:name="Light List Accent 2" w:semiHidden="0" w:uiPriority="61" w:unhideWhenUsed="0"/>
+    <w:lsdException w:name="Light Grid Accent 2" w:semiHidden="0" w:uiPriority="62" w:unhideWhenUsed="0"/>
+    <w:lsdException w:name="Medium Shading 1 Accent 2" w:semiHidden="0" w:uiPriority="63" w:unhideWhenUsed="0"/>
+    <w:lsdException w:name="Medium Shading 2 Accent 2" w:semiHidden="0" w:uiPriority="64" w:unhideWhenUsed="0"/>
+    <w:lsdException w:name="Medium List 1 Accent 2" w:semiHidden="0" w:uiPriority="65" w:unhideWhenUsed="0"/>
+    <w:lsdException w:name="Medium List 2 Accent 2" w:semiHidden="0" w:uiPriority="66" w:unhideWhenUsed="0"/>
+    <w:lsdException w:name="Medium Grid 1 Accent 2" w:semiHidden="0" w:uiPriority="67" w:unhideWhenUsed="0"/>
+    <w:lsdException w:name="Medium Grid 2 Accent 2" w:semiHidden="0" w:uiPriority="68" w:unhideWhenUsed="0"/>
+    <w:lsdException w:name="Medium Grid 3 Accent 2" w:semiHidden="0" w:uiPriority="69" w:unhideWhenUsed="0"/>
+    <w:lsdException w:name="Dark List Accent 2" w:semiHidden="0" w:uiPriority="70" w:unhideWhenUsed="0"/>
+    <w:lsdException w:name="Colorful Shading Accent 2" w:semiHidden="0" w:uiPriority="71" w:unhideWhenUsed="0"/>
+    <w:lsdException w:name="Colorful List Accent 2" w:semiHidden="0" w:uiPriority="72" w:unhideWhenUsed="0"/>
+    <w:lsdException w:name="Colorful Grid Accent 2" w:semiHidden="0" w:uiPriority="73" w:unhideWhenUsed="0"/>
+    <w:lsdException w:name="Light Shading Accent 3" w:semiHidden="0" w:uiPriority="60" w:unhideWhenUsed="0"/>
+    <w:lsdException w:name="Light List Accent 3" w:semiHidden="0" w:uiPriority="61" w:unhideWhenUsed="0"/>
+    <w:lsdException w:name="Light Grid Accent 3" w:semiHidden="0" w:uiPriority="62" w:unhideWhenUsed="0"/>
+    <w:lsdException w:name="Medium Shading 1 Accent 3" w:semiHidden="0" w:uiPriority="63" w:unhideWhenUsed="0"/>
+    <w:lsdException w:name="Medium Shading 2 Accent 3" w:semiHidden="0" w:uiPriority="64" w:unhideWhenUsed="0"/>
+    <w:lsdException w:name="Medium List 1 Accent 3" w:semiHidden="0" w:uiPriority="65" w:unhideWhenUsed="0"/>
+    <w:lsdException w:name="Medium List 2 Accent 3" w:semiHidden="0" w:uiPriority="66" w:unhideWhenUsed="0"/>
+    <w:lsdException w:name="Medium Grid 1 Accent 3" w:semiHidden="0" w:uiPriority="67" w:unhideWhenUsed="0"/>
+    <w:lsdException w:name="Medium Grid 2 Accent 3" w:semiHidden="0" w:uiPriority="68" w:unhideWhenUsed="0"/>
+    <w:lsdException w:name="Medium Grid 3 Accent 3" w:semiHidden="0" w:uiPriority="69" w:unhideWhenUsed="0"/>
+    <w:lsdException w:name="Dark List Accent 3" w:semiHidden="0" w:uiPriority="70" w:unhideWhenUsed="0"/>
+    <w:lsdException w:name="Colorful Shading Accent 3" w:semiHidden="0" w:uiPriority="71" w:unhideWhenUsed="0"/>
+    <w:lsdException w:name="Colorful List Accent 3" w:semiHidden="0" w:uiPriority="72" w:unhideWhenUsed="0"/>
+    <w:lsdException w:name="Colorful Grid Accent 3" w:semiHidden="0" w:uiPriority="73" w:unhideWhenUsed="0"/>
+    <w:lsdException w:name="Light Shading Accent 4" w:semiHidden="0" w:uiPriority="60" w:unhideWhenUsed="0"/>
+    <w:lsdException w:name="Light List Accent 4" w:semiHidden="0" w:uiPriority="61" w:unhideWhenUsed="0"/>
+    <w:lsdException w:name="Light Grid Accent 4" w:semiHidden="0" w:uiPriority="62" w:unhideWhenUsed="0"/>
+    <w:lsdException w:name="Medium Shading 1 Accent 4" w:semiHidden="0" w:uiPriority="63" w:unhideWhenUsed="0"/>
+    <w:lsdException w:name="Medium Shading 2 Accent 4" w:semiHidden="0" w:uiPriority="64" w:unhideWhenUsed="0"/>
+    <w:lsdException w:name="Medium List 1 Accent 4" w:semiHidden="0" w:uiPriority="65" w:unhideWhenUsed="0"/>
+    <w:lsdException w:name="Medium List 2 Accent 4" w:semiHidden="0" w:uiPriority="66" w:unhideWhenUsed="0"/>
+    <w:lsdException w:name="Medium Grid 1 Accent 4" w:semiHidden="0" w:uiPriority="67" w:unhideWhenUsed="0"/>
+    <w:lsdException w:name="Medium Grid 2 Accent 4" w:semiHidden="0" w:uiPriority="68" w:unhideWhenUsed="0"/>
+    <w:lsdException w:name="Medium Grid 3 Accent 4" w:semiHidden="0" w:uiPriority="69" w:unhideWhenUsed="0"/>
+    <w:lsdException w:name="Dark List Accent 4" w:semiHidden="0" w:uiPriority="70" w:unhideWhenUsed="0"/>
+    <w:lsdException w:name="Colorful Shading Accent 4" w:semiHidden="0" w:uiPriority="71" w:unhideWhenUsed="0"/>
+    <w:lsdException w:name="Colorful List Accent 4" w:semiHidden="0" w:uiPriority="72" w:unhideWhenUsed="0"/>
+    <w:lsdException w:name="Colorful Grid Accent 4" w:semiHidden="0" w:uiPriority="73" w:unhideWhenUsed="0"/>
+    <w:lsdException w:name="Light Shading Accent 5" w:semiHidden="0" w:uiPriority="60" w:unhideWhenUsed="0"/>
+    <w:lsdException w:name="Light List Accent 5" w:semiHidden="0" w:uiPriority="61" w:unhideWhenUsed="0"/>
+    <w:lsdException w:name="Light Grid Accent 5" w:semiHidden="0" w:uiPriority="62" w:unhideWhenUsed="0"/>
+    <w:lsdException w:name="Medium Shading 1 Accent 5" w:semiHidden="0" w:uiPriority="63" w:unhideWhenUsed="0"/>
+    <w:lsdException w:name="Medium Shading 2 Accent 5" w:semiHidden="0" w:uiPriority="64" w:unhideWhenUsed="0"/>
+    <w:lsdException w:name="Medium List 1 Accent 5" w:semiHidden="0" w:uiPriority="65" w:unhideWhenUsed="0"/>
+    <w:lsdException w:name="Medium List 2 Accent 5" w:semiHidden="0" w:uiPriority="66" w:unhideWhenUsed="0"/>
+    <w:lsdException w:name="Medium Grid 1 Accent 5" w:semiHidden="0" w:uiPriority="67" w:unhideWhenUsed="0"/>
+    <w:lsdException w:name="Medium Grid 2 Accent 5" w:semiHidden="0" w:uiPriority="68" w:unhideWhenUsed="0"/>
+    <w:lsdException w:name="Medium Grid 3 Accent 5" w:semiHidden="0" w:uiPriority="69" w:unhideWhenUsed="0"/>
+    <w:lsdException w:name="Dark List Accent 5" w:semiHidden="0" w:uiPriority="70" w:unhideWhenUsed="0"/>
+    <w:lsdException w:name="Colorful Shading Accent 5" w:semiHidden="0" w:uiPriority="71" w:unhideWhenUsed="0"/>
+    <w:lsdException w:name="Colorful List Accent 5" w:semiHidden="0" w:uiPriority="72" w:unhideWhenUsed="0"/>
+    <w:lsdException w:name="Colorful Grid Accent 5" w:semiHidden="0" w:uiPriority="73" w:unhideWhenUsed="0"/>
+    <w:lsdException w:name="Light Shading Accent 6" w:semiHidden="0" w:uiPriority="60" w:unhideWhenUsed="0"/>
+    <w:lsdException w:name="Light List Accent 6" w:semiHidden="0" w:uiPriority="61" w:unhideWhenUsed="0"/>
+    <w:lsdException w:name="Light Grid Accent 6" w:semiHidden="0" w:uiPriority="62" w:unhideWhenUsed="0"/>
+    <w:lsdException w:name="Medium Shading 1 Accent 6" w:semiHidden="0" w:uiPriority="63" w:unhideWhenUsed="0"/>
+    <w:lsdException w:name="Medium Shading 2 Accent 6" w:semiHidden="0" w:uiPriority="64" w:unhideWhenUsed="0"/>
+    <w:lsdException w:name="Medium List 1 Accent 6" w:semiHidden="0" w:uiPriority="65" w:unhideWhenUsed="0"/>
+    <w:lsdException w:name="Medium List 2 Accent 6" w:semiHidden="0" w:uiPriority="66" w:unhideWhenUsed="0"/>
+    <w:lsdException w:name="Medium Grid 1 Accent 6" w:semiHidden="0" w:uiPriority="67" w:unhideWhenUsed="0"/>
+    <w:lsdException w:name="Medium Grid 2 Accent 6" w:semiHidden="0" w:uiPriority="68" w:unhideWhenUsed="0"/>
+    <w:lsdException w:name="Medium Grid 3 Accent 6" w:semiHidden="0" w:uiPriority="69" w:unhideWhenUsed="0"/>
+    <w:lsdException w:name="Dark List Accent 6" w:semiHidden="0" w:uiPriority="70" w:unhideWhenUsed="0"/>
+    <w:lsdException w:name="Colorful Shading Accent 6" w:semiHidden="0" w:uiPriority="71" w:unhideWhenUsed="0"/>
+    <w:lsdException w:name="Colorful List Accent 6" w:semiHidden="0" w:uiPriority="72" w:unhideWhenUsed="0"/>
+    <w:lsdException w:name="Colorful Grid Accent 6" w:semiHidden="0" w:uiPriority="73" w:unhideWhenUsed="0"/>
+    <w:lsdException w:name="Subtle Emphasis" w:semiHidden="0" w:uiPriority="19" w:unhideWhenUsed="0" w:qFormat="1"/>
+    <w:lsdException w:name="Intense Emphasis" w:semiHidden="0" w:uiPriority="21" w:unhideWhenUsed="0" w:qFormat="1"/>
+    <w:lsdException w:name="Subtle Reference" w:semiHidden="0" w:uiPriority="31" w:unhideWhenUsed="0" w:qFormat="1"/>
+    <w:lsdException w:name="Intense Reference" w:semiHidden="0" w:uiPriority="32" w:unhideWhenUsed="0" w:qFormat="1"/>
+    <w:lsdException w:name="Book Title" w:semiHidden="0" w:uiPriority="33" w:unhideWhenUsed="0" w:qFormat="1"/>
+    <w:lsdException w:name="Bibliography" w:uiPriority="37"/>
+    <w:lsdException w:name="TOC Heading" w:uiPriority="39" w:qFormat="1"/>
+  </w:latentStyles>
+  <w:style w:type="paragraph" w:default="1" w:styleId="Normal">
+    <w:name w:val="Normal"/>
+    <w:qFormat/>
+  </w:style>
+  <w:style w:type="character" w:default="1" w:styleId="DefaultParagraphFont">
+    <w:name w:val="Default Paragraph Font"/>
+    <w:uiPriority w:val="1"/>
+    <w:semiHidden/>
+    <w:unhideWhenUsed/>
+  </w:style>
+  <w:style w:type="table" w:default="1" w:styleId="TableNormal">
+    <w:name w:val="Normal Table"/>
+    <w:uiPriority w:val="99"/>
+    <w:semiHidden/>
+    <w:unhideWhenUsed/>
+    <w:tblPr>
+      <w:tblInd w:w="0" w:type="dxa"/>
+      <w:tblCellMar>
+        <w:top w:w="0" w:type="dxa"/>
+        <w:left w:w="108" w:type="dxa"/>
+        <w:bottom w:w="0" w:type="dxa"/>
+        <w:right w:w="108" w:type="dxa"/>
+      </w:tblCellMar>
+    </w:tblPr>
+  </w:style>
+  <w:style w:type="numbering" w:default="1" w:styleId="NoList">
+    <w:name w:val="No List"/>
+    <w:uiPriority w:val="99"/>
+    <w:semiHidden/>
+    <w:unhideWhenUsed/>
   </w:style>
 </w:styles>
 </file>
@@ -1860,7 +1871,7 @@
   <a:extraClrSchemeLst/>
   <a:extLst>
     <a:ext uri="{05A4C25C-085E-4340-85A3-A5531E510DB2}">
-      <thm15:themeFamily xmlns:thm15="http://schemas.microsoft.com/office/thememl/2012/main" name="Office Theme" id="{62F939B6-93AF-4DB8-9C6B-D6C7DFDC589F}" vid="{4A3C46E8-61CC-4603-A589-7422A47A8E4A}"/>
+      <thm15:themeFamily xmlns:thm15="http://schemas.microsoft.com/office/thememl/2012/main" xmlns="" name="Office Theme" id="{62F939B6-93AF-4DB8-9C6B-D6C7DFDC589F}" vid="{4A3C46E8-61CC-4603-A589-7422A47A8E4A}"/>
     </a:ext>
   </a:extLst>
 </a:theme>
@@ -1871,7 +1882,7 @@
 </file>
 
 <file path=customXml/itemProps1.xml><?xml version="1.0" encoding="utf-8"?>
-<ds:datastoreItem xmlns:ds="http://schemas.openxmlformats.org/officeDocument/2006/customXml" ds:itemID="{CE954880-B5ED-443B-8A46-54CD7B866DE0}">
+<ds:datastoreItem xmlns:ds="http://schemas.openxmlformats.org/officeDocument/2006/customXml" ds:itemID="{2B1B742B-08F4-4B72-8DEA-5AC36B7CC707}">
   <ds:schemaRefs>
     <ds:schemaRef ds:uri="http://schemas.openxmlformats.org/officeDocument/2006/bibliography"/>
   </ds:schemaRefs>

</xml_diff>

<commit_message>
interaccion entre la pagina principal, login y la presentacion de los canvas
</commit_message>
<xml_diff>
--- a/GitHub - Taller6.docx
+++ b/GitHub - Taller6.docx
@@ -1,6 +1,6 @@
 
 <file path=word/document.xml><?xml version="1.0" encoding="utf-8"?>
-<w:document xmlns:wpc="http://schemas.microsoft.com/office/word/2010/wordprocessingCanvas" xmlns:mc="http://schemas.openxmlformats.org/markup-compatibility/2006" xmlns:o="urn:schemas-microsoft-com:office:office" xmlns:r="http://schemas.openxmlformats.org/officeDocument/2006/relationships" xmlns:m="http://schemas.openxmlformats.org/officeDocument/2006/math" xmlns:v="urn:schemas-microsoft-com:vml" xmlns:wp14="http://schemas.microsoft.com/office/word/2010/wordprocessingDrawing" xmlns:wp="http://schemas.openxmlformats.org/drawingml/2006/wordprocessingDrawing" xmlns:w10="urn:schemas-microsoft-com:office:word" xmlns:w="http://schemas.openxmlformats.org/wordprocessingml/2006/main" xmlns:w14="http://schemas.microsoft.com/office/word/2010/wordml" xmlns:wpg="http://schemas.microsoft.com/office/word/2010/wordprocessingGroup" xmlns:wpi="http://schemas.microsoft.com/office/word/2010/wordprocessingInk" xmlns:wne="http://schemas.microsoft.com/office/word/2006/wordml" xmlns:wps="http://schemas.microsoft.com/office/word/2010/wordprocessingShape" mc:Ignorable="w14 wp14">
+<w:document xmlns:wpc="http://schemas.microsoft.com/office/word/2010/wordprocessingCanvas" xmlns:mc="http://schemas.openxmlformats.org/markup-compatibility/2006" xmlns:o="urn:schemas-microsoft-com:office:office" xmlns:r="http://schemas.openxmlformats.org/officeDocument/2006/relationships" xmlns:m="http://schemas.openxmlformats.org/officeDocument/2006/math" xmlns:v="urn:schemas-microsoft-com:vml" xmlns:wp14="http://schemas.microsoft.com/office/word/2010/wordprocessingDrawing" xmlns:wp="http://schemas.openxmlformats.org/drawingml/2006/wordprocessingDrawing" xmlns:w10="urn:schemas-microsoft-com:office:word" xmlns:w="http://schemas.openxmlformats.org/wordprocessingml/2006/main" xmlns:w14="http://schemas.microsoft.com/office/word/2010/wordml" xmlns:w15="http://schemas.microsoft.com/office/word/2012/wordml" xmlns:wpg="http://schemas.microsoft.com/office/word/2010/wordprocessingGroup" xmlns:wpi="http://schemas.microsoft.com/office/word/2010/wordprocessingInk" xmlns:wne="http://schemas.microsoft.com/office/word/2006/wordml" xmlns:wps="http://schemas.microsoft.com/office/word/2010/wordprocessingShape" mc:Ignorable="w14 w15 wp14">
   <w:body>
     <w:p>
       <w:pPr>
@@ -91,7 +91,7 @@
                     </pic:cNvPicPr>
                   </pic:nvPicPr>
                   <pic:blipFill>
-                    <a:blip r:embed="rId8">
+                    <a:blip r:embed="rId7">
                       <a:extLst>
                         <a:ext uri="{28A0092B-C50C-407E-A947-70E740481C1C}">
                           <a14:useLocalDpi xmlns:a14="http://schemas.microsoft.com/office/drawing/2010/main" val="0"/>
@@ -164,7 +164,7 @@
                     </pic:cNvPicPr>
                   </pic:nvPicPr>
                   <pic:blipFill>
-                    <a:blip r:embed="rId9" cstate="print">
+                    <a:blip r:embed="rId8" cstate="print">
                       <a:extLst>
                         <a:ext uri="{28A0092B-C50C-407E-A947-70E740481C1C}">
                           <a14:useLocalDpi xmlns:a14="http://schemas.microsoft.com/office/drawing/2010/main" val="0"/>
@@ -420,7 +420,7 @@
           <w:lang w:eastAsia="es-ES"/>
         </w:rPr>
         <w:sectPr>
-          <w:footerReference w:type="default" r:id="rId10"/>
+          <w:footerReference w:type="default" r:id="rId9"/>
           <w:pgSz w:w="11906" w:h="16838" w:code="9"/>
           <w:pgMar w:top="1417" w:right="1701" w:bottom="1417" w:left="1701" w:header="708" w:footer="708" w:gutter="0"/>
           <w:cols w:space="708"/>
@@ -472,6 +472,74 @@
             <wp:extent cx="5400040" cy="3411855"/>
             <wp:effectExtent l="0" t="0" r="0" b="0"/>
             <wp:docPr id="1" name="Imagen 1"/>
+            <wp:cNvGraphicFramePr>
+              <a:graphicFrameLocks xmlns:a="http://schemas.openxmlformats.org/drawingml/2006/main" noChangeAspect="1"/>
+            </wp:cNvGraphicFramePr>
+            <a:graphic xmlns:a="http://schemas.openxmlformats.org/drawingml/2006/main">
+              <a:graphicData uri="http://schemas.openxmlformats.org/drawingml/2006/picture">
+                <pic:pic xmlns:pic="http://schemas.openxmlformats.org/drawingml/2006/picture">
+                  <pic:nvPicPr>
+                    <pic:cNvPr id="1" name=""/>
+                    <pic:cNvPicPr/>
+                  </pic:nvPicPr>
+                  <pic:blipFill>
+                    <a:blip r:embed="rId10"/>
+                    <a:stretch>
+                      <a:fillRect/>
+                    </a:stretch>
+                  </pic:blipFill>
+                  <pic:spPr>
+                    <a:xfrm>
+                      <a:off x="0" y="0"/>
+                      <a:ext cx="5400040" cy="3411855"/>
+                    </a:xfrm>
+                    <a:prstGeom prst="rect">
+                      <a:avLst/>
+                    </a:prstGeom>
+                  </pic:spPr>
+                </pic:pic>
+              </a:graphicData>
+            </a:graphic>
+          </wp:inline>
+        </w:drawing>
+      </w:r>
+    </w:p>
+    <w:p>
+      <w:pPr>
+        <w:pStyle w:val="Descripcin"/>
+      </w:pPr>
+      <w:r>
+        <w:t xml:space="preserve">Figura </w:t>
+      </w:r>
+      <w:fldSimple w:instr=" SEQ Figura \* ARABIC ">
+        <w:r>
+          <w:rPr>
+            <w:noProof/>
+          </w:rPr>
+          <w:t>1</w:t>
+        </w:r>
+      </w:fldSimple>
+      <w:r>
+        <w:t>. Se crea</w:t>
+      </w:r>
+      <w:r>
+        <w:t xml:space="preserve"> el repositorio para el taller 6</w:t>
+      </w:r>
+      <w:r>
+        <w:t>.</w:t>
+      </w:r>
+    </w:p>
+    <w:p>
+      <w:r>
+        <w:rPr>
+          <w:noProof/>
+          <w:lang w:eastAsia="es-EC"/>
+        </w:rPr>
+        <w:drawing>
+          <wp:inline distT="0" distB="0" distL="0" distR="0">
+            <wp:extent cx="5400040" cy="2561590"/>
+            <wp:effectExtent l="0" t="0" r="0" b="0"/>
+            <wp:docPr id="11" name="Imagen 11"/>
             <wp:cNvGraphicFramePr>
               <a:graphicFrameLocks xmlns:a="http://schemas.openxmlformats.org/drawingml/2006/main" noChangeAspect="1"/>
             </wp:cNvGraphicFramePr>
@@ -491,7 +559,7 @@
                   <pic:spPr>
                     <a:xfrm>
                       <a:off x="0" y="0"/>
-                      <a:ext cx="5400040" cy="3411855"/>
+                      <a:ext cx="5400040" cy="2561590"/>
                     </a:xfrm>
                     <a:prstGeom prst="rect">
                       <a:avLst/>
@@ -506,7 +574,7 @@
     </w:p>
     <w:p>
       <w:pPr>
-        <w:pStyle w:val="Caption"/>
+        <w:pStyle w:val="Descripcin"/>
       </w:pPr>
       <w:r>
         <w:t xml:space="preserve">Figura </w:t>
@@ -516,17 +584,14 @@
           <w:rPr>
             <w:noProof/>
           </w:rPr>
-          <w:t>1</w:t>
+          <w:t>2</w:t>
         </w:r>
       </w:fldSimple>
       <w:r>
-        <w:t>. Se crea</w:t>
-      </w:r>
-      <w:r>
-        <w:t xml:space="preserve"> el repositorio para el taller 6</w:t>
-      </w:r>
-      <w:r>
-        <w:t>.</w:t>
+        <w:t xml:space="preserve">. </w:t>
+      </w:r>
+      <w:r>
+        <w:t>Se invita a los colaboradores a trabajar.</w:t>
       </w:r>
     </w:p>
     <w:p>
@@ -535,11 +600,12 @@
           <w:noProof/>
           <w:lang w:eastAsia="es-EC"/>
         </w:rPr>
+        <w:lastRenderedPageBreak/>
         <w:drawing>
-          <wp:inline distT="0" distB="0" distL="0" distR="0">
-            <wp:extent cx="5400040" cy="2561590"/>
+          <wp:inline distT="0" distB="0" distL="0" distR="0" wp14:anchorId="718D5249" wp14:editId="2C1EDD08">
+            <wp:extent cx="5400040" cy="3693160"/>
             <wp:effectExtent l="0" t="0" r="0" b="0"/>
-            <wp:docPr id="11" name="Imagen 11"/>
+            <wp:docPr id="6" name="Imagen 6"/>
             <wp:cNvGraphicFramePr>
               <a:graphicFrameLocks xmlns:a="http://schemas.openxmlformats.org/drawingml/2006/main" noChangeAspect="1"/>
             </wp:cNvGraphicFramePr>
@@ -559,72 +625,6 @@
                   <pic:spPr>
                     <a:xfrm>
                       <a:off x="0" y="0"/>
-                      <a:ext cx="5400040" cy="2561590"/>
-                    </a:xfrm>
-                    <a:prstGeom prst="rect">
-                      <a:avLst/>
-                    </a:prstGeom>
-                  </pic:spPr>
-                </pic:pic>
-              </a:graphicData>
-            </a:graphic>
-          </wp:inline>
-        </w:drawing>
-      </w:r>
-    </w:p>
-    <w:p>
-      <w:pPr>
-        <w:pStyle w:val="Caption"/>
-      </w:pPr>
-      <w:r>
-        <w:t xml:space="preserve">Figura </w:t>
-      </w:r>
-      <w:fldSimple w:instr=" SEQ Figura \* ARABIC ">
-        <w:r>
-          <w:rPr>
-            <w:noProof/>
-          </w:rPr>
-          <w:t>2</w:t>
-        </w:r>
-      </w:fldSimple>
-      <w:r>
-        <w:t xml:space="preserve">. </w:t>
-      </w:r>
-      <w:r>
-        <w:t>Se invita a los colaboradores a trabajar.</w:t>
-      </w:r>
-    </w:p>
-    <w:p>
-      <w:r>
-        <w:rPr>
-          <w:noProof/>
-          <w:lang w:eastAsia="es-EC"/>
-        </w:rPr>
-        <w:lastRenderedPageBreak/>
-        <w:drawing>
-          <wp:inline distT="0" distB="0" distL="0" distR="0" wp14:anchorId="718D5249" wp14:editId="2C1EDD08">
-            <wp:extent cx="5400040" cy="3693160"/>
-            <wp:effectExtent l="0" t="0" r="0" b="0"/>
-            <wp:docPr id="6" name="Imagen 6"/>
-            <wp:cNvGraphicFramePr>
-              <a:graphicFrameLocks xmlns:a="http://schemas.openxmlformats.org/drawingml/2006/main" noChangeAspect="1"/>
-            </wp:cNvGraphicFramePr>
-            <a:graphic xmlns:a="http://schemas.openxmlformats.org/drawingml/2006/main">
-              <a:graphicData uri="http://schemas.openxmlformats.org/drawingml/2006/picture">
-                <pic:pic xmlns:pic="http://schemas.openxmlformats.org/drawingml/2006/picture">
-                  <pic:nvPicPr>
-                    <pic:cNvPr id="1" name=""/>
-                    <pic:cNvPicPr/>
-                  </pic:nvPicPr>
-                  <pic:blipFill>
-                    <a:blip r:embed="rId13"/>
-                    <a:stretch>
-                      <a:fillRect/>
-                    </a:stretch>
-                  </pic:blipFill>
-                  <pic:spPr>
-                    <a:xfrm>
-                      <a:off x="0" y="0"/>
                       <a:ext cx="5400040" cy="3693160"/>
                     </a:xfrm>
                     <a:prstGeom prst="rect">
@@ -640,7 +640,7 @@
     </w:p>
     <w:p>
       <w:pPr>
-        <w:pStyle w:val="Caption"/>
+        <w:pStyle w:val="Descripcin"/>
       </w:pPr>
       <w:r>
         <w:t xml:space="preserve">Figura </w:t>
@@ -682,7 +682,7 @@
                     </pic:cNvPicPr>
                   </pic:nvPicPr>
                   <pic:blipFill>
-                    <a:blip r:embed="rId14"/>
+                    <a:blip r:embed="rId13"/>
                     <a:srcRect/>
                     <a:stretch>
                       <a:fillRect/>
@@ -713,7 +713,7 @@
     </w:p>
     <w:p>
       <w:pPr>
-        <w:pStyle w:val="Caption"/>
+        <w:pStyle w:val="Descripcin"/>
       </w:pPr>
       <w:r>
         <w:t xml:space="preserve">Figura </w:t>
@@ -732,16 +732,14 @@
       <w:r>
         <w:t xml:space="preserve">Desarrollo de la </w:t>
       </w:r>
-      <w:proofErr w:type="gramStart"/>
-      <w:r>
-        <w:t>pagina</w:t>
-      </w:r>
-      <w:proofErr w:type="gramEnd"/>
+      <w:r>
+        <w:t>página</w:t>
+      </w:r>
     </w:p>
     <w:p/>
     <w:p>
       <w:pPr>
-        <w:pStyle w:val="Caption"/>
+        <w:pStyle w:val="Descripcin"/>
         <w:rPr>
           <w:noProof/>
           <w:lang w:eastAsia="es-EC"/>
@@ -750,7 +748,7 @@
     </w:p>
     <w:p>
       <w:pPr>
-        <w:pStyle w:val="Caption"/>
+        <w:pStyle w:val="Descripcin"/>
         <w:rPr>
           <w:noProof/>
           <w:lang w:eastAsia="es-EC"/>
@@ -759,12 +757,12 @@
     </w:p>
     <w:p>
       <w:pPr>
-        <w:pStyle w:val="Caption"/>
-      </w:pPr>
-    </w:p>
-    <w:p>
-      <w:pPr>
-        <w:pStyle w:val="Caption"/>
+        <w:pStyle w:val="Descripcin"/>
+      </w:pPr>
+    </w:p>
+    <w:p>
+      <w:pPr>
+        <w:pStyle w:val="Descripcin"/>
       </w:pPr>
       <w:r>
         <w:rPr>
@@ -772,143 +770,8 @@
           <w:lang w:eastAsia="es-EC"/>
         </w:rPr>
         <w:drawing>
-          <wp:inline distT="0" distB="0" distL="0" distR="0" wp14:anchorId="5DC59ED7" wp14:editId="687FC917">
-            <wp:extent cx="5400040" cy="2119568"/>
-            <wp:effectExtent l="0" t="0" r="0" b="0"/>
-            <wp:docPr id="4" name="Picture 4"/>
-            <wp:cNvGraphicFramePr>
-              <a:graphicFrameLocks xmlns:a="http://schemas.openxmlformats.org/drawingml/2006/main" noChangeAspect="1"/>
-            </wp:cNvGraphicFramePr>
-            <a:graphic xmlns:a="http://schemas.openxmlformats.org/drawingml/2006/main">
-              <a:graphicData uri="http://schemas.openxmlformats.org/drawingml/2006/picture">
-                <pic:pic xmlns:pic="http://schemas.openxmlformats.org/drawingml/2006/picture">
-                  <pic:nvPicPr>
-                    <pic:cNvPr id="0" name=""/>
-                    <pic:cNvPicPr/>
-                  </pic:nvPicPr>
-                  <pic:blipFill>
-                    <a:blip r:embed="rId15"/>
-                    <a:stretch>
-                      <a:fillRect/>
-                    </a:stretch>
-                  </pic:blipFill>
-                  <pic:spPr>
-                    <a:xfrm>
-                      <a:off x="0" y="0"/>
-                      <a:ext cx="5400040" cy="2119568"/>
-                    </a:xfrm>
-                    <a:prstGeom prst="rect">
-                      <a:avLst/>
-                    </a:prstGeom>
-                  </pic:spPr>
-                </pic:pic>
-              </a:graphicData>
-            </a:graphic>
-          </wp:inline>
-        </w:drawing>
-      </w:r>
-    </w:p>
-    <w:p>
-      <w:pPr>
-        <w:pStyle w:val="Caption"/>
-      </w:pPr>
-      <w:r>
-        <w:t xml:space="preserve">Figura 5. Desarrollo de la </w:t>
-      </w:r>
-      <w:r>
-        <w:t>página</w:t>
-      </w:r>
-      <w:r>
-        <w:t xml:space="preserve"> CANVAS</w:t>
-      </w:r>
-    </w:p>
-    <w:p>
-      <w:pPr>
-        <w:pStyle w:val="Caption"/>
-      </w:pPr>
-    </w:p>
-    <w:p>
-      <w:pPr>
-        <w:pStyle w:val="Caption"/>
-      </w:pPr>
-      <w:r>
-        <w:rPr>
-          <w:noProof/>
-          <w:lang w:eastAsia="es-EC"/>
-        </w:rPr>
-        <w:drawing>
-          <wp:inline distT="0" distB="0" distL="0" distR="0">
-            <wp:extent cx="5321828" cy="3370521"/>
-            <wp:effectExtent l="19050" t="0" r="0" b="0"/>
-            <wp:docPr id="3" name="Imagen 2"/>
-            <wp:cNvGraphicFramePr/>
-            <a:graphic xmlns:a="http://schemas.openxmlformats.org/drawingml/2006/main">
-              <a:graphicData uri="http://schemas.openxmlformats.org/drawingml/2006/picture">
-                <pic:pic xmlns:pic="http://schemas.openxmlformats.org/drawingml/2006/picture">
-                  <pic:nvPicPr>
-                    <pic:cNvPr id="0" name="Picture 7"/>
-                    <pic:cNvPicPr>
-                      <a:picLocks noChangeAspect="1" noChangeArrowheads="1"/>
-                    </pic:cNvPicPr>
-                  </pic:nvPicPr>
-                  <pic:blipFill>
-                    <a:blip r:embed="rId16"/>
-                    <a:srcRect t="11364" r="5062" b="8538"/>
-                    <a:stretch>
-                      <a:fillRect/>
-                    </a:stretch>
-                  </pic:blipFill>
-                  <pic:spPr bwMode="auto">
-                    <a:xfrm>
-                      <a:off x="0" y="0"/>
-                      <a:ext cx="5321828" cy="3370521"/>
-                    </a:xfrm>
-                    <a:prstGeom prst="rect">
-                      <a:avLst/>
-                    </a:prstGeom>
-                    <a:noFill/>
-                    <a:ln w="9525">
-                      <a:noFill/>
-                      <a:miter lim="800000"/>
-                      <a:headEnd/>
-                      <a:tailEnd/>
-                    </a:ln>
-                  </pic:spPr>
-                </pic:pic>
-              </a:graphicData>
-            </a:graphic>
-          </wp:inline>
-        </w:drawing>
-      </w:r>
-    </w:p>
-    <w:p>
-      <w:pPr>
-        <w:pStyle w:val="Caption"/>
-      </w:pPr>
-      <w:r>
-        <w:t xml:space="preserve">Figura </w:t>
-      </w:r>
-      <w:r>
-        <w:t>6</w:t>
-      </w:r>
-      <w:r>
-        <w:t xml:space="preserve">. </w:t>
-      </w:r>
-      <w:r>
-        <w:t xml:space="preserve">Ejecución Pagina Web </w:t>
-      </w:r>
-    </w:p>
-    <w:p/>
-    <w:p>
-      <w:r>
-        <w:rPr>
-          <w:noProof/>
-          <w:lang w:eastAsia="es-EC"/>
-        </w:rPr>
-        <w:lastRenderedPageBreak/>
-        <w:drawing>
-          <wp:inline distT="0" distB="0" distL="0" distR="0" wp14:anchorId="5ED69E68" wp14:editId="687E0DB2">
-            <wp:extent cx="5400040" cy="3738880"/>
+          <wp:inline distT="0" distB="0" distL="0" distR="0" wp14:anchorId="70FC45C1" wp14:editId="24F2A282">
+            <wp:extent cx="5400040" cy="2601595"/>
             <wp:effectExtent l="0" t="0" r="0" b="0"/>
             <wp:docPr id="5" name="Imagen 5"/>
             <wp:cNvGraphicFramePr>
@@ -922,7 +785,7 @@
                     <pic:cNvPicPr/>
                   </pic:nvPicPr>
                   <pic:blipFill>
-                    <a:blip r:embed="rId17"/>
+                    <a:blip r:embed="rId14"/>
                     <a:stretch>
                       <a:fillRect/>
                     </a:stretch>
@@ -930,7 +793,7 @@
                   <pic:spPr>
                     <a:xfrm>
                       <a:off x="0" y="0"/>
-                      <a:ext cx="5400040" cy="3738880"/>
+                      <a:ext cx="5400040" cy="2601595"/>
                     </a:xfrm>
                     <a:prstGeom prst="rect">
                       <a:avLst/>
@@ -945,19 +808,113 @@
     </w:p>
     <w:p>
       <w:pPr>
-        <w:pStyle w:val="Caption"/>
+        <w:pStyle w:val="Descripcin"/>
       </w:pPr>
       <w:r>
         <w:t xml:space="preserve">Figura </w:t>
       </w:r>
-      <w:r>
-        <w:t>7</w:t>
-      </w:r>
-      <w:r>
-        <w:t>. C</w:t>
-      </w:r>
-      <w:r>
-        <w:t>olaboración en el trabajo.</w:t>
+      <w:fldSimple w:instr=" SEQ Figura \* ARABIC ">
+        <w:r>
+          <w:rPr>
+            <w:noProof/>
+          </w:rPr>
+          <w:t>5</w:t>
+        </w:r>
+      </w:fldSimple>
+      <w:r>
+        <w:t xml:space="preserve">. </w:t>
+      </w:r>
+      <w:r>
+        <w:t xml:space="preserve">Desarrollo de la página home para que transfiera al </w:t>
+      </w:r>
+      <w:proofErr w:type="spellStart"/>
+      <w:r>
+        <w:t>login</w:t>
+      </w:r>
+      <w:proofErr w:type="spellEnd"/>
+      <w:r>
+        <w:t>.</w:t>
+      </w:r>
+    </w:p>
+    <w:p>
+      <w:pPr>
+        <w:pStyle w:val="Descripcin"/>
+      </w:pPr>
+    </w:p>
+    <w:p>
+      <w:pPr>
+        <w:pStyle w:val="Descripcin"/>
+      </w:pPr>
+      <w:r>
+        <w:rPr>
+          <w:noProof/>
+          <w:lang w:eastAsia="es-EC"/>
+        </w:rPr>
+        <w:drawing>
+          <wp:inline distT="0" distB="0" distL="0" distR="0" wp14:anchorId="0B7DCF49" wp14:editId="40C70CAF">
+            <wp:extent cx="5400040" cy="3009900"/>
+            <wp:effectExtent l="0" t="0" r="0" b="0"/>
+            <wp:docPr id="10" name="Imagen 10"/>
+            <wp:cNvGraphicFramePr>
+              <a:graphicFrameLocks xmlns:a="http://schemas.openxmlformats.org/drawingml/2006/main" noChangeAspect="1"/>
+            </wp:cNvGraphicFramePr>
+            <a:graphic xmlns:a="http://schemas.openxmlformats.org/drawingml/2006/main">
+              <a:graphicData uri="http://schemas.openxmlformats.org/drawingml/2006/picture">
+                <pic:pic xmlns:pic="http://schemas.openxmlformats.org/drawingml/2006/picture">
+                  <pic:nvPicPr>
+                    <pic:cNvPr id="1" name=""/>
+                    <pic:cNvPicPr/>
+                  </pic:nvPicPr>
+                  <pic:blipFill>
+                    <a:blip r:embed="rId15"/>
+                    <a:stretch>
+                      <a:fillRect/>
+                    </a:stretch>
+                  </pic:blipFill>
+                  <pic:spPr>
+                    <a:xfrm>
+                      <a:off x="0" y="0"/>
+                      <a:ext cx="5400040" cy="3009900"/>
+                    </a:xfrm>
+                    <a:prstGeom prst="rect">
+                      <a:avLst/>
+                    </a:prstGeom>
+                  </pic:spPr>
+                </pic:pic>
+              </a:graphicData>
+            </a:graphic>
+          </wp:inline>
+        </w:drawing>
+      </w:r>
+    </w:p>
+    <w:p>
+      <w:pPr>
+        <w:pStyle w:val="Descripcin"/>
+      </w:pPr>
+      <w:r>
+        <w:t xml:space="preserve">Figura </w:t>
+      </w:r>
+      <w:fldSimple w:instr=" SEQ Figura \* ARABIC ">
+        <w:r>
+          <w:rPr>
+            <w:noProof/>
+          </w:rPr>
+          <w:t>6</w:t>
+        </w:r>
+      </w:fldSimple>
+      <w:r>
+        <w:t xml:space="preserve">. </w:t>
+      </w:r>
+      <w:r>
+        <w:t xml:space="preserve">Ejecución Pagina Web parte del </w:t>
+      </w:r>
+      <w:proofErr w:type="spellStart"/>
+      <w:r>
+        <w:t>login</w:t>
+      </w:r>
+      <w:proofErr w:type="spellEnd"/>
+      <w:r>
+        <w:t>.</w:t>
       </w:r>
     </w:p>
     <w:p/>
@@ -965,13 +922,13 @@
     <w:p/>
     <w:p/>
     <w:p/>
-    <w:p/>
     <w:p>
       <w:r>
         <w:rPr>
           <w:noProof/>
           <w:lang w:eastAsia="es-EC"/>
         </w:rPr>
+        <w:lastRenderedPageBreak/>
         <w:drawing>
           <wp:inline distT="0" distB="0" distL="0" distR="0" wp14:anchorId="42BF9BFC" wp14:editId="2706CCCD">
             <wp:extent cx="5400040" cy="2589429"/>
@@ -988,7 +945,7 @@
                     <pic:cNvPicPr/>
                   </pic:nvPicPr>
                   <pic:blipFill>
-                    <a:blip r:embed="rId18"/>
+                    <a:blip r:embed="rId16"/>
                     <a:stretch>
                       <a:fillRect/>
                     </a:stretch>
@@ -1008,8 +965,6 @@
           </wp:inline>
         </w:drawing>
       </w:r>
-      <w:bookmarkStart w:id="0" w:name="_GoBack"/>
-      <w:bookmarkEnd w:id="0"/>
     </w:p>
     <w:p>
       <w:r>
@@ -1017,7 +972,6 @@
           <w:noProof/>
           <w:lang w:eastAsia="es-EC"/>
         </w:rPr>
-        <w:lastRenderedPageBreak/>
         <w:drawing>
           <wp:inline distT="0" distB="0" distL="0" distR="0" wp14:anchorId="4AE40E1F" wp14:editId="79AF5BF7">
             <wp:extent cx="5400040" cy="3452164"/>
@@ -1034,7 +988,7 @@
                     <pic:cNvPicPr/>
                   </pic:nvPicPr>
                   <pic:blipFill>
-                    <a:blip r:embed="rId19"/>
+                    <a:blip r:embed="rId17"/>
                     <a:stretch>
                       <a:fillRect/>
                     </a:stretch>
@@ -1057,16 +1011,21 @@
     </w:p>
     <w:p>
       <w:pPr>
-        <w:pStyle w:val="Caption"/>
+        <w:pStyle w:val="Descripcin"/>
       </w:pPr>
       <w:r>
         <w:t xml:space="preserve">Figura </w:t>
       </w:r>
-      <w:r>
-        <w:t>8</w:t>
-      </w:r>
-      <w:r>
-        <w:t>.</w:t>
+      <w:fldSimple w:instr=" SEQ Figura \* ARABIC ">
+        <w:r>
+          <w:rPr>
+            <w:noProof/>
+          </w:rPr>
+          <w:t>7</w:t>
+        </w:r>
+      </w:fldSimple>
+      <w:r>
+        <w:t xml:space="preserve">. </w:t>
       </w:r>
       <w:r>
         <w:t xml:space="preserve"> Se crean los marcadores en el google </w:t>
@@ -1076,6 +1035,71 @@
         <w:t>maps</w:t>
       </w:r>
       <w:proofErr w:type="spellEnd"/>
+    </w:p>
+    <w:p>
+      <w:r>
+        <w:rPr>
+          <w:noProof/>
+          <w:lang w:eastAsia="es-EC"/>
+        </w:rPr>
+        <w:lastRenderedPageBreak/>
+        <w:drawing>
+          <wp:inline distT="0" distB="0" distL="0" distR="0" wp14:anchorId="3432DEBC" wp14:editId="4F70EDDE">
+            <wp:extent cx="5400040" cy="2487930"/>
+            <wp:effectExtent l="0" t="0" r="0" b="0"/>
+            <wp:docPr id="12" name="Imagen 12"/>
+            <wp:cNvGraphicFramePr>
+              <a:graphicFrameLocks xmlns:a="http://schemas.openxmlformats.org/drawingml/2006/main" noChangeAspect="1"/>
+            </wp:cNvGraphicFramePr>
+            <a:graphic xmlns:a="http://schemas.openxmlformats.org/drawingml/2006/main">
+              <a:graphicData uri="http://schemas.openxmlformats.org/drawingml/2006/picture">
+                <pic:pic xmlns:pic="http://schemas.openxmlformats.org/drawingml/2006/picture">
+                  <pic:nvPicPr>
+                    <pic:cNvPr id="1" name=""/>
+                    <pic:cNvPicPr/>
+                  </pic:nvPicPr>
+                  <pic:blipFill>
+                    <a:blip r:embed="rId18"/>
+                    <a:stretch>
+                      <a:fillRect/>
+                    </a:stretch>
+                  </pic:blipFill>
+                  <pic:spPr>
+                    <a:xfrm>
+                      <a:off x="0" y="0"/>
+                      <a:ext cx="5400040" cy="2487930"/>
+                    </a:xfrm>
+                    <a:prstGeom prst="rect">
+                      <a:avLst/>
+                    </a:prstGeom>
+                  </pic:spPr>
+                </pic:pic>
+              </a:graphicData>
+            </a:graphic>
+          </wp:inline>
+        </w:drawing>
+      </w:r>
+    </w:p>
+    <w:p>
+      <w:pPr>
+        <w:pStyle w:val="Descripcin"/>
+      </w:pPr>
+      <w:r>
+        <w:t xml:space="preserve">Figura </w:t>
+      </w:r>
+      <w:fldSimple w:instr=" SEQ Figura \* ARABIC ">
+        <w:r>
+          <w:rPr>
+            <w:noProof/>
+          </w:rPr>
+          <w:t>8</w:t>
+        </w:r>
+      </w:fldSimple>
+      <w:r>
+        <w:t>. Nueva página principal</w:t>
+      </w:r>
+      <w:bookmarkStart w:id="0" w:name="_GoBack"/>
+      <w:bookmarkEnd w:id="0"/>
     </w:p>
     <w:p/>
     <w:sectPr>
@@ -1089,7 +1113,7 @@
 </file>
 
 <file path=word/endnotes.xml><?xml version="1.0" encoding="utf-8"?>
-<w:endnotes xmlns:wpc="http://schemas.microsoft.com/office/word/2010/wordprocessingCanvas" xmlns:mc="http://schemas.openxmlformats.org/markup-compatibility/2006" xmlns:o="urn:schemas-microsoft-com:office:office" xmlns:r="http://schemas.openxmlformats.org/officeDocument/2006/relationships" xmlns:m="http://schemas.openxmlformats.org/officeDocument/2006/math" xmlns:v="urn:schemas-microsoft-com:vml" xmlns:wp14="http://schemas.microsoft.com/office/word/2010/wordprocessingDrawing" xmlns:wp="http://schemas.openxmlformats.org/drawingml/2006/wordprocessingDrawing" xmlns:w10="urn:schemas-microsoft-com:office:word" xmlns:w="http://schemas.openxmlformats.org/wordprocessingml/2006/main" xmlns:w14="http://schemas.microsoft.com/office/word/2010/wordml" xmlns:wpg="http://schemas.microsoft.com/office/word/2010/wordprocessingGroup" xmlns:wpi="http://schemas.microsoft.com/office/word/2010/wordprocessingInk" xmlns:wne="http://schemas.microsoft.com/office/word/2006/wordml" xmlns:wps="http://schemas.microsoft.com/office/word/2010/wordprocessingShape" mc:Ignorable="w14 wp14">
+<w:endnotes xmlns:wpc="http://schemas.microsoft.com/office/word/2010/wordprocessingCanvas" xmlns:mc="http://schemas.openxmlformats.org/markup-compatibility/2006" xmlns:o="urn:schemas-microsoft-com:office:office" xmlns:r="http://schemas.openxmlformats.org/officeDocument/2006/relationships" xmlns:m="http://schemas.openxmlformats.org/officeDocument/2006/math" xmlns:v="urn:schemas-microsoft-com:vml" xmlns:wp14="http://schemas.microsoft.com/office/word/2010/wordprocessingDrawing" xmlns:wp="http://schemas.openxmlformats.org/drawingml/2006/wordprocessingDrawing" xmlns:w10="urn:schemas-microsoft-com:office:word" xmlns:w="http://schemas.openxmlformats.org/wordprocessingml/2006/main" xmlns:w14="http://schemas.microsoft.com/office/word/2010/wordml" xmlns:w15="http://schemas.microsoft.com/office/word/2012/wordml" xmlns:wpg="http://schemas.microsoft.com/office/word/2010/wordprocessingGroup" xmlns:wpi="http://schemas.microsoft.com/office/word/2010/wordprocessingInk" xmlns:wne="http://schemas.microsoft.com/office/word/2006/wordml" xmlns:wps="http://schemas.microsoft.com/office/word/2010/wordprocessingShape" mc:Ignorable="w14 w15 wp14">
   <w:endnote w:type="separator" w:id="-1">
     <w:p>
       <w:pPr>
@@ -1114,10 +1138,10 @@
 </file>
 
 <file path=word/footer1.xml><?xml version="1.0" encoding="utf-8"?>
-<w:ftr xmlns:wpc="http://schemas.microsoft.com/office/word/2010/wordprocessingCanvas" xmlns:mc="http://schemas.openxmlformats.org/markup-compatibility/2006" xmlns:o="urn:schemas-microsoft-com:office:office" xmlns:r="http://schemas.openxmlformats.org/officeDocument/2006/relationships" xmlns:m="http://schemas.openxmlformats.org/officeDocument/2006/math" xmlns:v="urn:schemas-microsoft-com:vml" xmlns:wp14="http://schemas.microsoft.com/office/word/2010/wordprocessingDrawing" xmlns:wp="http://schemas.openxmlformats.org/drawingml/2006/wordprocessingDrawing" xmlns:w10="urn:schemas-microsoft-com:office:word" xmlns:w="http://schemas.openxmlformats.org/wordprocessingml/2006/main" xmlns:w14="http://schemas.microsoft.com/office/word/2010/wordml" xmlns:wpg="http://schemas.microsoft.com/office/word/2010/wordprocessingGroup" xmlns:wpi="http://schemas.microsoft.com/office/word/2010/wordprocessingInk" xmlns:wne="http://schemas.microsoft.com/office/word/2006/wordml" xmlns:wps="http://schemas.microsoft.com/office/word/2010/wordprocessingShape" mc:Ignorable="w14 wp14">
+<w:ftr xmlns:wpc="http://schemas.microsoft.com/office/word/2010/wordprocessingCanvas" xmlns:mc="http://schemas.openxmlformats.org/markup-compatibility/2006" xmlns:o="urn:schemas-microsoft-com:office:office" xmlns:r="http://schemas.openxmlformats.org/officeDocument/2006/relationships" xmlns:m="http://schemas.openxmlformats.org/officeDocument/2006/math" xmlns:v="urn:schemas-microsoft-com:vml" xmlns:wp14="http://schemas.microsoft.com/office/word/2010/wordprocessingDrawing" xmlns:wp="http://schemas.openxmlformats.org/drawingml/2006/wordprocessingDrawing" xmlns:w10="urn:schemas-microsoft-com:office:word" xmlns:w="http://schemas.openxmlformats.org/wordprocessingml/2006/main" xmlns:w14="http://schemas.microsoft.com/office/word/2010/wordml" xmlns:w15="http://schemas.microsoft.com/office/word/2012/wordml" xmlns:wpg="http://schemas.microsoft.com/office/word/2010/wordprocessingGroup" xmlns:wpi="http://schemas.microsoft.com/office/word/2010/wordprocessingInk" xmlns:wne="http://schemas.microsoft.com/office/word/2006/wordml" xmlns:wps="http://schemas.microsoft.com/office/word/2010/wordprocessingShape" mc:Ignorable="w14 w15 wp14">
   <w:p>
     <w:pPr>
-      <w:pStyle w:val="Footer"/>
+      <w:pStyle w:val="Piedepgina"/>
       <w:jc w:val="right"/>
       <w:rPr>
         <w:caps/>
@@ -1127,14 +1151,14 @@
   </w:p>
   <w:p>
     <w:pPr>
-      <w:pStyle w:val="Footer"/>
+      <w:pStyle w:val="Piedepgina"/>
     </w:pPr>
   </w:p>
 </w:ftr>
 </file>
 
 <file path=word/footnotes.xml><?xml version="1.0" encoding="utf-8"?>
-<w:footnotes xmlns:wpc="http://schemas.microsoft.com/office/word/2010/wordprocessingCanvas" xmlns:mc="http://schemas.openxmlformats.org/markup-compatibility/2006" xmlns:o="urn:schemas-microsoft-com:office:office" xmlns:r="http://schemas.openxmlformats.org/officeDocument/2006/relationships" xmlns:m="http://schemas.openxmlformats.org/officeDocument/2006/math" xmlns:v="urn:schemas-microsoft-com:vml" xmlns:wp14="http://schemas.microsoft.com/office/word/2010/wordprocessingDrawing" xmlns:wp="http://schemas.openxmlformats.org/drawingml/2006/wordprocessingDrawing" xmlns:w10="urn:schemas-microsoft-com:office:word" xmlns:w="http://schemas.openxmlformats.org/wordprocessingml/2006/main" xmlns:w14="http://schemas.microsoft.com/office/word/2010/wordml" xmlns:wpg="http://schemas.microsoft.com/office/word/2010/wordprocessingGroup" xmlns:wpi="http://schemas.microsoft.com/office/word/2010/wordprocessingInk" xmlns:wne="http://schemas.microsoft.com/office/word/2006/wordml" xmlns:wps="http://schemas.microsoft.com/office/word/2010/wordprocessingShape" mc:Ignorable="w14 wp14">
+<w:footnotes xmlns:wpc="http://schemas.microsoft.com/office/word/2010/wordprocessingCanvas" xmlns:mc="http://schemas.openxmlformats.org/markup-compatibility/2006" xmlns:o="urn:schemas-microsoft-com:office:office" xmlns:r="http://schemas.openxmlformats.org/officeDocument/2006/relationships" xmlns:m="http://schemas.openxmlformats.org/officeDocument/2006/math" xmlns:v="urn:schemas-microsoft-com:vml" xmlns:wp14="http://schemas.microsoft.com/office/word/2010/wordprocessingDrawing" xmlns:wp="http://schemas.openxmlformats.org/drawingml/2006/wordprocessingDrawing" xmlns:w10="urn:schemas-microsoft-com:office:word" xmlns:w="http://schemas.openxmlformats.org/wordprocessingml/2006/main" xmlns:w14="http://schemas.microsoft.com/office/word/2010/wordml" xmlns:w15="http://schemas.microsoft.com/office/word/2012/wordml" xmlns:wpg="http://schemas.microsoft.com/office/word/2010/wordprocessingGroup" xmlns:wpi="http://schemas.microsoft.com/office/word/2010/wordprocessingInk" xmlns:wne="http://schemas.microsoft.com/office/word/2006/wordml" xmlns:wps="http://schemas.microsoft.com/office/word/2010/wordprocessingShape" mc:Ignorable="w14 w15 wp14">
   <w:footnote w:type="separator" w:id="-1">
     <w:p>
       <w:pPr>
@@ -1159,7 +1183,7 @@
 </file>
 
 <file path=word/styles.xml><?xml version="1.0" encoding="utf-8"?>
-<w:styles xmlns:mc="http://schemas.openxmlformats.org/markup-compatibility/2006" xmlns:r="http://schemas.openxmlformats.org/officeDocument/2006/relationships" xmlns:w="http://schemas.openxmlformats.org/wordprocessingml/2006/main" xmlns:w14="http://schemas.microsoft.com/office/word/2010/wordml" mc:Ignorable="w14">
+<w:styles xmlns:mc="http://schemas.openxmlformats.org/markup-compatibility/2006" xmlns:r="http://schemas.openxmlformats.org/officeDocument/2006/relationships" xmlns:w="http://schemas.openxmlformats.org/wordprocessingml/2006/main" xmlns:w14="http://schemas.microsoft.com/office/word/2010/wordml" xmlns:w15="http://schemas.microsoft.com/office/word/2012/wordml" mc:Ignorable="w14 w15">
   <w:docDefaults>
     <w:rPrDefault>
       <w:rPr>
@@ -1175,157 +1199,391 @@
       </w:pPr>
     </w:pPrDefault>
   </w:docDefaults>
-  <w:latentStyles w:defLockedState="0" w:defUIPriority="99" w:defSemiHidden="1" w:defUnhideWhenUsed="1" w:defQFormat="0" w:count="267">
-    <w:lsdException w:name="Normal" w:semiHidden="0" w:uiPriority="0" w:unhideWhenUsed="0" w:qFormat="1"/>
-    <w:lsdException w:name="heading 1" w:semiHidden="0" w:uiPriority="9" w:unhideWhenUsed="0" w:qFormat="1"/>
-    <w:lsdException w:name="heading 2" w:uiPriority="9" w:qFormat="1"/>
-    <w:lsdException w:name="heading 3" w:uiPriority="9" w:qFormat="1"/>
-    <w:lsdException w:name="heading 4" w:uiPriority="9" w:qFormat="1"/>
-    <w:lsdException w:name="heading 5" w:uiPriority="9" w:qFormat="1"/>
-    <w:lsdException w:name="heading 6" w:uiPriority="9" w:qFormat="1"/>
-    <w:lsdException w:name="heading 7" w:uiPriority="9" w:qFormat="1"/>
-    <w:lsdException w:name="heading 8" w:uiPriority="9" w:qFormat="1"/>
-    <w:lsdException w:name="heading 9" w:uiPriority="9" w:qFormat="1"/>
-    <w:lsdException w:name="toc 1" w:uiPriority="39"/>
-    <w:lsdException w:name="toc 2" w:uiPriority="39"/>
-    <w:lsdException w:name="toc 3" w:uiPriority="39"/>
-    <w:lsdException w:name="toc 4" w:uiPriority="39"/>
-    <w:lsdException w:name="toc 5" w:uiPriority="39"/>
-    <w:lsdException w:name="toc 6" w:uiPriority="39"/>
-    <w:lsdException w:name="toc 7" w:uiPriority="39"/>
-    <w:lsdException w:name="toc 8" w:uiPriority="39"/>
-    <w:lsdException w:name="toc 9" w:uiPriority="39"/>
-    <w:lsdException w:name="caption" w:uiPriority="35" w:qFormat="1"/>
-    <w:lsdException w:name="Title" w:semiHidden="0" w:uiPriority="10" w:unhideWhenUsed="0" w:qFormat="1"/>
-    <w:lsdException w:name="Default Paragraph Font" w:uiPriority="1"/>
-    <w:lsdException w:name="Subtitle" w:semiHidden="0" w:uiPriority="11" w:unhideWhenUsed="0" w:qFormat="1"/>
-    <w:lsdException w:name="Strong" w:semiHidden="0" w:uiPriority="22" w:unhideWhenUsed="0" w:qFormat="1"/>
-    <w:lsdException w:name="Emphasis" w:semiHidden="0" w:uiPriority="20" w:unhideWhenUsed="0" w:qFormat="1"/>
-    <w:lsdException w:name="Table Grid" w:semiHidden="0" w:uiPriority="39" w:unhideWhenUsed="0"/>
-    <w:lsdException w:name="Placeholder Text" w:unhideWhenUsed="0"/>
-    <w:lsdException w:name="No Spacing" w:semiHidden="0" w:uiPriority="1" w:unhideWhenUsed="0" w:qFormat="1"/>
-    <w:lsdException w:name="Light Shading" w:semiHidden="0" w:uiPriority="60" w:unhideWhenUsed="0"/>
-    <w:lsdException w:name="Light List" w:semiHidden="0" w:uiPriority="61" w:unhideWhenUsed="0"/>
-    <w:lsdException w:name="Light Grid" w:semiHidden="0" w:uiPriority="62" w:unhideWhenUsed="0"/>
-    <w:lsdException w:name="Medium Shading 1" w:semiHidden="0" w:uiPriority="63" w:unhideWhenUsed="0"/>
-    <w:lsdException w:name="Medium Shading 2" w:semiHidden="0" w:uiPriority="64" w:unhideWhenUsed="0"/>
-    <w:lsdException w:name="Medium List 1" w:semiHidden="0" w:uiPriority="65" w:unhideWhenUsed="0"/>
-    <w:lsdException w:name="Medium List 2" w:semiHidden="0" w:uiPriority="66" w:unhideWhenUsed="0"/>
-    <w:lsdException w:name="Medium Grid 1" w:semiHidden="0" w:uiPriority="67" w:unhideWhenUsed="0"/>
-    <w:lsdException w:name="Medium Grid 2" w:semiHidden="0" w:uiPriority="68" w:unhideWhenUsed="0"/>
-    <w:lsdException w:name="Medium Grid 3" w:semiHidden="0" w:uiPriority="69" w:unhideWhenUsed="0"/>
-    <w:lsdException w:name="Dark List" w:semiHidden="0" w:uiPriority="70" w:unhideWhenUsed="0"/>
-    <w:lsdException w:name="Colorful Shading" w:semiHidden="0" w:uiPriority="71" w:unhideWhenUsed="0"/>
-    <w:lsdException w:name="Colorful List" w:semiHidden="0" w:uiPriority="72" w:unhideWhenUsed="0"/>
-    <w:lsdException w:name="Colorful Grid" w:semiHidden="0" w:uiPriority="73" w:unhideWhenUsed="0"/>
-    <w:lsdException w:name="Light Shading Accent 1" w:semiHidden="0" w:uiPriority="60" w:unhideWhenUsed="0"/>
-    <w:lsdException w:name="Light List Accent 1" w:semiHidden="0" w:uiPriority="61" w:unhideWhenUsed="0"/>
-    <w:lsdException w:name="Light Grid Accent 1" w:semiHidden="0" w:uiPriority="62" w:unhideWhenUsed="0"/>
-    <w:lsdException w:name="Medium Shading 1 Accent 1" w:semiHidden="0" w:uiPriority="63" w:unhideWhenUsed="0"/>
-    <w:lsdException w:name="Medium Shading 2 Accent 1" w:semiHidden="0" w:uiPriority="64" w:unhideWhenUsed="0"/>
-    <w:lsdException w:name="Medium List 1 Accent 1" w:semiHidden="0" w:uiPriority="65" w:unhideWhenUsed="0"/>
-    <w:lsdException w:name="Revision" w:unhideWhenUsed="0"/>
-    <w:lsdException w:name="List Paragraph" w:semiHidden="0" w:uiPriority="34" w:unhideWhenUsed="0" w:qFormat="1"/>
-    <w:lsdException w:name="Quote" w:semiHidden="0" w:uiPriority="29" w:unhideWhenUsed="0" w:qFormat="1"/>
-    <w:lsdException w:name="Intense Quote" w:semiHidden="0" w:uiPriority="30" w:unhideWhenUsed="0" w:qFormat="1"/>
-    <w:lsdException w:name="Medium List 2 Accent 1" w:semiHidden="0" w:uiPriority="66" w:unhideWhenUsed="0"/>
-    <w:lsdException w:name="Medium Grid 1 Accent 1" w:semiHidden="0" w:uiPriority="67" w:unhideWhenUsed="0"/>
-    <w:lsdException w:name="Medium Grid 2 Accent 1" w:semiHidden="0" w:uiPriority="68" w:unhideWhenUsed="0"/>
-    <w:lsdException w:name="Medium Grid 3 Accent 1" w:semiHidden="0" w:uiPriority="69" w:unhideWhenUsed="0"/>
-    <w:lsdException w:name="Dark List Accent 1" w:semiHidden="0" w:uiPriority="70" w:unhideWhenUsed="0"/>
-    <w:lsdException w:name="Colorful Shading Accent 1" w:semiHidden="0" w:uiPriority="71" w:unhideWhenUsed="0"/>
-    <w:lsdException w:name="Colorful List Accent 1" w:semiHidden="0" w:uiPriority="72" w:unhideWhenUsed="0"/>
-    <w:lsdException w:name="Colorful Grid Accent 1" w:semiHidden="0" w:uiPriority="73" w:unhideWhenUsed="0"/>
-    <w:lsdException w:name="Light Shading Accent 2" w:semiHidden="0" w:uiPriority="60" w:unhideWhenUsed="0"/>
-    <w:lsdException w:name="Light List Accent 2" w:semiHidden="0" w:uiPriority="61" w:unhideWhenUsed="0"/>
-    <w:lsdException w:name="Light Grid Accent 2" w:semiHidden="0" w:uiPriority="62" w:unhideWhenUsed="0"/>
-    <w:lsdException w:name="Medium Shading 1 Accent 2" w:semiHidden="0" w:uiPriority="63" w:unhideWhenUsed="0"/>
-    <w:lsdException w:name="Medium Shading 2 Accent 2" w:semiHidden="0" w:uiPriority="64" w:unhideWhenUsed="0"/>
-    <w:lsdException w:name="Medium List 1 Accent 2" w:semiHidden="0" w:uiPriority="65" w:unhideWhenUsed="0"/>
-    <w:lsdException w:name="Medium List 2 Accent 2" w:semiHidden="0" w:uiPriority="66" w:unhideWhenUsed="0"/>
-    <w:lsdException w:name="Medium Grid 1 Accent 2" w:semiHidden="0" w:uiPriority="67" w:unhideWhenUsed="0"/>
-    <w:lsdException w:name="Medium Grid 2 Accent 2" w:semiHidden="0" w:uiPriority="68" w:unhideWhenUsed="0"/>
-    <w:lsdException w:name="Medium Grid 3 Accent 2" w:semiHidden="0" w:uiPriority="69" w:unhideWhenUsed="0"/>
-    <w:lsdException w:name="Dark List Accent 2" w:semiHidden="0" w:uiPriority="70" w:unhideWhenUsed="0"/>
-    <w:lsdException w:name="Colorful Shading Accent 2" w:semiHidden="0" w:uiPriority="71" w:unhideWhenUsed="0"/>
-    <w:lsdException w:name="Colorful List Accent 2" w:semiHidden="0" w:uiPriority="72" w:unhideWhenUsed="0"/>
-    <w:lsdException w:name="Colorful Grid Accent 2" w:semiHidden="0" w:uiPriority="73" w:unhideWhenUsed="0"/>
-    <w:lsdException w:name="Light Shading Accent 3" w:semiHidden="0" w:uiPriority="60" w:unhideWhenUsed="0"/>
-    <w:lsdException w:name="Light List Accent 3" w:semiHidden="0" w:uiPriority="61" w:unhideWhenUsed="0"/>
-    <w:lsdException w:name="Light Grid Accent 3" w:semiHidden="0" w:uiPriority="62" w:unhideWhenUsed="0"/>
-    <w:lsdException w:name="Medium Shading 1 Accent 3" w:semiHidden="0" w:uiPriority="63" w:unhideWhenUsed="0"/>
-    <w:lsdException w:name="Medium Shading 2 Accent 3" w:semiHidden="0" w:uiPriority="64" w:unhideWhenUsed="0"/>
-    <w:lsdException w:name="Medium List 1 Accent 3" w:semiHidden="0" w:uiPriority="65" w:unhideWhenUsed="0"/>
-    <w:lsdException w:name="Medium List 2 Accent 3" w:semiHidden="0" w:uiPriority="66" w:unhideWhenUsed="0"/>
-    <w:lsdException w:name="Medium Grid 1 Accent 3" w:semiHidden="0" w:uiPriority="67" w:unhideWhenUsed="0"/>
-    <w:lsdException w:name="Medium Grid 2 Accent 3" w:semiHidden="0" w:uiPriority="68" w:unhideWhenUsed="0"/>
-    <w:lsdException w:name="Medium Grid 3 Accent 3" w:semiHidden="0" w:uiPriority="69" w:unhideWhenUsed="0"/>
-    <w:lsdException w:name="Dark List Accent 3" w:semiHidden="0" w:uiPriority="70" w:unhideWhenUsed="0"/>
-    <w:lsdException w:name="Colorful Shading Accent 3" w:semiHidden="0" w:uiPriority="71" w:unhideWhenUsed="0"/>
-    <w:lsdException w:name="Colorful List Accent 3" w:semiHidden="0" w:uiPriority="72" w:unhideWhenUsed="0"/>
-    <w:lsdException w:name="Colorful Grid Accent 3" w:semiHidden="0" w:uiPriority="73" w:unhideWhenUsed="0"/>
-    <w:lsdException w:name="Light Shading Accent 4" w:semiHidden="0" w:uiPriority="60" w:unhideWhenUsed="0"/>
-    <w:lsdException w:name="Light List Accent 4" w:semiHidden="0" w:uiPriority="61" w:unhideWhenUsed="0"/>
-    <w:lsdException w:name="Light Grid Accent 4" w:semiHidden="0" w:uiPriority="62" w:unhideWhenUsed="0"/>
-    <w:lsdException w:name="Medium Shading 1 Accent 4" w:semiHidden="0" w:uiPriority="63" w:unhideWhenUsed="0"/>
-    <w:lsdException w:name="Medium Shading 2 Accent 4" w:semiHidden="0" w:uiPriority="64" w:unhideWhenUsed="0"/>
-    <w:lsdException w:name="Medium List 1 Accent 4" w:semiHidden="0" w:uiPriority="65" w:unhideWhenUsed="0"/>
-    <w:lsdException w:name="Medium List 2 Accent 4" w:semiHidden="0" w:uiPriority="66" w:unhideWhenUsed="0"/>
-    <w:lsdException w:name="Medium Grid 1 Accent 4" w:semiHidden="0" w:uiPriority="67" w:unhideWhenUsed="0"/>
-    <w:lsdException w:name="Medium Grid 2 Accent 4" w:semiHidden="0" w:uiPriority="68" w:unhideWhenUsed="0"/>
-    <w:lsdException w:name="Medium Grid 3 Accent 4" w:semiHidden="0" w:uiPriority="69" w:unhideWhenUsed="0"/>
-    <w:lsdException w:name="Dark List Accent 4" w:semiHidden="0" w:uiPriority="70" w:unhideWhenUsed="0"/>
-    <w:lsdException w:name="Colorful Shading Accent 4" w:semiHidden="0" w:uiPriority="71" w:unhideWhenUsed="0"/>
-    <w:lsdException w:name="Colorful List Accent 4" w:semiHidden="0" w:uiPriority="72" w:unhideWhenUsed="0"/>
-    <w:lsdException w:name="Colorful Grid Accent 4" w:semiHidden="0" w:uiPriority="73" w:unhideWhenUsed="0"/>
-    <w:lsdException w:name="Light Shading Accent 5" w:semiHidden="0" w:uiPriority="60" w:unhideWhenUsed="0"/>
-    <w:lsdException w:name="Light List Accent 5" w:semiHidden="0" w:uiPriority="61" w:unhideWhenUsed="0"/>
-    <w:lsdException w:name="Light Grid Accent 5" w:semiHidden="0" w:uiPriority="62" w:unhideWhenUsed="0"/>
-    <w:lsdException w:name="Medium Shading 1 Accent 5" w:semiHidden="0" w:uiPriority="63" w:unhideWhenUsed="0"/>
-    <w:lsdException w:name="Medium Shading 2 Accent 5" w:semiHidden="0" w:uiPriority="64" w:unhideWhenUsed="0"/>
-    <w:lsdException w:name="Medium List 1 Accent 5" w:semiHidden="0" w:uiPriority="65" w:unhideWhenUsed="0"/>
-    <w:lsdException w:name="Medium List 2 Accent 5" w:semiHidden="0" w:uiPriority="66" w:unhideWhenUsed="0"/>
-    <w:lsdException w:name="Medium Grid 1 Accent 5" w:semiHidden="0" w:uiPriority="67" w:unhideWhenUsed="0"/>
-    <w:lsdException w:name="Medium Grid 2 Accent 5" w:semiHidden="0" w:uiPriority="68" w:unhideWhenUsed="0"/>
-    <w:lsdException w:name="Medium Grid 3 Accent 5" w:semiHidden="0" w:uiPriority="69" w:unhideWhenUsed="0"/>
-    <w:lsdException w:name="Dark List Accent 5" w:semiHidden="0" w:uiPriority="70" w:unhideWhenUsed="0"/>
-    <w:lsdException w:name="Colorful Shading Accent 5" w:semiHidden="0" w:uiPriority="71" w:unhideWhenUsed="0"/>
-    <w:lsdException w:name="Colorful List Accent 5" w:semiHidden="0" w:uiPriority="72" w:unhideWhenUsed="0"/>
-    <w:lsdException w:name="Colorful Grid Accent 5" w:semiHidden="0" w:uiPriority="73" w:unhideWhenUsed="0"/>
-    <w:lsdException w:name="Light Shading Accent 6" w:semiHidden="0" w:uiPriority="60" w:unhideWhenUsed="0"/>
-    <w:lsdException w:name="Light List Accent 6" w:semiHidden="0" w:uiPriority="61" w:unhideWhenUsed="0"/>
-    <w:lsdException w:name="Light Grid Accent 6" w:semiHidden="0" w:uiPriority="62" w:unhideWhenUsed="0"/>
-    <w:lsdException w:name="Medium Shading 1 Accent 6" w:semiHidden="0" w:uiPriority="63" w:unhideWhenUsed="0"/>
-    <w:lsdException w:name="Medium Shading 2 Accent 6" w:semiHidden="0" w:uiPriority="64" w:unhideWhenUsed="0"/>
-    <w:lsdException w:name="Medium List 1 Accent 6" w:semiHidden="0" w:uiPriority="65" w:unhideWhenUsed="0"/>
-    <w:lsdException w:name="Medium List 2 Accent 6" w:semiHidden="0" w:uiPriority="66" w:unhideWhenUsed="0"/>
-    <w:lsdException w:name="Medium Grid 1 Accent 6" w:semiHidden="0" w:uiPriority="67" w:unhideWhenUsed="0"/>
-    <w:lsdException w:name="Medium Grid 2 Accent 6" w:semiHidden="0" w:uiPriority="68" w:unhideWhenUsed="0"/>
-    <w:lsdException w:name="Medium Grid 3 Accent 6" w:semiHidden="0" w:uiPriority="69" w:unhideWhenUsed="0"/>
-    <w:lsdException w:name="Dark List Accent 6" w:semiHidden="0" w:uiPriority="70" w:unhideWhenUsed="0"/>
-    <w:lsdException w:name="Colorful Shading Accent 6" w:semiHidden="0" w:uiPriority="71" w:unhideWhenUsed="0"/>
-    <w:lsdException w:name="Colorful List Accent 6" w:semiHidden="0" w:uiPriority="72" w:unhideWhenUsed="0"/>
-    <w:lsdException w:name="Colorful Grid Accent 6" w:semiHidden="0" w:uiPriority="73" w:unhideWhenUsed="0"/>
-    <w:lsdException w:name="Subtle Emphasis" w:semiHidden="0" w:uiPriority="19" w:unhideWhenUsed="0" w:qFormat="1"/>
-    <w:lsdException w:name="Intense Emphasis" w:semiHidden="0" w:uiPriority="21" w:unhideWhenUsed="0" w:qFormat="1"/>
-    <w:lsdException w:name="Subtle Reference" w:semiHidden="0" w:uiPriority="31" w:unhideWhenUsed="0" w:qFormat="1"/>
-    <w:lsdException w:name="Intense Reference" w:semiHidden="0" w:uiPriority="32" w:unhideWhenUsed="0" w:qFormat="1"/>
-    <w:lsdException w:name="Book Title" w:semiHidden="0" w:uiPriority="33" w:unhideWhenUsed="0" w:qFormat="1"/>
-    <w:lsdException w:name="Bibliography" w:uiPriority="37"/>
-    <w:lsdException w:name="TOC Heading" w:uiPriority="39" w:qFormat="1"/>
+  <w:latentStyles w:defLockedState="0" w:defUIPriority="99" w:defSemiHidden="0" w:defUnhideWhenUsed="0" w:defQFormat="0" w:count="371">
+    <w:lsdException w:name="Normal" w:uiPriority="0" w:qFormat="1"/>
+    <w:lsdException w:name="heading 1" w:uiPriority="9" w:qFormat="1"/>
+    <w:lsdException w:name="heading 2" w:semiHidden="1" w:uiPriority="9" w:unhideWhenUsed="1" w:qFormat="1"/>
+    <w:lsdException w:name="heading 3" w:semiHidden="1" w:uiPriority="9" w:unhideWhenUsed="1" w:qFormat="1"/>
+    <w:lsdException w:name="heading 4" w:semiHidden="1" w:uiPriority="9" w:unhideWhenUsed="1" w:qFormat="1"/>
+    <w:lsdException w:name="heading 5" w:semiHidden="1" w:uiPriority="9" w:unhideWhenUsed="1" w:qFormat="1"/>
+    <w:lsdException w:name="heading 6" w:semiHidden="1" w:uiPriority="9" w:unhideWhenUsed="1" w:qFormat="1"/>
+    <w:lsdException w:name="heading 7" w:semiHidden="1" w:uiPriority="9" w:unhideWhenUsed="1" w:qFormat="1"/>
+    <w:lsdException w:name="heading 8" w:semiHidden="1" w:uiPriority="9" w:unhideWhenUsed="1" w:qFormat="1"/>
+    <w:lsdException w:name="heading 9" w:semiHidden="1" w:uiPriority="9" w:unhideWhenUsed="1" w:qFormat="1"/>
+    <w:lsdException w:name="index 1" w:semiHidden="1" w:unhideWhenUsed="1"/>
+    <w:lsdException w:name="index 2" w:semiHidden="1" w:unhideWhenUsed="1"/>
+    <w:lsdException w:name="index 3" w:semiHidden="1" w:unhideWhenUsed="1"/>
+    <w:lsdException w:name="index 4" w:semiHidden="1" w:unhideWhenUsed="1"/>
+    <w:lsdException w:name="index 5" w:semiHidden="1" w:unhideWhenUsed="1"/>
+    <w:lsdException w:name="index 6" w:semiHidden="1" w:unhideWhenUsed="1"/>
+    <w:lsdException w:name="index 7" w:semiHidden="1" w:unhideWhenUsed="1"/>
+    <w:lsdException w:name="index 8" w:semiHidden="1" w:unhideWhenUsed="1"/>
+    <w:lsdException w:name="index 9" w:semiHidden="1" w:unhideWhenUsed="1"/>
+    <w:lsdException w:name="toc 1" w:semiHidden="1" w:uiPriority="39" w:unhideWhenUsed="1"/>
+    <w:lsdException w:name="toc 2" w:semiHidden="1" w:uiPriority="39" w:unhideWhenUsed="1"/>
+    <w:lsdException w:name="toc 3" w:semiHidden="1" w:uiPriority="39" w:unhideWhenUsed="1"/>
+    <w:lsdException w:name="toc 4" w:semiHidden="1" w:uiPriority="39" w:unhideWhenUsed="1"/>
+    <w:lsdException w:name="toc 5" w:semiHidden="1" w:uiPriority="39" w:unhideWhenUsed="1"/>
+    <w:lsdException w:name="toc 6" w:semiHidden="1" w:uiPriority="39" w:unhideWhenUsed="1"/>
+    <w:lsdException w:name="toc 7" w:semiHidden="1" w:uiPriority="39" w:unhideWhenUsed="1"/>
+    <w:lsdException w:name="toc 8" w:semiHidden="1" w:uiPriority="39" w:unhideWhenUsed="1"/>
+    <w:lsdException w:name="toc 9" w:semiHidden="1" w:uiPriority="39" w:unhideWhenUsed="1"/>
+    <w:lsdException w:name="Normal Indent" w:semiHidden="1" w:unhideWhenUsed="1"/>
+    <w:lsdException w:name="footnote text" w:semiHidden="1" w:unhideWhenUsed="1"/>
+    <w:lsdException w:name="annotation text" w:semiHidden="1" w:unhideWhenUsed="1"/>
+    <w:lsdException w:name="header" w:semiHidden="1" w:unhideWhenUsed="1"/>
+    <w:lsdException w:name="footer" w:semiHidden="1" w:unhideWhenUsed="1"/>
+    <w:lsdException w:name="index heading" w:semiHidden="1" w:unhideWhenUsed="1"/>
+    <w:lsdException w:name="caption" w:semiHidden="1" w:uiPriority="35" w:unhideWhenUsed="1" w:qFormat="1"/>
+    <w:lsdException w:name="table of figures" w:semiHidden="1" w:unhideWhenUsed="1"/>
+    <w:lsdException w:name="envelope address" w:semiHidden="1" w:unhideWhenUsed="1"/>
+    <w:lsdException w:name="envelope return" w:semiHidden="1" w:unhideWhenUsed="1"/>
+    <w:lsdException w:name="footnote reference" w:semiHidden="1" w:unhideWhenUsed="1"/>
+    <w:lsdException w:name="annotation reference" w:semiHidden="1" w:unhideWhenUsed="1"/>
+    <w:lsdException w:name="line number" w:semiHidden="1" w:unhideWhenUsed="1"/>
+    <w:lsdException w:name="page number" w:semiHidden="1" w:unhideWhenUsed="1"/>
+    <w:lsdException w:name="endnote reference" w:semiHidden="1" w:unhideWhenUsed="1"/>
+    <w:lsdException w:name="endnote text" w:semiHidden="1" w:unhideWhenUsed="1"/>
+    <w:lsdException w:name="table of authorities" w:semiHidden="1" w:unhideWhenUsed="1"/>
+    <w:lsdException w:name="macro" w:semiHidden="1" w:unhideWhenUsed="1"/>
+    <w:lsdException w:name="toa heading" w:semiHidden="1" w:unhideWhenUsed="1"/>
+    <w:lsdException w:name="List" w:semiHidden="1" w:unhideWhenUsed="1"/>
+    <w:lsdException w:name="List Bullet" w:semiHidden="1" w:unhideWhenUsed="1"/>
+    <w:lsdException w:name="List Number" w:semiHidden="1" w:unhideWhenUsed="1"/>
+    <w:lsdException w:name="List 2" w:semiHidden="1" w:unhideWhenUsed="1"/>
+    <w:lsdException w:name="List 3" w:semiHidden="1" w:unhideWhenUsed="1"/>
+    <w:lsdException w:name="List 4" w:semiHidden="1" w:unhideWhenUsed="1"/>
+    <w:lsdException w:name="List 5" w:semiHidden="1" w:unhideWhenUsed="1"/>
+    <w:lsdException w:name="List Bullet 2" w:semiHidden="1" w:unhideWhenUsed="1"/>
+    <w:lsdException w:name="List Bullet 3" w:semiHidden="1" w:unhideWhenUsed="1"/>
+    <w:lsdException w:name="List Bullet 4" w:semiHidden="1" w:unhideWhenUsed="1"/>
+    <w:lsdException w:name="List Bullet 5" w:semiHidden="1" w:unhideWhenUsed="1"/>
+    <w:lsdException w:name="List Number 2" w:semiHidden="1" w:unhideWhenUsed="1"/>
+    <w:lsdException w:name="List Number 3" w:semiHidden="1" w:unhideWhenUsed="1"/>
+    <w:lsdException w:name="List Number 4" w:semiHidden="1" w:unhideWhenUsed="1"/>
+    <w:lsdException w:name="List Number 5" w:semiHidden="1" w:unhideWhenUsed="1"/>
+    <w:lsdException w:name="Title" w:uiPriority="10" w:qFormat="1"/>
+    <w:lsdException w:name="Closing" w:semiHidden="1" w:unhideWhenUsed="1"/>
+    <w:lsdException w:name="Signature" w:semiHidden="1" w:unhideWhenUsed="1"/>
+    <w:lsdException w:name="Default Paragraph Font" w:semiHidden="1" w:uiPriority="1" w:unhideWhenUsed="1"/>
+    <w:lsdException w:name="Body Text" w:semiHidden="1" w:unhideWhenUsed="1"/>
+    <w:lsdException w:name="Body Text Indent" w:semiHidden="1" w:unhideWhenUsed="1"/>
+    <w:lsdException w:name="List Continue" w:semiHidden="1" w:unhideWhenUsed="1"/>
+    <w:lsdException w:name="List Continue 2" w:semiHidden="1" w:unhideWhenUsed="1"/>
+    <w:lsdException w:name="List Continue 3" w:semiHidden="1" w:unhideWhenUsed="1"/>
+    <w:lsdException w:name="List Continue 4" w:semiHidden="1" w:unhideWhenUsed="1"/>
+    <w:lsdException w:name="List Continue 5" w:semiHidden="1" w:unhideWhenUsed="1"/>
+    <w:lsdException w:name="Message Header" w:semiHidden="1" w:unhideWhenUsed="1"/>
+    <w:lsdException w:name="Subtitle" w:uiPriority="11" w:qFormat="1"/>
+    <w:lsdException w:name="Salutation" w:semiHidden="1" w:unhideWhenUsed="1"/>
+    <w:lsdException w:name="Date" w:semiHidden="1" w:unhideWhenUsed="1"/>
+    <w:lsdException w:name="Body Text First Indent" w:semiHidden="1" w:unhideWhenUsed="1"/>
+    <w:lsdException w:name="Body Text First Indent 2" w:semiHidden="1" w:unhideWhenUsed="1"/>
+    <w:lsdException w:name="Note Heading" w:semiHidden="1" w:unhideWhenUsed="1"/>
+    <w:lsdException w:name="Body Text 2" w:semiHidden="1" w:unhideWhenUsed="1"/>
+    <w:lsdException w:name="Body Text 3" w:semiHidden="1" w:unhideWhenUsed="1"/>
+    <w:lsdException w:name="Body Text Indent 2" w:semiHidden="1" w:unhideWhenUsed="1"/>
+    <w:lsdException w:name="Body Text Indent 3" w:semiHidden="1" w:unhideWhenUsed="1"/>
+    <w:lsdException w:name="Block Text" w:semiHidden="1" w:unhideWhenUsed="1"/>
+    <w:lsdException w:name="Hyperlink" w:semiHidden="1" w:unhideWhenUsed="1"/>
+    <w:lsdException w:name="FollowedHyperlink" w:semiHidden="1" w:unhideWhenUsed="1"/>
+    <w:lsdException w:name="Strong" w:uiPriority="22" w:qFormat="1"/>
+    <w:lsdException w:name="Emphasis" w:uiPriority="20" w:qFormat="1"/>
+    <w:lsdException w:name="Document Map" w:semiHidden="1" w:unhideWhenUsed="1"/>
+    <w:lsdException w:name="Plain Text" w:semiHidden="1" w:unhideWhenUsed="1"/>
+    <w:lsdException w:name="E-mail Signature" w:semiHidden="1" w:unhideWhenUsed="1"/>
+    <w:lsdException w:name="HTML Top of Form" w:semiHidden="1" w:unhideWhenUsed="1"/>
+    <w:lsdException w:name="HTML Bottom of Form" w:semiHidden="1" w:unhideWhenUsed="1"/>
+    <w:lsdException w:name="Normal (Web)" w:semiHidden="1" w:unhideWhenUsed="1"/>
+    <w:lsdException w:name="HTML Acronym" w:semiHidden="1" w:unhideWhenUsed="1"/>
+    <w:lsdException w:name="HTML Address" w:semiHidden="1" w:unhideWhenUsed="1"/>
+    <w:lsdException w:name="HTML Cite" w:semiHidden="1" w:unhideWhenUsed="1"/>
+    <w:lsdException w:name="HTML Code" w:semiHidden="1" w:unhideWhenUsed="1"/>
+    <w:lsdException w:name="HTML Definition" w:semiHidden="1" w:unhideWhenUsed="1"/>
+    <w:lsdException w:name="HTML Keyboard" w:semiHidden="1" w:unhideWhenUsed="1"/>
+    <w:lsdException w:name="HTML Preformatted" w:semiHidden="1" w:unhideWhenUsed="1"/>
+    <w:lsdException w:name="HTML Sample" w:semiHidden="1" w:unhideWhenUsed="1"/>
+    <w:lsdException w:name="HTML Typewriter" w:semiHidden="1" w:unhideWhenUsed="1"/>
+    <w:lsdException w:name="HTML Variable" w:semiHidden="1" w:unhideWhenUsed="1"/>
+    <w:lsdException w:name="Normal Table" w:semiHidden="1" w:unhideWhenUsed="1"/>
+    <w:lsdException w:name="annotation subject" w:semiHidden="1" w:unhideWhenUsed="1"/>
+    <w:lsdException w:name="No List" w:semiHidden="1" w:unhideWhenUsed="1"/>
+    <w:lsdException w:name="Outline List 1" w:semiHidden="1" w:unhideWhenUsed="1"/>
+    <w:lsdException w:name="Outline List 2" w:semiHidden="1" w:unhideWhenUsed="1"/>
+    <w:lsdException w:name="Outline List 3" w:semiHidden="1" w:unhideWhenUsed="1"/>
+    <w:lsdException w:name="Table Simple 1" w:semiHidden="1" w:unhideWhenUsed="1"/>
+    <w:lsdException w:name="Table Simple 2" w:semiHidden="1" w:unhideWhenUsed="1"/>
+    <w:lsdException w:name="Table Simple 3" w:semiHidden="1" w:unhideWhenUsed="1"/>
+    <w:lsdException w:name="Table Classic 1" w:semiHidden="1" w:unhideWhenUsed="1"/>
+    <w:lsdException w:name="Table Classic 2" w:semiHidden="1" w:unhideWhenUsed="1"/>
+    <w:lsdException w:name="Table Classic 3" w:semiHidden="1" w:unhideWhenUsed="1"/>
+    <w:lsdException w:name="Table Classic 4" w:semiHidden="1" w:unhideWhenUsed="1"/>
+    <w:lsdException w:name="Table Colorful 1" w:semiHidden="1" w:unhideWhenUsed="1"/>
+    <w:lsdException w:name="Table Colorful 2" w:semiHidden="1" w:unhideWhenUsed="1"/>
+    <w:lsdException w:name="Table Colorful 3" w:semiHidden="1" w:unhideWhenUsed="1"/>
+    <w:lsdException w:name="Table Columns 1" w:semiHidden="1" w:unhideWhenUsed="1"/>
+    <w:lsdException w:name="Table Columns 2" w:semiHidden="1" w:unhideWhenUsed="1"/>
+    <w:lsdException w:name="Table Columns 3" w:semiHidden="1" w:unhideWhenUsed="1"/>
+    <w:lsdException w:name="Table Columns 4" w:semiHidden="1" w:unhideWhenUsed="1"/>
+    <w:lsdException w:name="Table Columns 5" w:semiHidden="1" w:unhideWhenUsed="1"/>
+    <w:lsdException w:name="Table Grid 1" w:semiHidden="1" w:unhideWhenUsed="1"/>
+    <w:lsdException w:name="Table Grid 2" w:semiHidden="1" w:unhideWhenUsed="1"/>
+    <w:lsdException w:name="Table Grid 3" w:semiHidden="1" w:unhideWhenUsed="1"/>
+    <w:lsdException w:name="Table Grid 4" w:semiHidden="1" w:unhideWhenUsed="1"/>
+    <w:lsdException w:name="Table Grid 5" w:semiHidden="1" w:unhideWhenUsed="1"/>
+    <w:lsdException w:name="Table Grid 6" w:semiHidden="1" w:unhideWhenUsed="1"/>
+    <w:lsdException w:name="Table Grid 7" w:semiHidden="1" w:unhideWhenUsed="1"/>
+    <w:lsdException w:name="Table Grid 8" w:semiHidden="1" w:unhideWhenUsed="1"/>
+    <w:lsdException w:name="Table List 1" w:semiHidden="1" w:unhideWhenUsed="1"/>
+    <w:lsdException w:name="Table List 2" w:semiHidden="1" w:unhideWhenUsed="1"/>
+    <w:lsdException w:name="Table List 3" w:semiHidden="1" w:unhideWhenUsed="1"/>
+    <w:lsdException w:name="Table List 4" w:semiHidden="1" w:unhideWhenUsed="1"/>
+    <w:lsdException w:name="Table List 5" w:semiHidden="1" w:unhideWhenUsed="1"/>
+    <w:lsdException w:name="Table List 6" w:semiHidden="1" w:unhideWhenUsed="1"/>
+    <w:lsdException w:name="Table List 7" w:semiHidden="1" w:unhideWhenUsed="1"/>
+    <w:lsdException w:name="Table List 8" w:semiHidden="1" w:unhideWhenUsed="1"/>
+    <w:lsdException w:name="Table 3D effects 1" w:semiHidden="1" w:unhideWhenUsed="1"/>
+    <w:lsdException w:name="Table 3D effects 2" w:semiHidden="1" w:unhideWhenUsed="1"/>
+    <w:lsdException w:name="Table 3D effects 3" w:semiHidden="1" w:unhideWhenUsed="1"/>
+    <w:lsdException w:name="Table Contemporary" w:semiHidden="1" w:unhideWhenUsed="1"/>
+    <w:lsdException w:name="Table Elegant" w:semiHidden="1" w:unhideWhenUsed="1"/>
+    <w:lsdException w:name="Table Professional" w:semiHidden="1" w:unhideWhenUsed="1"/>
+    <w:lsdException w:name="Table Subtle 1" w:semiHidden="1" w:unhideWhenUsed="1"/>
+    <w:lsdException w:name="Table Subtle 2" w:semiHidden="1" w:unhideWhenUsed="1"/>
+    <w:lsdException w:name="Table Web 1" w:semiHidden="1" w:unhideWhenUsed="1"/>
+    <w:lsdException w:name="Table Web 2" w:semiHidden="1" w:unhideWhenUsed="1"/>
+    <w:lsdException w:name="Table Web 3" w:semiHidden="1" w:unhideWhenUsed="1"/>
+    <w:lsdException w:name="Balloon Text" w:semiHidden="1" w:unhideWhenUsed="1"/>
+    <w:lsdException w:name="Table Grid" w:uiPriority="39"/>
+    <w:lsdException w:name="Table Theme" w:semiHidden="1" w:unhideWhenUsed="1"/>
+    <w:lsdException w:name="Placeholder Text" w:semiHidden="1"/>
+    <w:lsdException w:name="No Spacing" w:uiPriority="1" w:qFormat="1"/>
+    <w:lsdException w:name="Light Shading" w:uiPriority="60"/>
+    <w:lsdException w:name="Light List" w:uiPriority="61"/>
+    <w:lsdException w:name="Light Grid" w:uiPriority="62"/>
+    <w:lsdException w:name="Medium Shading 1" w:uiPriority="63"/>
+    <w:lsdException w:name="Medium Shading 2" w:uiPriority="64"/>
+    <w:lsdException w:name="Medium List 1" w:uiPriority="65"/>
+    <w:lsdException w:name="Medium List 2" w:uiPriority="66"/>
+    <w:lsdException w:name="Medium Grid 1" w:uiPriority="67"/>
+    <w:lsdException w:name="Medium Grid 2" w:uiPriority="68"/>
+    <w:lsdException w:name="Medium Grid 3" w:uiPriority="69"/>
+    <w:lsdException w:name="Dark List" w:uiPriority="70"/>
+    <w:lsdException w:name="Colorful Shading" w:uiPriority="71"/>
+    <w:lsdException w:name="Colorful List" w:uiPriority="72"/>
+    <w:lsdException w:name="Colorful Grid" w:uiPriority="73"/>
+    <w:lsdException w:name="Light Shading Accent 1" w:uiPriority="60"/>
+    <w:lsdException w:name="Light List Accent 1" w:uiPriority="61"/>
+    <w:lsdException w:name="Light Grid Accent 1" w:uiPriority="62"/>
+    <w:lsdException w:name="Medium Shading 1 Accent 1" w:uiPriority="63"/>
+    <w:lsdException w:name="Medium Shading 2 Accent 1" w:uiPriority="64"/>
+    <w:lsdException w:name="Medium List 1 Accent 1" w:uiPriority="65"/>
+    <w:lsdException w:name="Revision" w:semiHidden="1"/>
+    <w:lsdException w:name="List Paragraph" w:uiPriority="34" w:qFormat="1"/>
+    <w:lsdException w:name="Quote" w:uiPriority="29" w:qFormat="1"/>
+    <w:lsdException w:name="Intense Quote" w:uiPriority="30" w:qFormat="1"/>
+    <w:lsdException w:name="Medium List 2 Accent 1" w:uiPriority="66"/>
+    <w:lsdException w:name="Medium Grid 1 Accent 1" w:uiPriority="67"/>
+    <w:lsdException w:name="Medium Grid 2 Accent 1" w:uiPriority="68"/>
+    <w:lsdException w:name="Medium Grid 3 Accent 1" w:uiPriority="69"/>
+    <w:lsdException w:name="Dark List Accent 1" w:uiPriority="70"/>
+    <w:lsdException w:name="Colorful Shading Accent 1" w:uiPriority="71"/>
+    <w:lsdException w:name="Colorful List Accent 1" w:uiPriority="72"/>
+    <w:lsdException w:name="Colorful Grid Accent 1" w:uiPriority="73"/>
+    <w:lsdException w:name="Light Shading Accent 2" w:uiPriority="60"/>
+    <w:lsdException w:name="Light List Accent 2" w:uiPriority="61"/>
+    <w:lsdException w:name="Light Grid Accent 2" w:uiPriority="62"/>
+    <w:lsdException w:name="Medium Shading 1 Accent 2" w:uiPriority="63"/>
+    <w:lsdException w:name="Medium Shading 2 Accent 2" w:uiPriority="64"/>
+    <w:lsdException w:name="Medium List 1 Accent 2" w:uiPriority="65"/>
+    <w:lsdException w:name="Medium List 2 Accent 2" w:uiPriority="66"/>
+    <w:lsdException w:name="Medium Grid 1 Accent 2" w:uiPriority="67"/>
+    <w:lsdException w:name="Medium Grid 2 Accent 2" w:uiPriority="68"/>
+    <w:lsdException w:name="Medium Grid 3 Accent 2" w:uiPriority="69"/>
+    <w:lsdException w:name="Dark List Accent 2" w:uiPriority="70"/>
+    <w:lsdException w:name="Colorful Shading Accent 2" w:uiPriority="71"/>
+    <w:lsdException w:name="Colorful List Accent 2" w:uiPriority="72"/>
+    <w:lsdException w:name="Colorful Grid Accent 2" w:uiPriority="73"/>
+    <w:lsdException w:name="Light Shading Accent 3" w:uiPriority="60"/>
+    <w:lsdException w:name="Light List Accent 3" w:uiPriority="61"/>
+    <w:lsdException w:name="Light Grid Accent 3" w:uiPriority="62"/>
+    <w:lsdException w:name="Medium Shading 1 Accent 3" w:uiPriority="63"/>
+    <w:lsdException w:name="Medium Shading 2 Accent 3" w:uiPriority="64"/>
+    <w:lsdException w:name="Medium List 1 Accent 3" w:uiPriority="65"/>
+    <w:lsdException w:name="Medium List 2 Accent 3" w:uiPriority="66"/>
+    <w:lsdException w:name="Medium Grid 1 Accent 3" w:uiPriority="67"/>
+    <w:lsdException w:name="Medium Grid 2 Accent 3" w:uiPriority="68"/>
+    <w:lsdException w:name="Medium Grid 3 Accent 3" w:uiPriority="69"/>
+    <w:lsdException w:name="Dark List Accent 3" w:uiPriority="70"/>
+    <w:lsdException w:name="Colorful Shading Accent 3" w:uiPriority="71"/>
+    <w:lsdException w:name="Colorful List Accent 3" w:uiPriority="72"/>
+    <w:lsdException w:name="Colorful Grid Accent 3" w:uiPriority="73"/>
+    <w:lsdException w:name="Light Shading Accent 4" w:uiPriority="60"/>
+    <w:lsdException w:name="Light List Accent 4" w:uiPriority="61"/>
+    <w:lsdException w:name="Light Grid Accent 4" w:uiPriority="62"/>
+    <w:lsdException w:name="Medium Shading 1 Accent 4" w:uiPriority="63"/>
+    <w:lsdException w:name="Medium Shading 2 Accent 4" w:uiPriority="64"/>
+    <w:lsdException w:name="Medium List 1 Accent 4" w:uiPriority="65"/>
+    <w:lsdException w:name="Medium List 2 Accent 4" w:uiPriority="66"/>
+    <w:lsdException w:name="Medium Grid 1 Accent 4" w:uiPriority="67"/>
+    <w:lsdException w:name="Medium Grid 2 Accent 4" w:uiPriority="68"/>
+    <w:lsdException w:name="Medium Grid 3 Accent 4" w:uiPriority="69"/>
+    <w:lsdException w:name="Dark List Accent 4" w:uiPriority="70"/>
+    <w:lsdException w:name="Colorful Shading Accent 4" w:uiPriority="71"/>
+    <w:lsdException w:name="Colorful List Accent 4" w:uiPriority="72"/>
+    <w:lsdException w:name="Colorful Grid Accent 4" w:uiPriority="73"/>
+    <w:lsdException w:name="Light Shading Accent 5" w:uiPriority="60"/>
+    <w:lsdException w:name="Light List Accent 5" w:uiPriority="61"/>
+    <w:lsdException w:name="Light Grid Accent 5" w:uiPriority="62"/>
+    <w:lsdException w:name="Medium Shading 1 Accent 5" w:uiPriority="63"/>
+    <w:lsdException w:name="Medium Shading 2 Accent 5" w:uiPriority="64"/>
+    <w:lsdException w:name="Medium List 1 Accent 5" w:uiPriority="65"/>
+    <w:lsdException w:name="Medium List 2 Accent 5" w:uiPriority="66"/>
+    <w:lsdException w:name="Medium Grid 1 Accent 5" w:uiPriority="67"/>
+    <w:lsdException w:name="Medium Grid 2 Accent 5" w:uiPriority="68"/>
+    <w:lsdException w:name="Medium Grid 3 Accent 5" w:uiPriority="69"/>
+    <w:lsdException w:name="Dark List Accent 5" w:uiPriority="70"/>
+    <w:lsdException w:name="Colorful Shading Accent 5" w:uiPriority="71"/>
+    <w:lsdException w:name="Colorful List Accent 5" w:uiPriority="72"/>
+    <w:lsdException w:name="Colorful Grid Accent 5" w:uiPriority="73"/>
+    <w:lsdException w:name="Light Shading Accent 6" w:uiPriority="60"/>
+    <w:lsdException w:name="Light List Accent 6" w:uiPriority="61"/>
+    <w:lsdException w:name="Light Grid Accent 6" w:uiPriority="62"/>
+    <w:lsdException w:name="Medium Shading 1 Accent 6" w:uiPriority="63"/>
+    <w:lsdException w:name="Medium Shading 2 Accent 6" w:uiPriority="64"/>
+    <w:lsdException w:name="Medium List 1 Accent 6" w:uiPriority="65"/>
+    <w:lsdException w:name="Medium List 2 Accent 6" w:uiPriority="66"/>
+    <w:lsdException w:name="Medium Grid 1 Accent 6" w:uiPriority="67"/>
+    <w:lsdException w:name="Medium Grid 2 Accent 6" w:uiPriority="68"/>
+    <w:lsdException w:name="Medium Grid 3 Accent 6" w:uiPriority="69"/>
+    <w:lsdException w:name="Dark List Accent 6" w:uiPriority="70"/>
+    <w:lsdException w:name="Colorful Shading Accent 6" w:uiPriority="71"/>
+    <w:lsdException w:name="Colorful List Accent 6" w:uiPriority="72"/>
+    <w:lsdException w:name="Colorful Grid Accent 6" w:uiPriority="73"/>
+    <w:lsdException w:name="Subtle Emphasis" w:uiPriority="19" w:qFormat="1"/>
+    <w:lsdException w:name="Intense Emphasis" w:uiPriority="21" w:qFormat="1"/>
+    <w:lsdException w:name="Subtle Reference" w:uiPriority="31" w:qFormat="1"/>
+    <w:lsdException w:name="Intense Reference" w:uiPriority="32" w:qFormat="1"/>
+    <w:lsdException w:name="Book Title" w:uiPriority="33" w:qFormat="1"/>
+    <w:lsdException w:name="Bibliography" w:semiHidden="1" w:uiPriority="37" w:unhideWhenUsed="1"/>
+    <w:lsdException w:name="TOC Heading" w:semiHidden="1" w:uiPriority="39" w:unhideWhenUsed="1" w:qFormat="1"/>
+    <w:lsdException w:name="Plain Table 1" w:uiPriority="41"/>
+    <w:lsdException w:name="Plain Table 2" w:uiPriority="42"/>
+    <w:lsdException w:name="Plain Table 3" w:uiPriority="43"/>
+    <w:lsdException w:name="Plain Table 4" w:uiPriority="44"/>
+    <w:lsdException w:name="Plain Table 5" w:uiPriority="45"/>
+    <w:lsdException w:name="Grid Table Light" w:uiPriority="40"/>
+    <w:lsdException w:name="Grid Table 1 Light" w:uiPriority="46"/>
+    <w:lsdException w:name="Grid Table 2" w:uiPriority="47"/>
+    <w:lsdException w:name="Grid Table 3" w:uiPriority="48"/>
+    <w:lsdException w:name="Grid Table 4" w:uiPriority="49"/>
+    <w:lsdException w:name="Grid Table 5 Dark" w:uiPriority="50"/>
+    <w:lsdException w:name="Grid Table 6 Colorful" w:uiPriority="51"/>
+    <w:lsdException w:name="Grid Table 7 Colorful" w:uiPriority="52"/>
+    <w:lsdException w:name="Grid Table 1 Light Accent 1" w:uiPriority="46"/>
+    <w:lsdException w:name="Grid Table 2 Accent 1" w:uiPriority="47"/>
+    <w:lsdException w:name="Grid Table 3 Accent 1" w:uiPriority="48"/>
+    <w:lsdException w:name="Grid Table 4 Accent 1" w:uiPriority="49"/>
+    <w:lsdException w:name="Grid Table 5 Dark Accent 1" w:uiPriority="50"/>
+    <w:lsdException w:name="Grid Table 6 Colorful Accent 1" w:uiPriority="51"/>
+    <w:lsdException w:name="Grid Table 7 Colorful Accent 1" w:uiPriority="52"/>
+    <w:lsdException w:name="Grid Table 1 Light Accent 2" w:uiPriority="46"/>
+    <w:lsdException w:name="Grid Table 2 Accent 2" w:uiPriority="47"/>
+    <w:lsdException w:name="Grid Table 3 Accent 2" w:uiPriority="48"/>
+    <w:lsdException w:name="Grid Table 4 Accent 2" w:uiPriority="49"/>
+    <w:lsdException w:name="Grid Table 5 Dark Accent 2" w:uiPriority="50"/>
+    <w:lsdException w:name="Grid Table 6 Colorful Accent 2" w:uiPriority="51"/>
+    <w:lsdException w:name="Grid Table 7 Colorful Accent 2" w:uiPriority="52"/>
+    <w:lsdException w:name="Grid Table 1 Light Accent 3" w:uiPriority="46"/>
+    <w:lsdException w:name="Grid Table 2 Accent 3" w:uiPriority="47"/>
+    <w:lsdException w:name="Grid Table 3 Accent 3" w:uiPriority="48"/>
+    <w:lsdException w:name="Grid Table 4 Accent 3" w:uiPriority="49"/>
+    <w:lsdException w:name="Grid Table 5 Dark Accent 3" w:uiPriority="50"/>
+    <w:lsdException w:name="Grid Table 6 Colorful Accent 3" w:uiPriority="51"/>
+    <w:lsdException w:name="Grid Table 7 Colorful Accent 3" w:uiPriority="52"/>
+    <w:lsdException w:name="Grid Table 1 Light Accent 4" w:uiPriority="46"/>
+    <w:lsdException w:name="Grid Table 2 Accent 4" w:uiPriority="47"/>
+    <w:lsdException w:name="Grid Table 3 Accent 4" w:uiPriority="48"/>
+    <w:lsdException w:name="Grid Table 4 Accent 4" w:uiPriority="49"/>
+    <w:lsdException w:name="Grid Table 5 Dark Accent 4" w:uiPriority="50"/>
+    <w:lsdException w:name="Grid Table 6 Colorful Accent 4" w:uiPriority="51"/>
+    <w:lsdException w:name="Grid Table 7 Colorful Accent 4" w:uiPriority="52"/>
+    <w:lsdException w:name="Grid Table 1 Light Accent 5" w:uiPriority="46"/>
+    <w:lsdException w:name="Grid Table 2 Accent 5" w:uiPriority="47"/>
+    <w:lsdException w:name="Grid Table 3 Accent 5" w:uiPriority="48"/>
+    <w:lsdException w:name="Grid Table 4 Accent 5" w:uiPriority="49"/>
+    <w:lsdException w:name="Grid Table 5 Dark Accent 5" w:uiPriority="50"/>
+    <w:lsdException w:name="Grid Table 6 Colorful Accent 5" w:uiPriority="51"/>
+    <w:lsdException w:name="Grid Table 7 Colorful Accent 5" w:uiPriority="52"/>
+    <w:lsdException w:name="Grid Table 1 Light Accent 6" w:uiPriority="46"/>
+    <w:lsdException w:name="Grid Table 2 Accent 6" w:uiPriority="47"/>
+    <w:lsdException w:name="Grid Table 3 Accent 6" w:uiPriority="48"/>
+    <w:lsdException w:name="Grid Table 4 Accent 6" w:uiPriority="49"/>
+    <w:lsdException w:name="Grid Table 5 Dark Accent 6" w:uiPriority="50"/>
+    <w:lsdException w:name="Grid Table 6 Colorful Accent 6" w:uiPriority="51"/>
+    <w:lsdException w:name="Grid Table 7 Colorful Accent 6" w:uiPriority="52"/>
+    <w:lsdException w:name="List Table 1 Light" w:uiPriority="46"/>
+    <w:lsdException w:name="List Table 2" w:uiPriority="47"/>
+    <w:lsdException w:name="List Table 3" w:uiPriority="48"/>
+    <w:lsdException w:name="List Table 4" w:uiPriority="49"/>
+    <w:lsdException w:name="List Table 5 Dark" w:uiPriority="50"/>
+    <w:lsdException w:name="List Table 6 Colorful" w:uiPriority="51"/>
+    <w:lsdException w:name="List Table 7 Colorful" w:uiPriority="52"/>
+    <w:lsdException w:name="List Table 1 Light Accent 1" w:uiPriority="46"/>
+    <w:lsdException w:name="List Table 2 Accent 1" w:uiPriority="47"/>
+    <w:lsdException w:name="List Table 3 Accent 1" w:uiPriority="48"/>
+    <w:lsdException w:name="List Table 4 Accent 1" w:uiPriority="49"/>
+    <w:lsdException w:name="List Table 5 Dark Accent 1" w:uiPriority="50"/>
+    <w:lsdException w:name="List Table 6 Colorful Accent 1" w:uiPriority="51"/>
+    <w:lsdException w:name="List Table 7 Colorful Accent 1" w:uiPriority="52"/>
+    <w:lsdException w:name="List Table 1 Light Accent 2" w:uiPriority="46"/>
+    <w:lsdException w:name="List Table 2 Accent 2" w:uiPriority="47"/>
+    <w:lsdException w:name="List Table 3 Accent 2" w:uiPriority="48"/>
+    <w:lsdException w:name="List Table 4 Accent 2" w:uiPriority="49"/>
+    <w:lsdException w:name="List Table 5 Dark Accent 2" w:uiPriority="50"/>
+    <w:lsdException w:name="List Table 6 Colorful Accent 2" w:uiPriority="51"/>
+    <w:lsdException w:name="List Table 7 Colorful Accent 2" w:uiPriority="52"/>
+    <w:lsdException w:name="List Table 1 Light Accent 3" w:uiPriority="46"/>
+    <w:lsdException w:name="List Table 2 Accent 3" w:uiPriority="47"/>
+    <w:lsdException w:name="List Table 3 Accent 3" w:uiPriority="48"/>
+    <w:lsdException w:name="List Table 4 Accent 3" w:uiPriority="49"/>
+    <w:lsdException w:name="List Table 5 Dark Accent 3" w:uiPriority="50"/>
+    <w:lsdException w:name="List Table 6 Colorful Accent 3" w:uiPriority="51"/>
+    <w:lsdException w:name="List Table 7 Colorful Accent 3" w:uiPriority="52"/>
+    <w:lsdException w:name="List Table 1 Light Accent 4" w:uiPriority="46"/>
+    <w:lsdException w:name="List Table 2 Accent 4" w:uiPriority="47"/>
+    <w:lsdException w:name="List Table 3 Accent 4" w:uiPriority="48"/>
+    <w:lsdException w:name="List Table 4 Accent 4" w:uiPriority="49"/>
+    <w:lsdException w:name="List Table 5 Dark Accent 4" w:uiPriority="50"/>
+    <w:lsdException w:name="List Table 6 Colorful Accent 4" w:uiPriority="51"/>
+    <w:lsdException w:name="List Table 7 Colorful Accent 4" w:uiPriority="52"/>
+    <w:lsdException w:name="List Table 1 Light Accent 5" w:uiPriority="46"/>
+    <w:lsdException w:name="List Table 2 Accent 5" w:uiPriority="47"/>
+    <w:lsdException w:name="List Table 3 Accent 5" w:uiPriority="48"/>
+    <w:lsdException w:name="List Table 4 Accent 5" w:uiPriority="49"/>
+    <w:lsdException w:name="List Table 5 Dark Accent 5" w:uiPriority="50"/>
+    <w:lsdException w:name="List Table 6 Colorful Accent 5" w:uiPriority="51"/>
+    <w:lsdException w:name="List Table 7 Colorful Accent 5" w:uiPriority="52"/>
+    <w:lsdException w:name="List Table 1 Light Accent 6" w:uiPriority="46"/>
+    <w:lsdException w:name="List Table 2 Accent 6" w:uiPriority="47"/>
+    <w:lsdException w:name="List Table 3 Accent 6" w:uiPriority="48"/>
+    <w:lsdException w:name="List Table 4 Accent 6" w:uiPriority="49"/>
+    <w:lsdException w:name="List Table 5 Dark Accent 6" w:uiPriority="50"/>
+    <w:lsdException w:name="List Table 6 Colorful Accent 6" w:uiPriority="51"/>
+    <w:lsdException w:name="List Table 7 Colorful Accent 6" w:uiPriority="52"/>
   </w:latentStyles>
   <w:style w:type="paragraph" w:default="1" w:styleId="Normal">
     <w:name w:val="Normal"/>
     <w:qFormat/>
     <w:rsid w:val="00464460"/>
   </w:style>
-  <w:style w:type="character" w:default="1" w:styleId="DefaultParagraphFont">
+  <w:style w:type="character" w:default="1" w:styleId="Fuentedeprrafopredeter">
     <w:name w:val="Default Paragraph Font"/>
     <w:uiPriority w:val="1"/>
     <w:semiHidden/>
     <w:unhideWhenUsed/>
   </w:style>
-  <w:style w:type="table" w:default="1" w:styleId="TableNormal">
+  <w:style w:type="table" w:default="1" w:styleId="Tablanormal">
     <w:name w:val="Normal Table"/>
     <w:uiPriority w:val="99"/>
     <w:semiHidden/>
@@ -1340,16 +1598,16 @@
       </w:tblCellMar>
     </w:tblPr>
   </w:style>
-  <w:style w:type="numbering" w:default="1" w:styleId="NoList">
+  <w:style w:type="numbering" w:default="1" w:styleId="Sinlista">
     <w:name w:val="No List"/>
     <w:uiPriority w:val="99"/>
     <w:semiHidden/>
     <w:unhideWhenUsed/>
   </w:style>
-  <w:style w:type="paragraph" w:styleId="BalloonText">
+  <w:style w:type="paragraph" w:styleId="Textodeglobo">
     <w:name w:val="Balloon Text"/>
     <w:basedOn w:val="Normal"/>
-    <w:link w:val="BalloonTextChar"/>
+    <w:link w:val="TextodegloboCar"/>
     <w:uiPriority w:val="99"/>
     <w:semiHidden/>
     <w:unhideWhenUsed/>
@@ -1363,10 +1621,10 @@
       <w:szCs w:val="16"/>
     </w:rPr>
   </w:style>
-  <w:style w:type="character" w:customStyle="1" w:styleId="BalloonTextChar">
-    <w:name w:val="Balloon Text Char"/>
-    <w:basedOn w:val="DefaultParagraphFont"/>
-    <w:link w:val="BalloonText"/>
+  <w:style w:type="character" w:customStyle="1" w:styleId="TextodegloboCar">
+    <w:name w:val="Texto de globo Car"/>
+    <w:basedOn w:val="Fuentedeprrafopredeter"/>
+    <w:link w:val="Textodeglobo"/>
     <w:uiPriority w:val="99"/>
     <w:semiHidden/>
     <w:rsid w:val="00951CC1"/>
@@ -1376,10 +1634,10 @@
       <w:szCs w:val="16"/>
     </w:rPr>
   </w:style>
-  <w:style w:type="paragraph" w:styleId="Footer">
+  <w:style w:type="paragraph" w:styleId="Piedepgina">
     <w:name w:val="footer"/>
     <w:basedOn w:val="Normal"/>
-    <w:link w:val="FooterChar"/>
+    <w:link w:val="PiedepginaCar"/>
     <w:uiPriority w:val="99"/>
     <w:unhideWhenUsed/>
     <w:rsid w:val="00063026"/>
@@ -1394,17 +1652,17 @@
       <w:lang w:val="en-US"/>
     </w:rPr>
   </w:style>
-  <w:style w:type="character" w:customStyle="1" w:styleId="FooterChar">
-    <w:name w:val="Footer Char"/>
-    <w:basedOn w:val="DefaultParagraphFont"/>
-    <w:link w:val="Footer"/>
+  <w:style w:type="character" w:customStyle="1" w:styleId="PiedepginaCar">
+    <w:name w:val="Pie de página Car"/>
+    <w:basedOn w:val="Fuentedeprrafopredeter"/>
+    <w:link w:val="Piedepgina"/>
     <w:uiPriority w:val="99"/>
     <w:rsid w:val="00063026"/>
     <w:rPr>
       <w:lang w:val="en-US"/>
     </w:rPr>
   </w:style>
-  <w:style w:type="paragraph" w:styleId="Caption">
+  <w:style w:type="paragraph" w:styleId="Descripcin">
     <w:name w:val="caption"/>
     <w:basedOn w:val="Normal"/>
     <w:next w:val="Normal"/>
@@ -1422,196 +1680,6 @@
       <w:sz w:val="18"/>
       <w:szCs w:val="18"/>
     </w:rPr>
-  </w:style>
-</w:styles>
-</file>
-
-<file path=word/stylesWithEffects.xml><?xml version="1.0" encoding="utf-8"?>
-<w:styles xmlns:wpc="http://schemas.microsoft.com/office/word/2010/wordprocessingCanvas" xmlns:mc="http://schemas.openxmlformats.org/markup-compatibility/2006" xmlns:o="urn:schemas-microsoft-com:office:office" xmlns:r="http://schemas.openxmlformats.org/officeDocument/2006/relationships" xmlns:m="http://schemas.openxmlformats.org/officeDocument/2006/math" xmlns:v="urn:schemas-microsoft-com:vml" xmlns:wp14="http://schemas.microsoft.com/office/word/2010/wordprocessingDrawing" xmlns:wp="http://schemas.openxmlformats.org/drawingml/2006/wordprocessingDrawing" xmlns:w10="urn:schemas-microsoft-com:office:word" xmlns:w="http://schemas.openxmlformats.org/wordprocessingml/2006/main" xmlns:w14="http://schemas.microsoft.com/office/word/2010/wordml" xmlns:wpg="http://schemas.microsoft.com/office/word/2010/wordprocessingGroup" xmlns:wpi="http://schemas.microsoft.com/office/word/2010/wordprocessingInk" xmlns:wne="http://schemas.microsoft.com/office/word/2006/wordml" xmlns:wps="http://schemas.microsoft.com/office/word/2010/wordprocessingShape" mc:Ignorable="w14 wp14">
-  <w:docDefaults>
-    <w:rPrDefault>
-      <w:rPr>
-        <w:rFonts w:asciiTheme="minorHAnsi" w:eastAsiaTheme="minorEastAsia" w:hAnsiTheme="minorHAnsi" w:cstheme="minorBidi"/>
-        <w:sz w:val="22"/>
-        <w:szCs w:val="22"/>
-        <w:lang w:val="es-EC" w:eastAsia="es-EC" w:bidi="ar-SA"/>
-      </w:rPr>
-    </w:rPrDefault>
-    <w:pPrDefault>
-      <w:pPr>
-        <w:spacing w:after="200" w:line="276" w:lineRule="auto"/>
-      </w:pPr>
-    </w:pPrDefault>
-  </w:docDefaults>
-  <w:latentStyles w:defLockedState="0" w:defUIPriority="99" w:defSemiHidden="1" w:defUnhideWhenUsed="1" w:defQFormat="0" w:count="267">
-    <w:lsdException w:name="Normal" w:semiHidden="0" w:uiPriority="0" w:unhideWhenUsed="0" w:qFormat="1"/>
-    <w:lsdException w:name="heading 1" w:semiHidden="0" w:uiPriority="9" w:unhideWhenUsed="0" w:qFormat="1"/>
-    <w:lsdException w:name="heading 2" w:uiPriority="9" w:qFormat="1"/>
-    <w:lsdException w:name="heading 3" w:uiPriority="9" w:qFormat="1"/>
-    <w:lsdException w:name="heading 4" w:uiPriority="9" w:qFormat="1"/>
-    <w:lsdException w:name="heading 5" w:uiPriority="9" w:qFormat="1"/>
-    <w:lsdException w:name="heading 6" w:uiPriority="9" w:qFormat="1"/>
-    <w:lsdException w:name="heading 7" w:uiPriority="9" w:qFormat="1"/>
-    <w:lsdException w:name="heading 8" w:uiPriority="9" w:qFormat="1"/>
-    <w:lsdException w:name="heading 9" w:uiPriority="9" w:qFormat="1"/>
-    <w:lsdException w:name="toc 1" w:uiPriority="39"/>
-    <w:lsdException w:name="toc 2" w:uiPriority="39"/>
-    <w:lsdException w:name="toc 3" w:uiPriority="39"/>
-    <w:lsdException w:name="toc 4" w:uiPriority="39"/>
-    <w:lsdException w:name="toc 5" w:uiPriority="39"/>
-    <w:lsdException w:name="toc 6" w:uiPriority="39"/>
-    <w:lsdException w:name="toc 7" w:uiPriority="39"/>
-    <w:lsdException w:name="toc 8" w:uiPriority="39"/>
-    <w:lsdException w:name="toc 9" w:uiPriority="39"/>
-    <w:lsdException w:name="caption" w:uiPriority="35" w:qFormat="1"/>
-    <w:lsdException w:name="Title" w:semiHidden="0" w:uiPriority="10" w:unhideWhenUsed="0" w:qFormat="1"/>
-    <w:lsdException w:name="Default Paragraph Font" w:uiPriority="1"/>
-    <w:lsdException w:name="Subtitle" w:semiHidden="0" w:uiPriority="11" w:unhideWhenUsed="0" w:qFormat="1"/>
-    <w:lsdException w:name="Strong" w:semiHidden="0" w:uiPriority="22" w:unhideWhenUsed="0" w:qFormat="1"/>
-    <w:lsdException w:name="Emphasis" w:semiHidden="0" w:uiPriority="20" w:unhideWhenUsed="0" w:qFormat="1"/>
-    <w:lsdException w:name="Table Grid" w:semiHidden="0" w:uiPriority="59" w:unhideWhenUsed="0"/>
-    <w:lsdException w:name="Placeholder Text" w:unhideWhenUsed="0"/>
-    <w:lsdException w:name="No Spacing" w:semiHidden="0" w:uiPriority="1" w:unhideWhenUsed="0" w:qFormat="1"/>
-    <w:lsdException w:name="Light Shading" w:semiHidden="0" w:uiPriority="60" w:unhideWhenUsed="0"/>
-    <w:lsdException w:name="Light List" w:semiHidden="0" w:uiPriority="61" w:unhideWhenUsed="0"/>
-    <w:lsdException w:name="Light Grid" w:semiHidden="0" w:uiPriority="62" w:unhideWhenUsed="0"/>
-    <w:lsdException w:name="Medium Shading 1" w:semiHidden="0" w:uiPriority="63" w:unhideWhenUsed="0"/>
-    <w:lsdException w:name="Medium Shading 2" w:semiHidden="0" w:uiPriority="64" w:unhideWhenUsed="0"/>
-    <w:lsdException w:name="Medium List 1" w:semiHidden="0" w:uiPriority="65" w:unhideWhenUsed="0"/>
-    <w:lsdException w:name="Medium List 2" w:semiHidden="0" w:uiPriority="66" w:unhideWhenUsed="0"/>
-    <w:lsdException w:name="Medium Grid 1" w:semiHidden="0" w:uiPriority="67" w:unhideWhenUsed="0"/>
-    <w:lsdException w:name="Medium Grid 2" w:semiHidden="0" w:uiPriority="68" w:unhideWhenUsed="0"/>
-    <w:lsdException w:name="Medium Grid 3" w:semiHidden="0" w:uiPriority="69" w:unhideWhenUsed="0"/>
-    <w:lsdException w:name="Dark List" w:semiHidden="0" w:uiPriority="70" w:unhideWhenUsed="0"/>
-    <w:lsdException w:name="Colorful Shading" w:semiHidden="0" w:uiPriority="71" w:unhideWhenUsed="0"/>
-    <w:lsdException w:name="Colorful List" w:semiHidden="0" w:uiPriority="72" w:unhideWhenUsed="0"/>
-    <w:lsdException w:name="Colorful Grid" w:semiHidden="0" w:uiPriority="73" w:unhideWhenUsed="0"/>
-    <w:lsdException w:name="Light Shading Accent 1" w:semiHidden="0" w:uiPriority="60" w:unhideWhenUsed="0"/>
-    <w:lsdException w:name="Light List Accent 1" w:semiHidden="0" w:uiPriority="61" w:unhideWhenUsed="0"/>
-    <w:lsdException w:name="Light Grid Accent 1" w:semiHidden="0" w:uiPriority="62" w:unhideWhenUsed="0"/>
-    <w:lsdException w:name="Medium Shading 1 Accent 1" w:semiHidden="0" w:uiPriority="63" w:unhideWhenUsed="0"/>
-    <w:lsdException w:name="Medium Shading 2 Accent 1" w:semiHidden="0" w:uiPriority="64" w:unhideWhenUsed="0"/>
-    <w:lsdException w:name="Medium List 1 Accent 1" w:semiHidden="0" w:uiPriority="65" w:unhideWhenUsed="0"/>
-    <w:lsdException w:name="Revision" w:unhideWhenUsed="0"/>
-    <w:lsdException w:name="List Paragraph" w:semiHidden="0" w:uiPriority="34" w:unhideWhenUsed="0" w:qFormat="1"/>
-    <w:lsdException w:name="Quote" w:semiHidden="0" w:uiPriority="29" w:unhideWhenUsed="0" w:qFormat="1"/>
-    <w:lsdException w:name="Intense Quote" w:semiHidden="0" w:uiPriority="30" w:unhideWhenUsed="0" w:qFormat="1"/>
-    <w:lsdException w:name="Medium List 2 Accent 1" w:semiHidden="0" w:uiPriority="66" w:unhideWhenUsed="0"/>
-    <w:lsdException w:name="Medium Grid 1 Accent 1" w:semiHidden="0" w:uiPriority="67" w:unhideWhenUsed="0"/>
-    <w:lsdException w:name="Medium Grid 2 Accent 1" w:semiHidden="0" w:uiPriority="68" w:unhideWhenUsed="0"/>
-    <w:lsdException w:name="Medium Grid 3 Accent 1" w:semiHidden="0" w:uiPriority="69" w:unhideWhenUsed="0"/>
-    <w:lsdException w:name="Dark List Accent 1" w:semiHidden="0" w:uiPriority="70" w:unhideWhenUsed="0"/>
-    <w:lsdException w:name="Colorful Shading Accent 1" w:semiHidden="0" w:uiPriority="71" w:unhideWhenUsed="0"/>
-    <w:lsdException w:name="Colorful List Accent 1" w:semiHidden="0" w:uiPriority="72" w:unhideWhenUsed="0"/>
-    <w:lsdException w:name="Colorful Grid Accent 1" w:semiHidden="0" w:uiPriority="73" w:unhideWhenUsed="0"/>
-    <w:lsdException w:name="Light Shading Accent 2" w:semiHidden="0" w:uiPriority="60" w:unhideWhenUsed="0"/>
-    <w:lsdException w:name="Light List Accent 2" w:semiHidden="0" w:uiPriority="61" w:unhideWhenUsed="0"/>
-    <w:lsdException w:name="Light Grid Accent 2" w:semiHidden="0" w:uiPriority="62" w:unhideWhenUsed="0"/>
-    <w:lsdException w:name="Medium Shading 1 Accent 2" w:semiHidden="0" w:uiPriority="63" w:unhideWhenUsed="0"/>
-    <w:lsdException w:name="Medium Shading 2 Accent 2" w:semiHidden="0" w:uiPriority="64" w:unhideWhenUsed="0"/>
-    <w:lsdException w:name="Medium List 1 Accent 2" w:semiHidden="0" w:uiPriority="65" w:unhideWhenUsed="0"/>
-    <w:lsdException w:name="Medium List 2 Accent 2" w:semiHidden="0" w:uiPriority="66" w:unhideWhenUsed="0"/>
-    <w:lsdException w:name="Medium Grid 1 Accent 2" w:semiHidden="0" w:uiPriority="67" w:unhideWhenUsed="0"/>
-    <w:lsdException w:name="Medium Grid 2 Accent 2" w:semiHidden="0" w:uiPriority="68" w:unhideWhenUsed="0"/>
-    <w:lsdException w:name="Medium Grid 3 Accent 2" w:semiHidden="0" w:uiPriority="69" w:unhideWhenUsed="0"/>
-    <w:lsdException w:name="Dark List Accent 2" w:semiHidden="0" w:uiPriority="70" w:unhideWhenUsed="0"/>
-    <w:lsdException w:name="Colorful Shading Accent 2" w:semiHidden="0" w:uiPriority="71" w:unhideWhenUsed="0"/>
-    <w:lsdException w:name="Colorful List Accent 2" w:semiHidden="0" w:uiPriority="72" w:unhideWhenUsed="0"/>
-    <w:lsdException w:name="Colorful Grid Accent 2" w:semiHidden="0" w:uiPriority="73" w:unhideWhenUsed="0"/>
-    <w:lsdException w:name="Light Shading Accent 3" w:semiHidden="0" w:uiPriority="60" w:unhideWhenUsed="0"/>
-    <w:lsdException w:name="Light List Accent 3" w:semiHidden="0" w:uiPriority="61" w:unhideWhenUsed="0"/>
-    <w:lsdException w:name="Light Grid Accent 3" w:semiHidden="0" w:uiPriority="62" w:unhideWhenUsed="0"/>
-    <w:lsdException w:name="Medium Shading 1 Accent 3" w:semiHidden="0" w:uiPriority="63" w:unhideWhenUsed="0"/>
-    <w:lsdException w:name="Medium Shading 2 Accent 3" w:semiHidden="0" w:uiPriority="64" w:unhideWhenUsed="0"/>
-    <w:lsdException w:name="Medium List 1 Accent 3" w:semiHidden="0" w:uiPriority="65" w:unhideWhenUsed="0"/>
-    <w:lsdException w:name="Medium List 2 Accent 3" w:semiHidden="0" w:uiPriority="66" w:unhideWhenUsed="0"/>
-    <w:lsdException w:name="Medium Grid 1 Accent 3" w:semiHidden="0" w:uiPriority="67" w:unhideWhenUsed="0"/>
-    <w:lsdException w:name="Medium Grid 2 Accent 3" w:semiHidden="0" w:uiPriority="68" w:unhideWhenUsed="0"/>
-    <w:lsdException w:name="Medium Grid 3 Accent 3" w:semiHidden="0" w:uiPriority="69" w:unhideWhenUsed="0"/>
-    <w:lsdException w:name="Dark List Accent 3" w:semiHidden="0" w:uiPriority="70" w:unhideWhenUsed="0"/>
-    <w:lsdException w:name="Colorful Shading Accent 3" w:semiHidden="0" w:uiPriority="71" w:unhideWhenUsed="0"/>
-    <w:lsdException w:name="Colorful List Accent 3" w:semiHidden="0" w:uiPriority="72" w:unhideWhenUsed="0"/>
-    <w:lsdException w:name="Colorful Grid Accent 3" w:semiHidden="0" w:uiPriority="73" w:unhideWhenUsed="0"/>
-    <w:lsdException w:name="Light Shading Accent 4" w:semiHidden="0" w:uiPriority="60" w:unhideWhenUsed="0"/>
-    <w:lsdException w:name="Light List Accent 4" w:semiHidden="0" w:uiPriority="61" w:unhideWhenUsed="0"/>
-    <w:lsdException w:name="Light Grid Accent 4" w:semiHidden="0" w:uiPriority="62" w:unhideWhenUsed="0"/>
-    <w:lsdException w:name="Medium Shading 1 Accent 4" w:semiHidden="0" w:uiPriority="63" w:unhideWhenUsed="0"/>
-    <w:lsdException w:name="Medium Shading 2 Accent 4" w:semiHidden="0" w:uiPriority="64" w:unhideWhenUsed="0"/>
-    <w:lsdException w:name="Medium List 1 Accent 4" w:semiHidden="0" w:uiPriority="65" w:unhideWhenUsed="0"/>
-    <w:lsdException w:name="Medium List 2 Accent 4" w:semiHidden="0" w:uiPriority="66" w:unhideWhenUsed="0"/>
-    <w:lsdException w:name="Medium Grid 1 Accent 4" w:semiHidden="0" w:uiPriority="67" w:unhideWhenUsed="0"/>
-    <w:lsdException w:name="Medium Grid 2 Accent 4" w:semiHidden="0" w:uiPriority="68" w:unhideWhenUsed="0"/>
-    <w:lsdException w:name="Medium Grid 3 Accent 4" w:semiHidden="0" w:uiPriority="69" w:unhideWhenUsed="0"/>
-    <w:lsdException w:name="Dark List Accent 4" w:semiHidden="0" w:uiPriority="70" w:unhideWhenUsed="0"/>
-    <w:lsdException w:name="Colorful Shading Accent 4" w:semiHidden="0" w:uiPriority="71" w:unhideWhenUsed="0"/>
-    <w:lsdException w:name="Colorful List Accent 4" w:semiHidden="0" w:uiPriority="72" w:unhideWhenUsed="0"/>
-    <w:lsdException w:name="Colorful Grid Accent 4" w:semiHidden="0" w:uiPriority="73" w:unhideWhenUsed="0"/>
-    <w:lsdException w:name="Light Shading Accent 5" w:semiHidden="0" w:uiPriority="60" w:unhideWhenUsed="0"/>
-    <w:lsdException w:name="Light List Accent 5" w:semiHidden="0" w:uiPriority="61" w:unhideWhenUsed="0"/>
-    <w:lsdException w:name="Light Grid Accent 5" w:semiHidden="0" w:uiPriority="62" w:unhideWhenUsed="0"/>
-    <w:lsdException w:name="Medium Shading 1 Accent 5" w:semiHidden="0" w:uiPriority="63" w:unhideWhenUsed="0"/>
-    <w:lsdException w:name="Medium Shading 2 Accent 5" w:semiHidden="0" w:uiPriority="64" w:unhideWhenUsed="0"/>
-    <w:lsdException w:name="Medium List 1 Accent 5" w:semiHidden="0" w:uiPriority="65" w:unhideWhenUsed="0"/>
-    <w:lsdException w:name="Medium List 2 Accent 5" w:semiHidden="0" w:uiPriority="66" w:unhideWhenUsed="0"/>
-    <w:lsdException w:name="Medium Grid 1 Accent 5" w:semiHidden="0" w:uiPriority="67" w:unhideWhenUsed="0"/>
-    <w:lsdException w:name="Medium Grid 2 Accent 5" w:semiHidden="0" w:uiPriority="68" w:unhideWhenUsed="0"/>
-    <w:lsdException w:name="Medium Grid 3 Accent 5" w:semiHidden="0" w:uiPriority="69" w:unhideWhenUsed="0"/>
-    <w:lsdException w:name="Dark List Accent 5" w:semiHidden="0" w:uiPriority="70" w:unhideWhenUsed="0"/>
-    <w:lsdException w:name="Colorful Shading Accent 5" w:semiHidden="0" w:uiPriority="71" w:unhideWhenUsed="0"/>
-    <w:lsdException w:name="Colorful List Accent 5" w:semiHidden="0" w:uiPriority="72" w:unhideWhenUsed="0"/>
-    <w:lsdException w:name="Colorful Grid Accent 5" w:semiHidden="0" w:uiPriority="73" w:unhideWhenUsed="0"/>
-    <w:lsdException w:name="Light Shading Accent 6" w:semiHidden="0" w:uiPriority="60" w:unhideWhenUsed="0"/>
-    <w:lsdException w:name="Light List Accent 6" w:semiHidden="0" w:uiPriority="61" w:unhideWhenUsed="0"/>
-    <w:lsdException w:name="Light Grid Accent 6" w:semiHidden="0" w:uiPriority="62" w:unhideWhenUsed="0"/>
-    <w:lsdException w:name="Medium Shading 1 Accent 6" w:semiHidden="0" w:uiPriority="63" w:unhideWhenUsed="0"/>
-    <w:lsdException w:name="Medium Shading 2 Accent 6" w:semiHidden="0" w:uiPriority="64" w:unhideWhenUsed="0"/>
-    <w:lsdException w:name="Medium List 1 Accent 6" w:semiHidden="0" w:uiPriority="65" w:unhideWhenUsed="0"/>
-    <w:lsdException w:name="Medium List 2 Accent 6" w:semiHidden="0" w:uiPriority="66" w:unhideWhenUsed="0"/>
-    <w:lsdException w:name="Medium Grid 1 Accent 6" w:semiHidden="0" w:uiPriority="67" w:unhideWhenUsed="0"/>
-    <w:lsdException w:name="Medium Grid 2 Accent 6" w:semiHidden="0" w:uiPriority="68" w:unhideWhenUsed="0"/>
-    <w:lsdException w:name="Medium Grid 3 Accent 6" w:semiHidden="0" w:uiPriority="69" w:unhideWhenUsed="0"/>
-    <w:lsdException w:name="Dark List Accent 6" w:semiHidden="0" w:uiPriority="70" w:unhideWhenUsed="0"/>
-    <w:lsdException w:name="Colorful Shading Accent 6" w:semiHidden="0" w:uiPriority="71" w:unhideWhenUsed="0"/>
-    <w:lsdException w:name="Colorful List Accent 6" w:semiHidden="0" w:uiPriority="72" w:unhideWhenUsed="0"/>
-    <w:lsdException w:name="Colorful Grid Accent 6" w:semiHidden="0" w:uiPriority="73" w:unhideWhenUsed="0"/>
-    <w:lsdException w:name="Subtle Emphasis" w:semiHidden="0" w:uiPriority="19" w:unhideWhenUsed="0" w:qFormat="1"/>
-    <w:lsdException w:name="Intense Emphasis" w:semiHidden="0" w:uiPriority="21" w:unhideWhenUsed="0" w:qFormat="1"/>
-    <w:lsdException w:name="Subtle Reference" w:semiHidden="0" w:uiPriority="31" w:unhideWhenUsed="0" w:qFormat="1"/>
-    <w:lsdException w:name="Intense Reference" w:semiHidden="0" w:uiPriority="32" w:unhideWhenUsed="0" w:qFormat="1"/>
-    <w:lsdException w:name="Book Title" w:semiHidden="0" w:uiPriority="33" w:unhideWhenUsed="0" w:qFormat="1"/>
-    <w:lsdException w:name="Bibliography" w:uiPriority="37"/>
-    <w:lsdException w:name="TOC Heading" w:uiPriority="39" w:qFormat="1"/>
-  </w:latentStyles>
-  <w:style w:type="paragraph" w:default="1" w:styleId="Normal">
-    <w:name w:val="Normal"/>
-    <w:qFormat/>
-  </w:style>
-  <w:style w:type="character" w:default="1" w:styleId="DefaultParagraphFont">
-    <w:name w:val="Default Paragraph Font"/>
-    <w:uiPriority w:val="1"/>
-    <w:semiHidden/>
-    <w:unhideWhenUsed/>
-  </w:style>
-  <w:style w:type="table" w:default="1" w:styleId="TableNormal">
-    <w:name w:val="Normal Table"/>
-    <w:uiPriority w:val="99"/>
-    <w:semiHidden/>
-    <w:unhideWhenUsed/>
-    <w:tblPr>
-      <w:tblInd w:w="0" w:type="dxa"/>
-      <w:tblCellMar>
-        <w:top w:w="0" w:type="dxa"/>
-        <w:left w:w="108" w:type="dxa"/>
-        <w:bottom w:w="0" w:type="dxa"/>
-        <w:right w:w="108" w:type="dxa"/>
-      </w:tblCellMar>
-    </w:tblPr>
-  </w:style>
-  <w:style w:type="numbering" w:default="1" w:styleId="NoList">
-    <w:name w:val="No List"/>
-    <w:uiPriority w:val="99"/>
-    <w:semiHidden/>
-    <w:unhideWhenUsed/>
   </w:style>
 </w:styles>
 </file>
@@ -1871,7 +1939,7 @@
   <a:extraClrSchemeLst/>
   <a:extLst>
     <a:ext uri="{05A4C25C-085E-4340-85A3-A5531E510DB2}">
-      <thm15:themeFamily xmlns:thm15="http://schemas.microsoft.com/office/thememl/2012/main" xmlns="" name="Office Theme" id="{62F939B6-93AF-4DB8-9C6B-D6C7DFDC589F}" vid="{4A3C46E8-61CC-4603-A589-7422A47A8E4A}"/>
+      <thm15:themeFamily xmlns:thm15="http://schemas.microsoft.com/office/thememl/2012/main" name="Office Theme" id="{62F939B6-93AF-4DB8-9C6B-D6C7DFDC589F}" vid="{4A3C46E8-61CC-4603-A589-7422A47A8E4A}"/>
     </a:ext>
   </a:extLst>
 </a:theme>
@@ -1882,7 +1950,7 @@
 </file>
 
 <file path=customXml/itemProps1.xml><?xml version="1.0" encoding="utf-8"?>
-<ds:datastoreItem xmlns:ds="http://schemas.openxmlformats.org/officeDocument/2006/customXml" ds:itemID="{2B1B742B-08F4-4B72-8DEA-5AC36B7CC707}">
+<ds:datastoreItem xmlns:ds="http://schemas.openxmlformats.org/officeDocument/2006/customXml" ds:itemID="{BC5223D6-47E8-42D6-A9AE-4F8B7AC58B20}">
   <ds:schemaRefs>
     <ds:schemaRef ds:uri="http://schemas.openxmlformats.org/officeDocument/2006/bibliography"/>
   </ds:schemaRefs>

</xml_diff>

<commit_message>
aumento de imagen de trabajo colaborativo
</commit_message>
<xml_diff>
--- a/GitHub - Taller6.docx
+++ b/GitHub - Taller6.docx
@@ -511,14 +511,27 @@
       <w:r>
         <w:t xml:space="preserve">Figura </w:t>
       </w:r>
-      <w:fldSimple w:instr=" SEQ Figura \* ARABIC ">
-        <w:r>
-          <w:rPr>
-            <w:noProof/>
-          </w:rPr>
-          <w:t>1</w:t>
-        </w:r>
-      </w:fldSimple>
+      <w:r>
+        <w:fldChar w:fldCharType="begin"/>
+      </w:r>
+      <w:r>
+        <w:instrText xml:space="preserve"> SEQ Figura \* ARABIC </w:instrText>
+      </w:r>
+      <w:r>
+        <w:fldChar w:fldCharType="separate"/>
+      </w:r>
+      <w:r>
+        <w:rPr>
+          <w:noProof/>
+        </w:rPr>
+        <w:t>1</w:t>
+      </w:r>
+      <w:r>
+        <w:rPr>
+          <w:noProof/>
+        </w:rPr>
+        <w:fldChar w:fldCharType="end"/>
+      </w:r>
       <w:r>
         <w:t>. Se crea</w:t>
       </w:r>
@@ -579,14 +592,27 @@
       <w:r>
         <w:t xml:space="preserve">Figura </w:t>
       </w:r>
-      <w:fldSimple w:instr=" SEQ Figura \* ARABIC ">
-        <w:r>
-          <w:rPr>
-            <w:noProof/>
-          </w:rPr>
-          <w:t>2</w:t>
-        </w:r>
-      </w:fldSimple>
+      <w:r>
+        <w:fldChar w:fldCharType="begin"/>
+      </w:r>
+      <w:r>
+        <w:instrText xml:space="preserve"> SEQ Figura \* ARABIC </w:instrText>
+      </w:r>
+      <w:r>
+        <w:fldChar w:fldCharType="separate"/>
+      </w:r>
+      <w:r>
+        <w:rPr>
+          <w:noProof/>
+        </w:rPr>
+        <w:t>2</w:t>
+      </w:r>
+      <w:r>
+        <w:rPr>
+          <w:noProof/>
+        </w:rPr>
+        <w:fldChar w:fldCharType="end"/>
+      </w:r>
       <w:r>
         <w:t xml:space="preserve">. </w:t>
       </w:r>
@@ -645,14 +671,27 @@
       <w:r>
         <w:t xml:space="preserve">Figura </w:t>
       </w:r>
-      <w:fldSimple w:instr=" SEQ Figura \* ARABIC ">
-        <w:r>
-          <w:rPr>
-            <w:noProof/>
-          </w:rPr>
-          <w:t>3</w:t>
-        </w:r>
-      </w:fldSimple>
+      <w:r>
+        <w:fldChar w:fldCharType="begin"/>
+      </w:r>
+      <w:r>
+        <w:instrText xml:space="preserve"> SEQ Figura \* ARABIC </w:instrText>
+      </w:r>
+      <w:r>
+        <w:fldChar w:fldCharType="separate"/>
+      </w:r>
+      <w:r>
+        <w:rPr>
+          <w:noProof/>
+        </w:rPr>
+        <w:t>3</w:t>
+      </w:r>
+      <w:r>
+        <w:rPr>
+          <w:noProof/>
+        </w:rPr>
+        <w:fldChar w:fldCharType="end"/>
+      </w:r>
       <w:r>
         <w:t xml:space="preserve">. </w:t>
       </w:r>
@@ -718,14 +757,27 @@
       <w:r>
         <w:t xml:space="preserve">Figura </w:t>
       </w:r>
-      <w:fldSimple w:instr=" SEQ Figura \* ARABIC ">
-        <w:r>
-          <w:rPr>
-            <w:noProof/>
-          </w:rPr>
-          <w:t>4</w:t>
-        </w:r>
-      </w:fldSimple>
+      <w:r>
+        <w:fldChar w:fldCharType="begin"/>
+      </w:r>
+      <w:r>
+        <w:instrText xml:space="preserve"> SEQ Figura \* ARABIC </w:instrText>
+      </w:r>
+      <w:r>
+        <w:fldChar w:fldCharType="separate"/>
+      </w:r>
+      <w:r>
+        <w:rPr>
+          <w:noProof/>
+        </w:rPr>
+        <w:t>4</w:t>
+      </w:r>
+      <w:r>
+        <w:rPr>
+          <w:noProof/>
+        </w:rPr>
+        <w:fldChar w:fldCharType="end"/>
+      </w:r>
       <w:r>
         <w:t xml:space="preserve">. </w:t>
       </w:r>
@@ -813,19 +865,29 @@
       <w:r>
         <w:t xml:space="preserve">Figura </w:t>
       </w:r>
-      <w:fldSimple w:instr=" SEQ Figura \* ARABIC ">
-        <w:r>
-          <w:rPr>
-            <w:noProof/>
-          </w:rPr>
-          <w:t>5</w:t>
-        </w:r>
-      </w:fldSimple>
-      <w:r>
-        <w:t xml:space="preserve">. </w:t>
-      </w:r>
-      <w:r>
-        <w:t xml:space="preserve">Desarrollo de la página home para que transfiera al </w:t>
+      <w:r>
+        <w:fldChar w:fldCharType="begin"/>
+      </w:r>
+      <w:r>
+        <w:instrText xml:space="preserve"> SEQ Figura \* ARABIC </w:instrText>
+      </w:r>
+      <w:r>
+        <w:fldChar w:fldCharType="separate"/>
+      </w:r>
+      <w:r>
+        <w:rPr>
+          <w:noProof/>
+        </w:rPr>
+        <w:t>5</w:t>
+      </w:r>
+      <w:r>
+        <w:rPr>
+          <w:noProof/>
+        </w:rPr>
+        <w:fldChar w:fldCharType="end"/>
+      </w:r>
+      <w:r>
+        <w:t xml:space="preserve">. Desarrollo de la página home para que transfiera al </w:t>
       </w:r>
       <w:proofErr w:type="spellStart"/>
       <w:r>
@@ -894,19 +956,29 @@
       <w:r>
         <w:t xml:space="preserve">Figura </w:t>
       </w:r>
-      <w:fldSimple w:instr=" SEQ Figura \* ARABIC ">
-        <w:r>
-          <w:rPr>
-            <w:noProof/>
-          </w:rPr>
-          <w:t>6</w:t>
-        </w:r>
-      </w:fldSimple>
-      <w:r>
-        <w:t xml:space="preserve">. </w:t>
-      </w:r>
-      <w:r>
-        <w:t xml:space="preserve">Ejecución Pagina Web parte del </w:t>
+      <w:r>
+        <w:fldChar w:fldCharType="begin"/>
+      </w:r>
+      <w:r>
+        <w:instrText xml:space="preserve"> SEQ Figura \* ARABIC </w:instrText>
+      </w:r>
+      <w:r>
+        <w:fldChar w:fldCharType="separate"/>
+      </w:r>
+      <w:r>
+        <w:rPr>
+          <w:noProof/>
+        </w:rPr>
+        <w:t>6</w:t>
+      </w:r>
+      <w:r>
+        <w:rPr>
+          <w:noProof/>
+        </w:rPr>
+        <w:fldChar w:fldCharType="end"/>
+      </w:r>
+      <w:r>
+        <w:t xml:space="preserve">. Ejecución Pagina Web parte del </w:t>
       </w:r>
       <w:proofErr w:type="spellStart"/>
       <w:r>
@@ -1016,14 +1088,27 @@
       <w:r>
         <w:t xml:space="preserve">Figura </w:t>
       </w:r>
-      <w:fldSimple w:instr=" SEQ Figura \* ARABIC ">
-        <w:r>
-          <w:rPr>
-            <w:noProof/>
-          </w:rPr>
-          <w:t>7</w:t>
-        </w:r>
-      </w:fldSimple>
+      <w:r>
+        <w:fldChar w:fldCharType="begin"/>
+      </w:r>
+      <w:r>
+        <w:instrText xml:space="preserve"> SEQ Figura \* ARABIC </w:instrText>
+      </w:r>
+      <w:r>
+        <w:fldChar w:fldCharType="separate"/>
+      </w:r>
+      <w:r>
+        <w:rPr>
+          <w:noProof/>
+        </w:rPr>
+        <w:t>7</w:t>
+      </w:r>
+      <w:r>
+        <w:rPr>
+          <w:noProof/>
+        </w:rPr>
+        <w:fldChar w:fldCharType="end"/>
+      </w:r>
       <w:r>
         <w:t xml:space="preserve">. </w:t>
       </w:r>
@@ -1087,21 +1172,95 @@
       <w:r>
         <w:t xml:space="preserve">Figura </w:t>
       </w:r>
+      <w:r>
+        <w:fldChar w:fldCharType="begin"/>
+      </w:r>
+      <w:r>
+        <w:instrText xml:space="preserve"> SEQ Figura \* ARABIC </w:instrText>
+      </w:r>
+      <w:r>
+        <w:fldChar w:fldCharType="separate"/>
+      </w:r>
+      <w:r>
+        <w:rPr>
+          <w:noProof/>
+        </w:rPr>
+        <w:t>8</w:t>
+      </w:r>
+      <w:r>
+        <w:rPr>
+          <w:noProof/>
+        </w:rPr>
+        <w:fldChar w:fldCharType="end"/>
+      </w:r>
+      <w:r>
+        <w:t>. Nueva página principal</w:t>
+      </w:r>
+    </w:p>
+    <w:p>
+      <w:r>
+        <w:rPr>
+          <w:noProof/>
+          <w:lang w:eastAsia="es-EC"/>
+        </w:rPr>
+        <w:drawing>
+          <wp:inline distT="0" distB="0" distL="0" distR="0" wp14:anchorId="72DB5F47" wp14:editId="636DAD55">
+            <wp:extent cx="5400040" cy="3081655"/>
+            <wp:effectExtent l="0" t="0" r="0" b="0"/>
+            <wp:docPr id="3" name="Imagen 3"/>
+            <wp:cNvGraphicFramePr>
+              <a:graphicFrameLocks xmlns:a="http://schemas.openxmlformats.org/drawingml/2006/main" noChangeAspect="1"/>
+            </wp:cNvGraphicFramePr>
+            <a:graphic xmlns:a="http://schemas.openxmlformats.org/drawingml/2006/main">
+              <a:graphicData uri="http://schemas.openxmlformats.org/drawingml/2006/picture">
+                <pic:pic xmlns:pic="http://schemas.openxmlformats.org/drawingml/2006/picture">
+                  <pic:nvPicPr>
+                    <pic:cNvPr id="1" name=""/>
+                    <pic:cNvPicPr/>
+                  </pic:nvPicPr>
+                  <pic:blipFill>
+                    <a:blip r:embed="rId19"/>
+                    <a:stretch>
+                      <a:fillRect/>
+                    </a:stretch>
+                  </pic:blipFill>
+                  <pic:spPr>
+                    <a:xfrm>
+                      <a:off x="0" y="0"/>
+                      <a:ext cx="5400040" cy="3081655"/>
+                    </a:xfrm>
+                    <a:prstGeom prst="rect">
+                      <a:avLst/>
+                    </a:prstGeom>
+                  </pic:spPr>
+                </pic:pic>
+              </a:graphicData>
+            </a:graphic>
+          </wp:inline>
+        </w:drawing>
+      </w:r>
+    </w:p>
+    <w:p>
+      <w:pPr>
+        <w:pStyle w:val="Descripcin"/>
+      </w:pPr>
+      <w:r>
+        <w:t xml:space="preserve">Figura </w:t>
+      </w:r>
       <w:fldSimple w:instr=" SEQ Figura \* ARABIC ">
         <w:r>
           <w:rPr>
             <w:noProof/>
           </w:rPr>
-          <w:t>8</w:t>
+          <w:t>9</w:t>
         </w:r>
       </w:fldSimple>
       <w:r>
-        <w:t>. Nueva página principal</w:t>
+        <w:t>. Trabajo colaborativo.</w:t>
       </w:r>
       <w:bookmarkStart w:id="0" w:name="_GoBack"/>
       <w:bookmarkEnd w:id="0"/>
     </w:p>
-    <w:p/>
     <w:sectPr>
       <w:pgSz w:w="11906" w:h="16838"/>
       <w:pgMar w:top="1417" w:right="1701" w:bottom="1417" w:left="1701" w:header="708" w:footer="708" w:gutter="0"/>
@@ -1950,7 +2109,7 @@
 </file>
 
 <file path=customXml/itemProps1.xml><?xml version="1.0" encoding="utf-8"?>
-<ds:datastoreItem xmlns:ds="http://schemas.openxmlformats.org/officeDocument/2006/customXml" ds:itemID="{BC5223D6-47E8-42D6-A9AE-4F8B7AC58B20}">
+<ds:datastoreItem xmlns:ds="http://schemas.openxmlformats.org/officeDocument/2006/customXml" ds:itemID="{94656312-3C9D-4CB7-84E8-6DB1DF4473E6}">
   <ds:schemaRefs>
     <ds:schemaRef ds:uri="http://schemas.openxmlformats.org/officeDocument/2006/bibliography"/>
   </ds:schemaRefs>

</xml_diff>